<commit_message>
Applying Pearson-Chi-square-test on each column
</commit_message>
<xml_diff>
--- a/Final project report.docx
+++ b/Final project report.docx
@@ -281,6 +281,10 @@
     <w:p>
       <w:pPr>
         <w:pStyle w:val="NormalWeb"/>
+        <w:numPr>
+          <w:ilvl w:val="0"/>
+          <w:numId w:val="4"/>
+        </w:numPr>
         <w:spacing w:before="0" w:beforeAutospacing="0" w:after="240" w:afterAutospacing="0"/>
         <w:textAlignment w:val="baseline"/>
         <w:rPr>
@@ -293,7 +297,7 @@
           <w:rFonts w:asciiTheme="majorBidi" w:hAnsiTheme="majorBidi" w:cstheme="majorBidi"/>
           <w:color w:val="000000" w:themeColor="text1"/>
         </w:rPr>
-        <w:t>1) id: unique identifier</w:t>
+        <w:t>id: unique identifier</w:t>
       </w:r>
       <w:r>
         <w:rPr>
@@ -526,6 +530,41 @@
         </w:rPr>
         <w:br/>
         <w:t>12) stroke: 1 if the patient had a stroke or 0 if not</w:t>
+      </w:r>
+    </w:p>
+    <w:p>
+      <w:pPr>
+        <w:pStyle w:val="NormalWeb"/>
+        <w:spacing w:before="0" w:beforeAutospacing="0" w:after="240" w:afterAutospacing="0"/>
+        <w:ind w:left="360"/>
+        <w:textAlignment w:val="baseline"/>
+        <w:rPr>
+          <w:rFonts w:asciiTheme="majorBidi" w:hAnsiTheme="majorBidi" w:cstheme="majorBidi"/>
+          <w:color w:val="FF0000"/>
+        </w:rPr>
+      </w:pPr>
+      <w:r>
+        <w:rPr>
+          <w:rFonts w:asciiTheme="majorBidi" w:hAnsiTheme="majorBidi" w:cstheme="majorBidi"/>
+          <w:color w:val="FF0000"/>
+        </w:rPr>
+        <w:t xml:space="preserve">Here stroke is </w:t>
+      </w:r>
+      <w:proofErr w:type="gramStart"/>
+      <w:r>
+        <w:rPr>
+          <w:rFonts w:asciiTheme="majorBidi" w:hAnsiTheme="majorBidi" w:cstheme="majorBidi"/>
+          <w:color w:val="FF0000"/>
+        </w:rPr>
+        <w:t>target</w:t>
+      </w:r>
+      <w:proofErr w:type="gramEnd"/>
+      <w:r>
+        <w:rPr>
+          <w:rFonts w:asciiTheme="majorBidi" w:hAnsiTheme="majorBidi" w:cstheme="majorBidi"/>
+          <w:color w:val="FF0000"/>
+        </w:rPr>
+        <w:t xml:space="preserve"> attribute.</w:t>
       </w:r>
     </w:p>
     <w:p>
@@ -786,6 +825,7 @@
           <w:sz w:val="26"/>
           <w:szCs w:val="26"/>
         </w:rPr>
+        <w:lastRenderedPageBreak/>
         <w:drawing>
           <wp:inline distT="0" distB="0" distL="0" distR="0" wp14:anchorId="3AF83849" wp14:editId="65DDB4C2">
             <wp:extent cx="5943600" cy="391160"/>
@@ -856,7 +896,6 @@
           <w:szCs w:val="26"/>
           <w:u w:val="single"/>
         </w:rPr>
-        <w:lastRenderedPageBreak/>
         <w:t xml:space="preserve">Inspecting the data set: </w:t>
       </w:r>
       <w:r>
@@ -1885,7 +1924,6 @@
           <w:sz w:val="28"/>
           <w:szCs w:val="28"/>
         </w:rPr>
-        <w:lastRenderedPageBreak/>
         <w:t>Output:</w:t>
       </w:r>
     </w:p>
@@ -4163,171 +4201,84 @@
           <w:sz w:val="28"/>
           <w:szCs w:val="28"/>
         </w:rPr>
-        <w:t>Deleting Id column:</w:t>
-      </w:r>
-    </w:p>
-    <w:p>
-      <w:pPr>
-        <w:rPr>
-          <w:rFonts w:asciiTheme="majorBidi" w:hAnsiTheme="majorBidi" w:cstheme="majorBidi"/>
-          <w:color w:val="000000" w:themeColor="text1"/>
-          <w:sz w:val="28"/>
-          <w:szCs w:val="28"/>
-        </w:rPr>
-      </w:pPr>
-      <w:r>
-        <w:rPr>
-          <w:rFonts w:asciiTheme="majorBidi" w:hAnsiTheme="majorBidi" w:cstheme="majorBidi"/>
-          <w:color w:val="000000" w:themeColor="text1"/>
-          <w:sz w:val="28"/>
-          <w:szCs w:val="28"/>
-        </w:rPr>
-        <w:t>In this code we delete id column since it is not important and significant for our model building.</w:t>
-      </w:r>
-    </w:p>
-    <w:p>
-      <w:pPr>
-        <w:rPr>
-          <w:rFonts w:asciiTheme="majorBidi" w:hAnsiTheme="majorBidi" w:cstheme="majorBidi"/>
-          <w:color w:val="000000" w:themeColor="text1"/>
-          <w:sz w:val="28"/>
-          <w:szCs w:val="28"/>
-        </w:rPr>
-      </w:pPr>
-      <w:r>
-        <w:rPr>
-          <w:rFonts w:asciiTheme="majorBidi" w:hAnsiTheme="majorBidi" w:cstheme="majorBidi"/>
-          <w:color w:val="000000" w:themeColor="text1"/>
-          <w:sz w:val="28"/>
-          <w:szCs w:val="28"/>
-        </w:rPr>
-        <w:t>Code:</w:t>
-      </w:r>
-    </w:p>
-    <w:p>
-      <w:pPr>
-        <w:rPr>
-          <w:rFonts w:asciiTheme="majorBidi" w:hAnsiTheme="majorBidi" w:cstheme="majorBidi"/>
-          <w:color w:val="000000" w:themeColor="text1"/>
-          <w:sz w:val="28"/>
-          <w:szCs w:val="28"/>
-        </w:rPr>
-      </w:pPr>
-      <w:r>
-        <w:rPr>
-          <w:rFonts w:asciiTheme="majorBidi" w:hAnsiTheme="majorBidi" w:cstheme="majorBidi"/>
-          <w:color w:val="000000" w:themeColor="text1"/>
-          <w:sz w:val="28"/>
-          <w:szCs w:val="28"/>
-        </w:rPr>
-        <w:drawing>
-          <wp:inline distT="0" distB="0" distL="0" distR="0" wp14:anchorId="1DA4754A" wp14:editId="6B60719D">
-            <wp:extent cx="5943600" cy="842645"/>
-            <wp:effectExtent l="0" t="0" r="0" b="0"/>
-            <wp:docPr id="318190022" name="Picture 1"/>
-            <wp:cNvGraphicFramePr>
-              <a:graphicFrameLocks xmlns:a="http://schemas.openxmlformats.org/drawingml/2006/main" noChangeAspect="1"/>
-            </wp:cNvGraphicFramePr>
-            <a:graphic xmlns:a="http://schemas.openxmlformats.org/drawingml/2006/main">
-              <a:graphicData uri="http://schemas.openxmlformats.org/drawingml/2006/picture">
-                <pic:pic xmlns:pic="http://schemas.openxmlformats.org/drawingml/2006/picture">
-                  <pic:nvPicPr>
-                    <pic:cNvPr id="318190022" name=""/>
-                    <pic:cNvPicPr/>
-                  </pic:nvPicPr>
-                  <pic:blipFill>
-                    <a:blip r:embed="rId33"/>
-                    <a:stretch>
-                      <a:fillRect/>
-                    </a:stretch>
-                  </pic:blipFill>
-                  <pic:spPr>
-                    <a:xfrm>
-                      <a:off x="0" y="0"/>
-                      <a:ext cx="5943600" cy="842645"/>
-                    </a:xfrm>
-                    <a:prstGeom prst="rect">
-                      <a:avLst/>
-                    </a:prstGeom>
-                  </pic:spPr>
-                </pic:pic>
-              </a:graphicData>
-            </a:graphic>
-          </wp:inline>
-        </w:drawing>
-      </w:r>
-    </w:p>
-    <w:p>
-      <w:pPr>
-        <w:rPr>
-          <w:rFonts w:asciiTheme="majorBidi" w:hAnsiTheme="majorBidi" w:cstheme="majorBidi"/>
-          <w:color w:val="000000" w:themeColor="text1"/>
-          <w:sz w:val="28"/>
-          <w:szCs w:val="28"/>
-        </w:rPr>
-      </w:pPr>
-      <w:r>
-        <w:rPr>
-          <w:rFonts w:asciiTheme="majorBidi" w:hAnsiTheme="majorBidi" w:cstheme="majorBidi"/>
-          <w:color w:val="000000" w:themeColor="text1"/>
-          <w:sz w:val="28"/>
-          <w:szCs w:val="28"/>
-        </w:rPr>
-        <w:t>Output:</w:t>
-      </w:r>
-    </w:p>
-    <w:p>
-      <w:pPr>
-        <w:rPr>
-          <w:rFonts w:asciiTheme="majorBidi" w:hAnsiTheme="majorBidi" w:cstheme="majorBidi"/>
-          <w:color w:val="000000" w:themeColor="text1"/>
-          <w:sz w:val="28"/>
-          <w:szCs w:val="28"/>
-        </w:rPr>
-      </w:pPr>
-      <w:r>
-        <w:rPr>
-          <w:rFonts w:asciiTheme="majorBidi" w:hAnsiTheme="majorBidi" w:cstheme="majorBidi"/>
-          <w:color w:val="000000" w:themeColor="text1"/>
-          <w:sz w:val="28"/>
-          <w:szCs w:val="28"/>
-        </w:rPr>
-        <w:drawing>
-          <wp:inline distT="0" distB="0" distL="0" distR="0" wp14:anchorId="7809F2AE" wp14:editId="0AD0C03C">
-            <wp:extent cx="5943600" cy="1044575"/>
-            <wp:effectExtent l="0" t="0" r="0" b="3175"/>
-            <wp:docPr id="472909442" name="Picture 1"/>
-            <wp:cNvGraphicFramePr>
-              <a:graphicFrameLocks xmlns:a="http://schemas.openxmlformats.org/drawingml/2006/main" noChangeAspect="1"/>
-            </wp:cNvGraphicFramePr>
-            <a:graphic xmlns:a="http://schemas.openxmlformats.org/drawingml/2006/main">
-              <a:graphicData uri="http://schemas.openxmlformats.org/drawingml/2006/picture">
-                <pic:pic xmlns:pic="http://schemas.openxmlformats.org/drawingml/2006/picture">
-                  <pic:nvPicPr>
-                    <pic:cNvPr id="472909442" name=""/>
-                    <pic:cNvPicPr/>
-                  </pic:nvPicPr>
-                  <pic:blipFill>
-                    <a:blip r:embed="rId34"/>
-                    <a:stretch>
-                      <a:fillRect/>
-                    </a:stretch>
-                  </pic:blipFill>
-                  <pic:spPr>
-                    <a:xfrm>
-                      <a:off x="0" y="0"/>
-                      <a:ext cx="5943600" cy="1044575"/>
-                    </a:xfrm>
-                    <a:prstGeom prst="rect">
-                      <a:avLst/>
-                    </a:prstGeom>
-                  </pic:spPr>
-                </pic:pic>
-              </a:graphicData>
-            </a:graphic>
-          </wp:inline>
-        </w:drawing>
-      </w:r>
+        <w:t xml:space="preserve">Applying </w:t>
+      </w:r>
+      <w:r>
+        <w:rPr>
+          <w:rFonts w:asciiTheme="majorBidi" w:hAnsiTheme="majorBidi" w:cstheme="majorBidi"/>
+          <w:color w:val="4472C4" w:themeColor="accent1"/>
+          <w:sz w:val="28"/>
+          <w:szCs w:val="28"/>
+        </w:rPr>
+        <w:t>correlation technique (</w:t>
+      </w:r>
+      <w:r>
+        <w:rPr>
+          <w:rFonts w:asciiTheme="majorBidi" w:hAnsiTheme="majorBidi" w:cstheme="majorBidi"/>
+          <w:b/>
+          <w:color w:val="4472C4" w:themeColor="accent1"/>
+          <w:sz w:val="28"/>
+          <w:szCs w:val="28"/>
+        </w:rPr>
+        <w:t>Pearson's Chi-squared test</w:t>
+      </w:r>
+      <w:r>
+        <w:rPr>
+          <w:rFonts w:asciiTheme="majorBidi" w:hAnsiTheme="majorBidi" w:cstheme="majorBidi"/>
+          <w:color w:val="4472C4" w:themeColor="accent1"/>
+          <w:sz w:val="28"/>
+          <w:szCs w:val="28"/>
+        </w:rPr>
+        <w:t>)</w:t>
+      </w:r>
+      <w:r>
+        <w:rPr>
+          <w:rFonts w:asciiTheme="majorBidi" w:hAnsiTheme="majorBidi" w:cstheme="majorBidi"/>
+          <w:color w:val="4472C4" w:themeColor="accent1"/>
+          <w:sz w:val="28"/>
+          <w:szCs w:val="28"/>
+        </w:rPr>
+        <w:t>:</w:t>
+      </w:r>
+    </w:p>
+    <w:p>
+      <w:pPr>
+        <w:rPr>
+          <w:rFonts w:asciiTheme="majorBidi" w:hAnsiTheme="majorBidi" w:cstheme="majorBidi"/>
+          <w:color w:val="4472C4" w:themeColor="accent1"/>
+          <w:sz w:val="28"/>
+          <w:szCs w:val="28"/>
+        </w:rPr>
+      </w:pPr>
+      <w:r>
+        <w:rPr>
+          <w:rFonts w:asciiTheme="majorBidi" w:hAnsiTheme="majorBidi" w:cstheme="majorBidi"/>
+          <w:color w:val="4472C4" w:themeColor="accent1"/>
+          <w:sz w:val="28"/>
+          <w:szCs w:val="28"/>
+        </w:rPr>
+        <w:t>Id column:</w:t>
+      </w:r>
+    </w:p>
+    <w:p>
+      <w:pPr>
+        <w:rPr>
+          <w:rFonts w:asciiTheme="majorBidi" w:hAnsiTheme="majorBidi" w:cstheme="majorBidi"/>
+          <w:color w:val="4472C4" w:themeColor="accent1"/>
+          <w:sz w:val="28"/>
+          <w:szCs w:val="28"/>
+        </w:rPr>
+      </w:pPr>
+    </w:p>
+    <w:p>
+      <w:pPr>
+        <w:rPr>
+          <w:rFonts w:asciiTheme="majorBidi" w:hAnsiTheme="majorBidi" w:cstheme="majorBidi"/>
+          <w:color w:val="000000" w:themeColor="text1"/>
+          <w:sz w:val="28"/>
+          <w:szCs w:val="28"/>
+        </w:rPr>
+      </w:pPr>
     </w:p>
     <w:p>
       <w:pPr>
@@ -4352,6 +4303,95 @@
 <file path=word/numbering.xml><?xml version="1.0" encoding="utf-8"?>
 <w:numbering xmlns:wpc="http://schemas.microsoft.com/office/word/2010/wordprocessingCanvas" xmlns:cx="http://schemas.microsoft.com/office/drawing/2014/chartex" xmlns:cx1="http://schemas.microsoft.com/office/drawing/2015/9/8/chartex" xmlns:cx2="http://schemas.microsoft.com/office/drawing/2015/10/21/chartex" xmlns:cx3="http://schemas.microsoft.com/office/drawing/2016/5/9/chartex" xmlns:cx4="http://schemas.microsoft.com/office/drawing/2016/5/10/chartex" xmlns:cx5="http://schemas.microsoft.com/office/drawing/2016/5/11/chartex" xmlns:cx6="http://schemas.microsoft.com/office/drawing/2016/5/12/chartex" xmlns:cx7="http://schemas.microsoft.com/office/drawing/2016/5/13/chartex" xmlns:cx8="http://schemas.microsoft.com/office/drawing/2016/5/14/chartex" xmlns:mc="http://schemas.openxmlformats.org/markup-compatibility/2006" xmlns:aink="http://schemas.microsoft.com/office/drawing/2016/ink" xmlns:am3d="http://schemas.microsoft.com/office/drawing/2017/model3d" xmlns:o="urn:schemas-microsoft-com:office:office" xmlns:oel="http://schemas.microsoft.com/office/2019/extlst" xmlns:r="http://schemas.openxmlformats.org/officeDocument/2006/relationships" xmlns:m="http://schemas.openxmlformats.org/officeDocument/2006/math" xmlns:v="urn:schemas-microsoft-com:vml" xmlns:wp14="http://schemas.microsoft.com/office/word/2010/wordprocessingDrawing" xmlns:wp="http://schemas.openxmlformats.org/drawingml/2006/wordprocessingDrawing" xmlns:w10="urn:schemas-microsoft-com:office:word" xmlns:w="http://schemas.openxmlformats.org/wordprocessingml/2006/main" xmlns:w14="http://schemas.microsoft.com/office/word/2010/wordml" xmlns:w15="http://schemas.microsoft.com/office/word/2012/wordml" xmlns:w16cex="http://schemas.microsoft.com/office/word/2018/wordml/cex" xmlns:w16cid="http://schemas.microsoft.com/office/word/2016/wordml/cid" xmlns:w16="http://schemas.microsoft.com/office/word/2018/wordml" xmlns:w16sdtdh="http://schemas.microsoft.com/office/word/2020/wordml/sdtdatahash" xmlns:w16se="http://schemas.microsoft.com/office/word/2015/wordml/symex" xmlns:wpg="http://schemas.microsoft.com/office/word/2010/wordprocessingGroup" xmlns:wpi="http://schemas.microsoft.com/office/word/2010/wordprocessingInk" xmlns:wne="http://schemas.microsoft.com/office/word/2006/wordml" xmlns:wps="http://schemas.microsoft.com/office/word/2010/wordprocessingShape" mc:Ignorable="w14 w15 w16se w16cid w16 w16cex w16sdtdh wp14">
   <w:abstractNum w:abstractNumId="0" w15:restartNumberingAfterBreak="0">
+    <w:nsid w:val="034C21A8"/>
+    <w:multiLevelType w:val="hybridMultilevel"/>
+    <w:tmpl w:val="B4803F4A"/>
+    <w:lvl w:ilvl="0" w:tplc="04090011">
+      <w:start w:val="1"/>
+      <w:numFmt w:val="decimal"/>
+      <w:lvlText w:val="%1)"/>
+      <w:lvlJc w:val="left"/>
+      <w:pPr>
+        <w:ind w:left="720" w:hanging="360"/>
+      </w:pPr>
+      <w:rPr>
+        <w:rFonts w:hint="default"/>
+      </w:rPr>
+    </w:lvl>
+    <w:lvl w:ilvl="1" w:tplc="04090019" w:tentative="1">
+      <w:start w:val="1"/>
+      <w:numFmt w:val="lowerLetter"/>
+      <w:lvlText w:val="%2."/>
+      <w:lvlJc w:val="left"/>
+      <w:pPr>
+        <w:ind w:left="1440" w:hanging="360"/>
+      </w:pPr>
+    </w:lvl>
+    <w:lvl w:ilvl="2" w:tplc="0409001B" w:tentative="1">
+      <w:start w:val="1"/>
+      <w:numFmt w:val="lowerRoman"/>
+      <w:lvlText w:val="%3."/>
+      <w:lvlJc w:val="right"/>
+      <w:pPr>
+        <w:ind w:left="2160" w:hanging="180"/>
+      </w:pPr>
+    </w:lvl>
+    <w:lvl w:ilvl="3" w:tplc="0409000F" w:tentative="1">
+      <w:start w:val="1"/>
+      <w:numFmt w:val="decimal"/>
+      <w:lvlText w:val="%4."/>
+      <w:lvlJc w:val="left"/>
+      <w:pPr>
+        <w:ind w:left="2880" w:hanging="360"/>
+      </w:pPr>
+    </w:lvl>
+    <w:lvl w:ilvl="4" w:tplc="04090019" w:tentative="1">
+      <w:start w:val="1"/>
+      <w:numFmt w:val="lowerLetter"/>
+      <w:lvlText w:val="%5."/>
+      <w:lvlJc w:val="left"/>
+      <w:pPr>
+        <w:ind w:left="3600" w:hanging="360"/>
+      </w:pPr>
+    </w:lvl>
+    <w:lvl w:ilvl="5" w:tplc="0409001B" w:tentative="1">
+      <w:start w:val="1"/>
+      <w:numFmt w:val="lowerRoman"/>
+      <w:lvlText w:val="%6."/>
+      <w:lvlJc w:val="right"/>
+      <w:pPr>
+        <w:ind w:left="4320" w:hanging="180"/>
+      </w:pPr>
+    </w:lvl>
+    <w:lvl w:ilvl="6" w:tplc="0409000F" w:tentative="1">
+      <w:start w:val="1"/>
+      <w:numFmt w:val="decimal"/>
+      <w:lvlText w:val="%7."/>
+      <w:lvlJc w:val="left"/>
+      <w:pPr>
+        <w:ind w:left="5040" w:hanging="360"/>
+      </w:pPr>
+    </w:lvl>
+    <w:lvl w:ilvl="7" w:tplc="04090019" w:tentative="1">
+      <w:start w:val="1"/>
+      <w:numFmt w:val="lowerLetter"/>
+      <w:lvlText w:val="%8."/>
+      <w:lvlJc w:val="left"/>
+      <w:pPr>
+        <w:ind w:left="5760" w:hanging="360"/>
+      </w:pPr>
+    </w:lvl>
+    <w:lvl w:ilvl="8" w:tplc="0409001B" w:tentative="1">
+      <w:start w:val="1"/>
+      <w:numFmt w:val="lowerRoman"/>
+      <w:lvlText w:val="%9."/>
+      <w:lvlJc w:val="right"/>
+      <w:pPr>
+        <w:ind w:left="6480" w:hanging="180"/>
+      </w:pPr>
+    </w:lvl>
+  </w:abstractNum>
+  <w:abstractNum w:abstractNumId="1" w15:restartNumberingAfterBreak="0">
     <w:nsid w:val="14DA21AC"/>
     <w:multiLevelType w:val="hybridMultilevel"/>
     <w:tmpl w:val="D370F78A"/>
@@ -4437,7 +4477,7 @@
       </w:pPr>
     </w:lvl>
   </w:abstractNum>
-  <w:abstractNum w:abstractNumId="1" w15:restartNumberingAfterBreak="0">
+  <w:abstractNum w:abstractNumId="2" w15:restartNumberingAfterBreak="0">
     <w:nsid w:val="33B44916"/>
     <w:multiLevelType w:val="hybridMultilevel"/>
     <w:tmpl w:val="3CBED894"/>
@@ -4523,7 +4563,7 @@
       </w:pPr>
     </w:lvl>
   </w:abstractNum>
-  <w:abstractNum w:abstractNumId="2" w15:restartNumberingAfterBreak="0">
+  <w:abstractNum w:abstractNumId="3" w15:restartNumberingAfterBreak="0">
     <w:nsid w:val="3CF43035"/>
     <w:multiLevelType w:val="hybridMultilevel"/>
     <w:tmpl w:val="4F422938"/>
@@ -4610,12 +4650,15 @@
     </w:lvl>
   </w:abstractNum>
   <w:num w:numId="1" w16cid:durableId="1272586603">
+    <w:abstractNumId w:val="3"/>
+  </w:num>
+  <w:num w:numId="2" w16cid:durableId="2070490519">
     <w:abstractNumId w:val="2"/>
   </w:num>
-  <w:num w:numId="2" w16cid:durableId="2070490519">
+  <w:num w:numId="3" w16cid:durableId="1115489737">
     <w:abstractNumId w:val="1"/>
   </w:num>
-  <w:num w:numId="3" w16cid:durableId="1115489737">
+  <w:num w:numId="4" w16cid:durableId="1089740179">
     <w:abstractNumId w:val="0"/>
   </w:num>
 </w:numbering>

</xml_diff>

<commit_message>
Applying naive bayes algo
</commit_message>
<xml_diff>
--- a/Final project report.docx
+++ b/Final project report.docx
@@ -2,6 +2,1141 @@
 <file path=word/document.xml><?xml version="1.0" encoding="utf-8"?>
 <w:document xmlns:wpc="http://schemas.microsoft.com/office/word/2010/wordprocessingCanvas" xmlns:cx="http://schemas.microsoft.com/office/drawing/2014/chartex" xmlns:cx1="http://schemas.microsoft.com/office/drawing/2015/9/8/chartex" xmlns:cx2="http://schemas.microsoft.com/office/drawing/2015/10/21/chartex" xmlns:cx3="http://schemas.microsoft.com/office/drawing/2016/5/9/chartex" xmlns:cx4="http://schemas.microsoft.com/office/drawing/2016/5/10/chartex" xmlns:cx5="http://schemas.microsoft.com/office/drawing/2016/5/11/chartex" xmlns:cx6="http://schemas.microsoft.com/office/drawing/2016/5/12/chartex" xmlns:cx7="http://schemas.microsoft.com/office/drawing/2016/5/13/chartex" xmlns:cx8="http://schemas.microsoft.com/office/drawing/2016/5/14/chartex" xmlns:mc="http://schemas.openxmlformats.org/markup-compatibility/2006" xmlns:aink="http://schemas.microsoft.com/office/drawing/2016/ink" xmlns:am3d="http://schemas.microsoft.com/office/drawing/2017/model3d" xmlns:o="urn:schemas-microsoft-com:office:office" xmlns:oel="http://schemas.microsoft.com/office/2019/extlst" xmlns:r="http://schemas.openxmlformats.org/officeDocument/2006/relationships" xmlns:m="http://schemas.openxmlformats.org/officeDocument/2006/math" xmlns:v="urn:schemas-microsoft-com:vml" xmlns:wp14="http://schemas.microsoft.com/office/word/2010/wordprocessingDrawing" xmlns:wp="http://schemas.openxmlformats.org/drawingml/2006/wordprocessingDrawing" xmlns:w10="urn:schemas-microsoft-com:office:word" xmlns:w="http://schemas.openxmlformats.org/wordprocessingml/2006/main" xmlns:w14="http://schemas.microsoft.com/office/word/2010/wordml" xmlns:w15="http://schemas.microsoft.com/office/word/2012/wordml" xmlns:w16cex="http://schemas.microsoft.com/office/word/2018/wordml/cex" xmlns:w16cid="http://schemas.microsoft.com/office/word/2016/wordml/cid" xmlns:w16="http://schemas.microsoft.com/office/word/2018/wordml" xmlns:w16sdtdh="http://schemas.microsoft.com/office/word/2020/wordml/sdtdatahash" xmlns:w16se="http://schemas.microsoft.com/office/word/2015/wordml/symex" xmlns:wpg="http://schemas.microsoft.com/office/word/2010/wordprocessingGroup" xmlns:wpi="http://schemas.microsoft.com/office/word/2010/wordprocessingInk" xmlns:wne="http://schemas.microsoft.com/office/word/2006/wordml" xmlns:wps="http://schemas.microsoft.com/office/word/2010/wordprocessingShape" mc:Ignorable="w14 w15 w16se w16cid w16 w16cex w16sdtdh wp14">
   <w:body>
+    <w:sdt>
+      <w:sdtPr>
+        <w:rPr>
+          <w:color w:val="4472C4" w:themeColor="accent1"/>
+        </w:rPr>
+        <w:id w:val="-1103721965"/>
+        <w:docPartObj>
+          <w:docPartGallery w:val="Cover Pages"/>
+          <w:docPartUnique/>
+        </w:docPartObj>
+      </w:sdtPr>
+      <w:sdtEndPr>
+        <w:rPr>
+          <w:sz w:val="28"/>
+          <w:szCs w:val="28"/>
+          <w:u w:val="single"/>
+        </w:rPr>
+      </w:sdtEndPr>
+      <w:sdtContent>
+        <w:sdt>
+          <w:sdtPr>
+            <w:rPr>
+              <w:rFonts w:eastAsiaTheme="minorHAnsi"/>
+              <w:color w:val="4472C4" w:themeColor="accent1"/>
+              <w:kern w:val="2"/>
+              <w14:ligatures w14:val="standardContextual"/>
+            </w:rPr>
+            <w:id w:val="1656800067"/>
+            <w:docPartObj>
+              <w:docPartGallery w:val="Cover Pages"/>
+              <w:docPartUnique/>
+            </w:docPartObj>
+          </w:sdtPr>
+          <w:sdtEndPr>
+            <w:rPr>
+              <w:rStyle w:val="normaltextrun"/>
+              <w:rFonts w:ascii="Calibri" w:hAnsi="Calibri" w:cs="Calibri"/>
+              <w:color w:val="auto"/>
+              <w:sz w:val="36"/>
+              <w:szCs w:val="36"/>
+            </w:rPr>
+          </w:sdtEndPr>
+          <w:sdtContent>
+            <w:p>
+              <w:pPr>
+                <w:pStyle w:val="NoSpacing"/>
+                <w:spacing w:before="1540" w:after="240"/>
+                <w:jc w:val="center"/>
+                <w:rPr>
+                  <w:color w:val="4472C4" w:themeColor="accent1"/>
+                </w:rPr>
+              </w:pPr>
+              <w:r>
+                <w:rPr>
+                  <w:noProof/>
+                  <w:color w:val="4472C4" w:themeColor="accent1"/>
+                </w:rPr>
+                <w:drawing>
+                  <wp:inline distT="0" distB="0" distL="0" distR="0" wp14:anchorId="0D5DF476" wp14:editId="68780D89">
+                    <wp:extent cx="1417320" cy="750898"/>
+                    <wp:effectExtent l="0" t="0" r="0" b="0"/>
+                    <wp:docPr id="143" name="Picture 43"/>
+                    <wp:cNvGraphicFramePr>
+                      <a:graphicFrameLocks xmlns:a="http://schemas.openxmlformats.org/drawingml/2006/main" noChangeAspect="1"/>
+                    </wp:cNvGraphicFramePr>
+                    <a:graphic xmlns:a="http://schemas.openxmlformats.org/drawingml/2006/main">
+                      <a:graphicData uri="http://schemas.openxmlformats.org/drawingml/2006/picture">
+                        <pic:pic xmlns:pic="http://schemas.openxmlformats.org/drawingml/2006/picture">
+                          <pic:nvPicPr>
+                            <pic:cNvPr id="3" name="t55.png"/>
+                            <pic:cNvPicPr/>
+                          </pic:nvPicPr>
+                          <pic:blipFill>
+                            <a:blip r:embed="rId5" cstate="print">
+                              <a:duotone>
+                                <a:schemeClr val="accent1">
+                                  <a:shade val="45000"/>
+                                  <a:satMod val="135000"/>
+                                </a:schemeClr>
+                                <a:prstClr val="white"/>
+                              </a:duotone>
+                              <a:extLst>
+                                <a:ext uri="{28A0092B-C50C-407E-A947-70E740481C1C}">
+                                  <a14:useLocalDpi xmlns:a14="http://schemas.microsoft.com/office/drawing/2010/main" val="0"/>
+                                </a:ext>
+                              </a:extLst>
+                            </a:blip>
+                            <a:stretch>
+                              <a:fillRect/>
+                            </a:stretch>
+                          </pic:blipFill>
+                          <pic:spPr>
+                            <a:xfrm>
+                              <a:off x="0" y="0"/>
+                              <a:ext cx="1417320" cy="750898"/>
+                            </a:xfrm>
+                            <a:prstGeom prst="rect">
+                              <a:avLst/>
+                            </a:prstGeom>
+                            <a:noFill/>
+                            <a:ln>
+                              <a:noFill/>
+                            </a:ln>
+                          </pic:spPr>
+                        </pic:pic>
+                      </a:graphicData>
+                    </a:graphic>
+                  </wp:inline>
+                </w:drawing>
+              </w:r>
+            </w:p>
+            <w:sdt>
+              <w:sdtPr>
+                <w:rPr>
+                  <w:rFonts w:asciiTheme="majorHAnsi" w:eastAsiaTheme="majorEastAsia" w:hAnsiTheme="majorHAnsi" w:cstheme="majorBidi"/>
+                  <w:caps/>
+                  <w:color w:val="4472C4" w:themeColor="accent1"/>
+                  <w:sz w:val="72"/>
+                  <w:szCs w:val="72"/>
+                </w:rPr>
+                <w:alias w:val="Title"/>
+                <w:tag w:val=""/>
+                <w:id w:val="1735040861"/>
+                <w:placeholder>
+                  <w:docPart w:val="03BBF55944DA42C9B5EFD7A41B1C92EE"/>
+                </w:placeholder>
+                <w:dataBinding w:prefixMappings="xmlns:ns0='http://purl.org/dc/elements/1.1/' xmlns:ns1='http://schemas.openxmlformats.org/package/2006/metadata/core-properties' " w:xpath="/ns1:coreProperties[1]/ns0:title[1]" w:storeItemID="{6C3C8BC8-F283-45AE-878A-BAB7291924A1}"/>
+                <w:text/>
+              </w:sdtPr>
+              <w:sdtEndPr>
+                <w:rPr>
+                  <w:sz w:val="80"/>
+                  <w:szCs w:val="80"/>
+                </w:rPr>
+              </w:sdtEndPr>
+              <w:sdtContent>
+                <w:p>
+                  <w:pPr>
+                    <w:pStyle w:val="NoSpacing"/>
+                    <w:pBdr>
+                      <w:top w:val="single" w:sz="6" w:space="6" w:color="4472C4" w:themeColor="accent1"/>
+                      <w:bottom w:val="single" w:sz="6" w:space="6" w:color="4472C4" w:themeColor="accent1"/>
+                    </w:pBdr>
+                    <w:spacing w:after="240"/>
+                    <w:jc w:val="center"/>
+                    <w:rPr>
+                      <w:rFonts w:asciiTheme="majorHAnsi" w:eastAsiaTheme="majorEastAsia" w:hAnsiTheme="majorHAnsi" w:cstheme="majorBidi"/>
+                      <w:caps/>
+                      <w:color w:val="4472C4" w:themeColor="accent1"/>
+                      <w:sz w:val="80"/>
+                      <w:szCs w:val="80"/>
+                    </w:rPr>
+                  </w:pPr>
+                  <w:r>
+                    <w:rPr>
+                      <w:rFonts w:asciiTheme="majorHAnsi" w:eastAsiaTheme="majorEastAsia" w:hAnsiTheme="majorHAnsi" w:cstheme="majorBidi"/>
+                      <w:caps/>
+                      <w:color w:val="4472C4" w:themeColor="accent1"/>
+                      <w:sz w:val="72"/>
+                      <w:szCs w:val="72"/>
+                    </w:rPr>
+                    <w:t>Final Term Project</w:t>
+                  </w:r>
+                </w:p>
+              </w:sdtContent>
+            </w:sdt>
+            <w:sdt>
+              <w:sdtPr>
+                <w:alias w:val="Subtitle"/>
+                <w:tag w:val=""/>
+                <w:id w:val="328029620"/>
+                <w:placeholder>
+                  <w:docPart w:val="926A59539482441E9551638C92043FF8"/>
+                </w:placeholder>
+                <w:dataBinding w:prefixMappings="xmlns:ns0='http://purl.org/dc/elements/1.1/' xmlns:ns1='http://schemas.openxmlformats.org/package/2006/metadata/core-properties' " w:xpath="/ns1:coreProperties[1]/ns0:subject[1]" w:storeItemID="{6C3C8BC8-F283-45AE-878A-BAB7291924A1}"/>
+                <w:text/>
+              </w:sdtPr>
+              <w:sdtContent>
+                <w:p>
+                  <w:pPr>
+                    <w:pStyle w:val="Heading1"/>
+                    <w:jc w:val="center"/>
+                  </w:pPr>
+                  <w:r>
+                    <w:t>Introduction to Data Science[C]</w:t>
+                  </w:r>
+                </w:p>
+              </w:sdtContent>
+            </w:sdt>
+            <w:p>
+              <w:pPr>
+                <w:pStyle w:val="NoSpacing"/>
+                <w:spacing w:before="480"/>
+                <w:jc w:val="center"/>
+                <w:rPr>
+                  <w:color w:val="4472C4" w:themeColor="accent1"/>
+                </w:rPr>
+              </w:pPr>
+              <w:r>
+                <w:rPr>
+                  <w:noProof/>
+                  <w:color w:val="4472C4" w:themeColor="accent1"/>
+                </w:rPr>
+                <mc:AlternateContent>
+                  <mc:Choice Requires="wps">
+                    <w:drawing>
+                      <wp:anchor distT="0" distB="0" distL="114300" distR="114300" simplePos="0" relativeHeight="251664384" behindDoc="0" locked="0" layoutInCell="1" allowOverlap="1" wp14:anchorId="60AC2339" wp14:editId="46D03579">
+                        <wp:simplePos x="0" y="0"/>
+                        <wp:positionH relativeFrom="margin">
+                          <wp:align>center</wp:align>
+                        </wp:positionH>
+                        <mc:AlternateContent>
+                          <mc:Choice Requires="wp14">
+                            <wp:positionV relativeFrom="page">
+                              <wp14:pctPosVOffset>85000</wp14:pctPosVOffset>
+                            </wp:positionV>
+                          </mc:Choice>
+                          <mc:Fallback>
+                            <wp:positionV relativeFrom="page">
+                              <wp:posOffset>8549640</wp:posOffset>
+                            </wp:positionV>
+                          </mc:Fallback>
+                        </mc:AlternateContent>
+                        <wp:extent cx="6553200" cy="557784"/>
+                        <wp:effectExtent l="0" t="0" r="0" b="12700"/>
+                        <wp:wrapNone/>
+                        <wp:docPr id="142" name="Text Box 44"/>
+                        <wp:cNvGraphicFramePr/>
+                        <a:graphic xmlns:a="http://schemas.openxmlformats.org/drawingml/2006/main">
+                          <a:graphicData uri="http://schemas.microsoft.com/office/word/2010/wordprocessingShape">
+                            <wps:wsp>
+                              <wps:cNvSpPr txBox="1"/>
+                              <wps:spPr>
+                                <a:xfrm>
+                                  <a:off x="0" y="0"/>
+                                  <a:ext cx="6553200" cy="557784"/>
+                                </a:xfrm>
+                                <a:prstGeom prst="rect">
+                                  <a:avLst/>
+                                </a:prstGeom>
+                                <a:noFill/>
+                                <a:ln w="6350">
+                                  <a:noFill/>
+                                </a:ln>
+                                <a:effectLst/>
+                              </wps:spPr>
+                              <wps:style>
+                                <a:lnRef idx="0">
+                                  <a:schemeClr val="accent1"/>
+                                </a:lnRef>
+                                <a:fillRef idx="0">
+                                  <a:schemeClr val="accent1"/>
+                                </a:fillRef>
+                                <a:effectRef idx="0">
+                                  <a:schemeClr val="accent1"/>
+                                </a:effectRef>
+                                <a:fontRef idx="minor">
+                                  <a:schemeClr val="dk1"/>
+                                </a:fontRef>
+                              </wps:style>
+                              <wps:txbx>
+                                <w:txbxContent>
+                                  <w:sdt>
+                                    <w:sdtPr>
+                                      <w:rPr>
+                                        <w:caps/>
+                                        <w:color w:val="4472C4" w:themeColor="accent1"/>
+                                        <w:sz w:val="28"/>
+                                        <w:szCs w:val="28"/>
+                                      </w:rPr>
+                                      <w:alias w:val="Date"/>
+                                      <w:tag w:val=""/>
+                                      <w:id w:val="197127006"/>
+                                      <w:showingPlcHdr/>
+                                      <w:dataBinding w:prefixMappings="xmlns:ns0='http://schemas.microsoft.com/office/2006/coverPageProps' " w:xpath="/ns0:CoverPageProperties[1]/ns0:PublishDate[1]" w:storeItemID="{55AF091B-3C7A-41E3-B477-F2FDAA23CFDA}"/>
+                                      <w:date>
+                                        <w:dateFormat w:val="MMMM d, yyyy"/>
+                                        <w:lid w:val="en-US"/>
+                                        <w:storeMappedDataAs w:val="dateTime"/>
+                                        <w:calendar w:val="gregorian"/>
+                                      </w:date>
+                                    </w:sdtPr>
+                                    <w:sdtContent>
+                                      <w:p>
+                                        <w:pPr>
+                                          <w:pStyle w:val="NoSpacing"/>
+                                          <w:spacing w:after="40"/>
+                                          <w:jc w:val="center"/>
+                                          <w:rPr>
+                                            <w:caps/>
+                                            <w:color w:val="4472C4" w:themeColor="accent1"/>
+                                            <w:sz w:val="28"/>
+                                            <w:szCs w:val="28"/>
+                                          </w:rPr>
+                                        </w:pPr>
+                                        <w:r>
+                                          <w:rPr>
+                                            <w:caps/>
+                                            <w:color w:val="4472C4" w:themeColor="accent1"/>
+                                            <w:sz w:val="28"/>
+                                            <w:szCs w:val="28"/>
+                                          </w:rPr>
+                                          <w:t xml:space="preserve">     </w:t>
+                                        </w:r>
+                                      </w:p>
+                                    </w:sdtContent>
+                                  </w:sdt>
+                                  <w:p>
+                                    <w:pPr>
+                                      <w:pStyle w:val="NoSpacing"/>
+                                      <w:jc w:val="center"/>
+                                      <w:rPr>
+                                        <w:color w:val="4472C4" w:themeColor="accent1"/>
+                                      </w:rPr>
+                                    </w:pPr>
+                                    <w:sdt>
+                                      <w:sdtPr>
+                                        <w:rPr>
+                                          <w:caps/>
+                                          <w:color w:val="4472C4" w:themeColor="accent1"/>
+                                        </w:rPr>
+                                        <w:alias w:val="Company"/>
+                                        <w:tag w:val=""/>
+                                        <w:id w:val="1390145197"/>
+                                        <w:showingPlcHdr/>
+                                        <w:dataBinding w:prefixMappings="xmlns:ns0='http://schemas.openxmlformats.org/officeDocument/2006/extended-properties' " w:xpath="/ns0:Properties[1]/ns0:Company[1]" w:storeItemID="{6668398D-A668-4E3E-A5EB-62B293D839F1}"/>
+                                        <w:text/>
+                                      </w:sdtPr>
+                                      <w:sdtContent>
+                                        <w:r>
+                                          <w:rPr>
+                                            <w:caps/>
+                                            <w:color w:val="4472C4" w:themeColor="accent1"/>
+                                          </w:rPr>
+                                          <w:t xml:space="preserve">     </w:t>
+                                        </w:r>
+                                      </w:sdtContent>
+                                    </w:sdt>
+                                  </w:p>
+                                  <w:p>
+                                    <w:pPr>
+                                      <w:pStyle w:val="NoSpacing"/>
+                                      <w:jc w:val="center"/>
+                                      <w:rPr>
+                                        <w:color w:val="4472C4" w:themeColor="accent1"/>
+                                      </w:rPr>
+                                    </w:pPr>
+                                    <w:sdt>
+                                      <w:sdtPr>
+                                        <w:rPr>
+                                          <w:color w:val="4472C4" w:themeColor="accent1"/>
+                                        </w:rPr>
+                                        <w:alias w:val="Address"/>
+                                        <w:tag w:val=""/>
+                                        <w:id w:val="-726379553"/>
+                                        <w:showingPlcHdr/>
+                                        <w:dataBinding w:prefixMappings="xmlns:ns0='http://schemas.microsoft.com/office/2006/coverPageProps' " w:xpath="/ns0:CoverPageProperties[1]/ns0:CompanyAddress[1]" w:storeItemID="{55AF091B-3C7A-41E3-B477-F2FDAA23CFDA}"/>
+                                        <w:text/>
+                                      </w:sdtPr>
+                                      <w:sdtContent>
+                                        <w:r>
+                                          <w:rPr>
+                                            <w:color w:val="4472C4" w:themeColor="accent1"/>
+                                          </w:rPr>
+                                          <w:t xml:space="preserve">     </w:t>
+                                        </w:r>
+                                      </w:sdtContent>
+                                    </w:sdt>
+                                  </w:p>
+                                </w:txbxContent>
+                              </wps:txbx>
+                              <wps:bodyPr rot="0" spcFirstLastPara="0" vertOverflow="overflow" horzOverflow="overflow" vert="horz" wrap="square" lIns="0" tIns="0" rIns="0" bIns="0" numCol="1" spcCol="0" rtlCol="0" fromWordArt="0" anchor="b" anchorCtr="0" forceAA="0" compatLnSpc="1">
+                                <a:prstTxWarp prst="textNoShape">
+                                  <a:avLst/>
+                                </a:prstTxWarp>
+                                <a:spAutoFit/>
+                              </wps:bodyPr>
+                            </wps:wsp>
+                          </a:graphicData>
+                        </a:graphic>
+                        <wp14:sizeRelH relativeFrom="margin">
+                          <wp14:pctWidth>100000</wp14:pctWidth>
+                        </wp14:sizeRelH>
+                        <wp14:sizeRelV relativeFrom="margin">
+                          <wp14:pctHeight>0</wp14:pctHeight>
+                        </wp14:sizeRelV>
+                      </wp:anchor>
+                    </w:drawing>
+                  </mc:Choice>
+                  <mc:Fallback>
+                    <w:pict>
+                      <v:shapetype w14:anchorId="60AC2339" id="_x0000_t202" coordsize="21600,21600" o:spt="202" path="m,l,21600r21600,l21600,xe">
+                        <v:stroke joinstyle="miter"/>
+                        <v:path gradientshapeok="t" o:connecttype="rect"/>
+                      </v:shapetype>
+                      <v:shape id="Text Box 44" o:spid="_x0000_s1026" type="#_x0000_t202" style="position:absolute;left:0;text-align:left;margin-left:0;margin-top:0;width:516pt;height:43.9pt;z-index:251664384;visibility:visible;mso-wrap-style:square;mso-width-percent:1000;mso-height-percent:0;mso-top-percent:850;mso-wrap-distance-left:9pt;mso-wrap-distance-top:0;mso-wrap-distance-right:9pt;mso-wrap-distance-bottom:0;mso-position-horizontal:center;mso-position-horizontal-relative:margin;mso-position-vertical-relative:page;mso-width-percent:1000;mso-height-percent:0;mso-top-percent:850;mso-width-relative:margin;mso-height-relative:margin;v-text-anchor:bottom" o:gfxdata="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" filled="f" stroked="f" strokeweight=".5pt">
+                        <v:textbox style="mso-fit-shape-to-text:t" inset="0,0,0,0">
+                          <w:txbxContent>
+                            <w:sdt>
+                              <w:sdtPr>
+                                <w:rPr>
+                                  <w:caps/>
+                                  <w:color w:val="4472C4" w:themeColor="accent1"/>
+                                  <w:sz w:val="28"/>
+                                  <w:szCs w:val="28"/>
+                                </w:rPr>
+                                <w:alias w:val="Date"/>
+                                <w:tag w:val=""/>
+                                <w:id w:val="197127006"/>
+                                <w:showingPlcHdr/>
+                                <w:dataBinding w:prefixMappings="xmlns:ns0='http://schemas.microsoft.com/office/2006/coverPageProps' " w:xpath="/ns0:CoverPageProperties[1]/ns0:PublishDate[1]" w:storeItemID="{55AF091B-3C7A-41E3-B477-F2FDAA23CFDA}"/>
+                                <w:date>
+                                  <w:dateFormat w:val="MMMM d, yyyy"/>
+                                  <w:lid w:val="en-US"/>
+                                  <w:storeMappedDataAs w:val="dateTime"/>
+                                  <w:calendar w:val="gregorian"/>
+                                </w:date>
+                              </w:sdtPr>
+                              <w:sdtContent>
+                                <w:p>
+                                  <w:pPr>
+                                    <w:pStyle w:val="NoSpacing"/>
+                                    <w:spacing w:after="40"/>
+                                    <w:jc w:val="center"/>
+                                    <w:rPr>
+                                      <w:caps/>
+                                      <w:color w:val="4472C4" w:themeColor="accent1"/>
+                                      <w:sz w:val="28"/>
+                                      <w:szCs w:val="28"/>
+                                    </w:rPr>
+                                  </w:pPr>
+                                  <w:r>
+                                    <w:rPr>
+                                      <w:caps/>
+                                      <w:color w:val="4472C4" w:themeColor="accent1"/>
+                                      <w:sz w:val="28"/>
+                                      <w:szCs w:val="28"/>
+                                    </w:rPr>
+                                    <w:t xml:space="preserve">     </w:t>
+                                  </w:r>
+                                </w:p>
+                              </w:sdtContent>
+                            </w:sdt>
+                            <w:p>
+                              <w:pPr>
+                                <w:pStyle w:val="NoSpacing"/>
+                                <w:jc w:val="center"/>
+                                <w:rPr>
+                                  <w:color w:val="4472C4" w:themeColor="accent1"/>
+                                </w:rPr>
+                              </w:pPr>
+                              <w:sdt>
+                                <w:sdtPr>
+                                  <w:rPr>
+                                    <w:caps/>
+                                    <w:color w:val="4472C4" w:themeColor="accent1"/>
+                                  </w:rPr>
+                                  <w:alias w:val="Company"/>
+                                  <w:tag w:val=""/>
+                                  <w:id w:val="1390145197"/>
+                                  <w:showingPlcHdr/>
+                                  <w:dataBinding w:prefixMappings="xmlns:ns0='http://schemas.openxmlformats.org/officeDocument/2006/extended-properties' " w:xpath="/ns0:Properties[1]/ns0:Company[1]" w:storeItemID="{6668398D-A668-4E3E-A5EB-62B293D839F1}"/>
+                                  <w:text/>
+                                </w:sdtPr>
+                                <w:sdtContent>
+                                  <w:r>
+                                    <w:rPr>
+                                      <w:caps/>
+                                      <w:color w:val="4472C4" w:themeColor="accent1"/>
+                                    </w:rPr>
+                                    <w:t xml:space="preserve">     </w:t>
+                                  </w:r>
+                                </w:sdtContent>
+                              </w:sdt>
+                            </w:p>
+                            <w:p>
+                              <w:pPr>
+                                <w:pStyle w:val="NoSpacing"/>
+                                <w:jc w:val="center"/>
+                                <w:rPr>
+                                  <w:color w:val="4472C4" w:themeColor="accent1"/>
+                                </w:rPr>
+                              </w:pPr>
+                              <w:sdt>
+                                <w:sdtPr>
+                                  <w:rPr>
+                                    <w:color w:val="4472C4" w:themeColor="accent1"/>
+                                  </w:rPr>
+                                  <w:alias w:val="Address"/>
+                                  <w:tag w:val=""/>
+                                  <w:id w:val="-726379553"/>
+                                  <w:showingPlcHdr/>
+                                  <w:dataBinding w:prefixMappings="xmlns:ns0='http://schemas.microsoft.com/office/2006/coverPageProps' " w:xpath="/ns0:CoverPageProperties[1]/ns0:CompanyAddress[1]" w:storeItemID="{55AF091B-3C7A-41E3-B477-F2FDAA23CFDA}"/>
+                                  <w:text/>
+                                </w:sdtPr>
+                                <w:sdtContent>
+                                  <w:r>
+                                    <w:rPr>
+                                      <w:color w:val="4472C4" w:themeColor="accent1"/>
+                                    </w:rPr>
+                                    <w:t xml:space="preserve">     </w:t>
+                                  </w:r>
+                                </w:sdtContent>
+                              </w:sdt>
+                            </w:p>
+                          </w:txbxContent>
+                        </v:textbox>
+                        <w10:wrap anchorx="margin" anchory="page"/>
+                      </v:shape>
+                    </w:pict>
+                  </mc:Fallback>
+                </mc:AlternateContent>
+              </w:r>
+            </w:p>
+            <w:p>
+              <w:pPr>
+                <w:rPr>
+                  <w:rStyle w:val="normaltextrun"/>
+                  <w:rFonts w:ascii="Calibri" w:eastAsia="Times New Roman" w:hAnsi="Calibri" w:cs="Calibri"/>
+                  <w:b/>
+                  <w:bCs/>
+                  <w:sz w:val="36"/>
+                  <w:szCs w:val="36"/>
+                </w:rPr>
+              </w:pPr>
+              <w:r>
+                <w:rPr>
+                  <w:rStyle w:val="normaltextrun"/>
+                  <w:rFonts w:ascii="Calibri" w:hAnsi="Calibri" w:cs="Calibri"/>
+                  <w:noProof/>
+                  <w:sz w:val="36"/>
+                  <w:szCs w:val="36"/>
+                </w:rPr>
+                <mc:AlternateContent>
+                  <mc:Choice Requires="wps">
+                    <w:drawing>
+                      <wp:anchor distT="45720" distB="45720" distL="114300" distR="114300" simplePos="0" relativeHeight="251665408" behindDoc="0" locked="0" layoutInCell="1" allowOverlap="1" wp14:anchorId="3CA02EC9" wp14:editId="682FA7F7">
+                        <wp:simplePos x="0" y="0"/>
+                        <wp:positionH relativeFrom="margin">
+                          <wp:align>center</wp:align>
+                        </wp:positionH>
+                        <wp:positionV relativeFrom="paragraph">
+                          <wp:posOffset>5715</wp:posOffset>
+                        </wp:positionV>
+                        <wp:extent cx="4130040" cy="2590800"/>
+                        <wp:effectExtent l="0" t="0" r="22860" b="19050"/>
+                        <wp:wrapSquare wrapText="bothSides"/>
+                        <wp:docPr id="217" name="Text Box 2"/>
+                        <wp:cNvGraphicFramePr>
+                          <a:graphicFrameLocks xmlns:a="http://schemas.openxmlformats.org/drawingml/2006/main"/>
+                        </wp:cNvGraphicFramePr>
+                        <a:graphic xmlns:a="http://schemas.openxmlformats.org/drawingml/2006/main">
+                          <a:graphicData uri="http://schemas.microsoft.com/office/word/2010/wordprocessingShape">
+                            <wps:wsp>
+                              <wps:cNvSpPr txBox="1">
+                                <a:spLocks noChangeArrowheads="1"/>
+                              </wps:cNvSpPr>
+                              <wps:spPr bwMode="auto">
+                                <a:xfrm>
+                                  <a:off x="0" y="0"/>
+                                  <a:ext cx="4130040" cy="2590800"/>
+                                </a:xfrm>
+                                <a:prstGeom prst="rect">
+                                  <a:avLst/>
+                                </a:prstGeom>
+                                <a:solidFill>
+                                  <a:srgbClr val="FFFFFF"/>
+                                </a:solidFill>
+                                <a:ln w="9525">
+                                  <a:solidFill>
+                                    <a:srgbClr val="000000"/>
+                                  </a:solidFill>
+                                  <a:miter lim="800000"/>
+                                  <a:headEnd/>
+                                  <a:tailEnd/>
+                                </a:ln>
+                              </wps:spPr>
+                              <wps:txbx>
+                                <w:txbxContent>
+                                  <w:p>
+                                    <w:pPr>
+                                      <w:rPr>
+                                        <w:rStyle w:val="normaltextrun"/>
+                                        <w:rFonts w:ascii="Calibri" w:hAnsi="Calibri" w:cs="Calibri"/>
+                                        <w:b/>
+                                        <w:bCs/>
+                                        <w:color w:val="000000"/>
+                                        <w:sz w:val="26"/>
+                                        <w:szCs w:val="26"/>
+                                        <w:shd w:val="clear" w:color="auto" w:fill="FFFFFF"/>
+                                      </w:rPr>
+                                    </w:pPr>
+                                    <w:r>
+                                      <w:rPr>
+                                        <w:rStyle w:val="normaltextrun"/>
+                                        <w:rFonts w:ascii="Calibri" w:hAnsi="Calibri" w:cs="Calibri"/>
+                                        <w:b/>
+                                        <w:bCs/>
+                                        <w:color w:val="000000"/>
+                                        <w:sz w:val="26"/>
+                                        <w:szCs w:val="26"/>
+                                        <w:shd w:val="clear" w:color="auto" w:fill="FFFFFF"/>
+                                      </w:rPr>
+                                      <w:t>Submitted By: Group 8</w:t>
+                                    </w:r>
+                                  </w:p>
+                                  <w:p>
+                                    <w:pPr>
+                                      <w:rPr>
+                                        <w:rStyle w:val="normaltextrun"/>
+                                        <w:rFonts w:ascii="Calibri" w:hAnsi="Calibri" w:cs="Calibri"/>
+                                        <w:b/>
+                                        <w:bCs/>
+                                        <w:color w:val="000000"/>
+                                        <w:sz w:val="26"/>
+                                        <w:szCs w:val="26"/>
+                                        <w:shd w:val="clear" w:color="auto" w:fill="FFFFFF"/>
+                                      </w:rPr>
+                                    </w:pPr>
+                                    <w:r>
+                                      <w:rPr>
+                                        <w:rStyle w:val="normaltextrun"/>
+                                        <w:rFonts w:ascii="Calibri" w:hAnsi="Calibri" w:cs="Calibri"/>
+                                        <w:b/>
+                                        <w:bCs/>
+                                        <w:color w:val="000000"/>
+                                        <w:sz w:val="26"/>
+                                        <w:szCs w:val="26"/>
+                                        <w:shd w:val="clear" w:color="auto" w:fill="FFFFFF"/>
+                                      </w:rPr>
+                                      <w:t>Members Name:</w:t>
+                                    </w:r>
+                                  </w:p>
+                                  <w:p>
+                                    <w:pPr>
+                                      <w:pStyle w:val="ListParagraph"/>
+                                      <w:numPr>
+                                        <w:ilvl w:val="0"/>
+                                        <w:numId w:val="5"/>
+                                      </w:numPr>
+                                      <w:rPr>
+                                        <w:rFonts w:ascii="Calibri" w:hAnsi="Calibri" w:cs="Calibri"/>
+                                        <w:b/>
+                                        <w:bCs/>
+                                        <w:color w:val="000000"/>
+                                        <w:sz w:val="26"/>
+                                        <w:szCs w:val="26"/>
+                                        <w:shd w:val="clear" w:color="auto" w:fill="FFFFFF"/>
+                                      </w:rPr>
+                                    </w:pPr>
+                                    <w:r>
+                                      <w:rPr>
+                                        <w:rFonts w:ascii="Arial" w:hAnsi="Arial" w:cs="Arial"/>
+                                        <w:b/>
+                                        <w:bCs/>
+                                        <w:color w:val="000000"/>
+                                        <w:sz w:val="20"/>
+                                        <w:szCs w:val="20"/>
+                                        <w:shd w:val="clear" w:color="auto" w:fill="FFFFFF"/>
+                                      </w:rPr>
+                                      <w:t>MD. RAIYAN AL SULTAN</w:t>
+                                    </w:r>
+                                  </w:p>
+                                  <w:p>
+                                    <w:pPr>
+                                      <w:pStyle w:val="ListParagraph"/>
+                                      <w:rPr>
+                                        <w:rFonts w:ascii="Arial" w:hAnsi="Arial" w:cs="Arial"/>
+                                        <w:b/>
+                                        <w:bCs/>
+                                        <w:color w:val="000000"/>
+                                        <w:sz w:val="20"/>
+                                        <w:szCs w:val="20"/>
+                                        <w:shd w:val="clear" w:color="auto" w:fill="FFFFFF"/>
+                                      </w:rPr>
+                                    </w:pPr>
+                                    <w:r>
+                                      <w:rPr>
+                                        <w:rFonts w:ascii="Arial" w:hAnsi="Arial" w:cs="Arial"/>
+                                        <w:b/>
+                                        <w:bCs/>
+                                        <w:color w:val="000000"/>
+                                        <w:sz w:val="20"/>
+                                        <w:szCs w:val="20"/>
+                                        <w:shd w:val="clear" w:color="auto" w:fill="FFFFFF"/>
+                                      </w:rPr>
+                                      <w:t>Id: 19-41639-3</w:t>
+                                    </w:r>
+                                  </w:p>
+                                  <w:p>
+                                    <w:pPr>
+                                      <w:pStyle w:val="ListParagraph"/>
+                                      <w:rPr>
+                                        <w:rStyle w:val="normaltextrun"/>
+                                        <w:rFonts w:ascii="Arial" w:hAnsi="Arial" w:cs="Arial"/>
+                                        <w:b/>
+                                        <w:bCs/>
+                                        <w:color w:val="000000"/>
+                                        <w:sz w:val="20"/>
+                                        <w:szCs w:val="20"/>
+                                        <w:shd w:val="clear" w:color="auto" w:fill="FFFFFF"/>
+                                      </w:rPr>
+                                    </w:pPr>
+                                  </w:p>
+                                  <w:p>
+                                    <w:pPr>
+                                      <w:pStyle w:val="ListParagraph"/>
+                                      <w:numPr>
+                                        <w:ilvl w:val="0"/>
+                                        <w:numId w:val="5"/>
+                                      </w:numPr>
+                                      <w:rPr>
+                                        <w:rFonts w:ascii="Arial" w:hAnsi="Arial" w:cs="Arial"/>
+                                        <w:b/>
+                                        <w:bCs/>
+                                        <w:color w:val="000000"/>
+                                        <w:sz w:val="20"/>
+                                        <w:szCs w:val="20"/>
+                                        <w:shd w:val="clear" w:color="auto" w:fill="FFFFFF"/>
+                                      </w:rPr>
+                                    </w:pPr>
+                                    <w:r>
+                                      <w:rPr>
+                                        <w:rFonts w:ascii="Arial" w:hAnsi="Arial" w:cs="Arial"/>
+                                        <w:b/>
+                                        <w:bCs/>
+                                        <w:color w:val="000000"/>
+                                        <w:sz w:val="20"/>
+                                        <w:szCs w:val="20"/>
+                                        <w:shd w:val="clear" w:color="auto" w:fill="FFFFFF"/>
+                                      </w:rPr>
+                                      <w:t>MEDHA CHOWDHURY</w:t>
+                                    </w:r>
+                                  </w:p>
+                                  <w:p>
+                                    <w:pPr>
+                                      <w:pStyle w:val="ListParagraph"/>
+                                      <w:rPr>
+                                        <w:rFonts w:ascii="Arial" w:hAnsi="Arial" w:cs="Arial"/>
+                                        <w:b/>
+                                        <w:bCs/>
+                                        <w:color w:val="000000"/>
+                                        <w:sz w:val="20"/>
+                                        <w:szCs w:val="20"/>
+                                        <w:shd w:val="clear" w:color="auto" w:fill="FFFFFF"/>
+                                      </w:rPr>
+                                    </w:pPr>
+                                    <w:r>
+                                      <w:rPr>
+                                        <w:rStyle w:val="normaltextrun"/>
+                                        <w:rFonts w:ascii="Arial" w:hAnsi="Arial" w:cs="Arial"/>
+                                        <w:b/>
+                                        <w:bCs/>
+                                        <w:color w:val="000000"/>
+                                        <w:sz w:val="20"/>
+                                        <w:szCs w:val="20"/>
+                                        <w:shd w:val="clear" w:color="auto" w:fill="FFFFFF"/>
+                                      </w:rPr>
+                                      <w:t xml:space="preserve">Id: </w:t>
+                                    </w:r>
+                                    <w:r>
+                                      <w:rPr>
+                                        <w:rFonts w:ascii="Arial" w:hAnsi="Arial" w:cs="Arial"/>
+                                        <w:b/>
+                                        <w:bCs/>
+                                        <w:color w:val="000000"/>
+                                        <w:sz w:val="20"/>
+                                        <w:szCs w:val="20"/>
+                                        <w:shd w:val="clear" w:color="auto" w:fill="FFFFFF"/>
+                                      </w:rPr>
+                                      <w:t>20-41930-1</w:t>
+                                    </w:r>
+                                  </w:p>
+                                  <w:p>
+                                    <w:pPr>
+                                      <w:rPr>
+                                        <w:rStyle w:val="normaltextrun"/>
+                                        <w:rFonts w:ascii="Arial" w:hAnsi="Arial" w:cs="Arial"/>
+                                        <w:b/>
+                                        <w:bCs/>
+                                        <w:color w:val="000000"/>
+                                        <w:sz w:val="24"/>
+                                        <w:szCs w:val="24"/>
+                                        <w:shd w:val="clear" w:color="auto" w:fill="FFFFFF"/>
+                                      </w:rPr>
+                                    </w:pPr>
+                                    <w:r>
+                                      <w:rPr>
+                                        <w:rStyle w:val="normaltextrun"/>
+                                        <w:rFonts w:ascii="Arial" w:hAnsi="Arial" w:cs="Arial"/>
+                                        <w:b/>
+                                        <w:bCs/>
+                                        <w:color w:val="000000"/>
+                                        <w:sz w:val="24"/>
+                                        <w:szCs w:val="24"/>
+                                        <w:shd w:val="clear" w:color="auto" w:fill="FFFFFF"/>
+                                      </w:rPr>
+                                      <w:t>Section: C</w:t>
+                                    </w:r>
+                                  </w:p>
+                                  <w:p>
+                                    <w:r>
+                                      <w:rPr>
+                                        <w:rStyle w:val="normaltextrun"/>
+                                        <w:rFonts w:ascii="Calibri" w:hAnsi="Calibri" w:cs="Calibri"/>
+                                        <w:b/>
+                                        <w:bCs/>
+                                        <w:color w:val="000000"/>
+                                        <w:sz w:val="26"/>
+                                        <w:szCs w:val="26"/>
+                                        <w:shd w:val="clear" w:color="auto" w:fill="FFFFFF"/>
+                                      </w:rPr>
+                                      <w:t xml:space="preserve">Submitted to: </w:t>
+                                    </w:r>
+                                    <w:r>
+                                      <w:rPr>
+                                        <w:rFonts w:ascii="Helvetica" w:hAnsi="Helvetica" w:cs="Helvetica"/>
+                                        <w:b/>
+                                        <w:bCs/>
+                                        <w:color w:val="000000"/>
+                                        <w:sz w:val="21"/>
+                                        <w:szCs w:val="21"/>
+                                        <w:shd w:val="clear" w:color="auto" w:fill="FFFFFF"/>
+                                      </w:rPr>
+                                      <w:t>TOHEDUL ISLAM Sir</w:t>
+                                    </w:r>
+                                  </w:p>
+                                </w:txbxContent>
+                              </wps:txbx>
+                              <wps:bodyPr rot="0" vert="horz" wrap="square" lIns="91440" tIns="45720" rIns="91440" bIns="45720" anchor="t" anchorCtr="0">
+                                <a:noAutofit/>
+                              </wps:bodyPr>
+                            </wps:wsp>
+                          </a:graphicData>
+                        </a:graphic>
+                        <wp14:sizeRelH relativeFrom="margin">
+                          <wp14:pctWidth>0</wp14:pctWidth>
+                        </wp14:sizeRelH>
+                        <wp14:sizeRelV relativeFrom="margin">
+                          <wp14:pctHeight>0</wp14:pctHeight>
+                        </wp14:sizeRelV>
+                      </wp:anchor>
+                    </w:drawing>
+                  </mc:Choice>
+                  <mc:Fallback>
+                    <w:pict>
+                      <v:shape w14:anchorId="3CA02EC9" id="Text Box 2" o:spid="_x0000_s1027" type="#_x0000_t202" style="position:absolute;margin-left:0;margin-top:.45pt;width:325.2pt;height:204pt;z-index:251665408;visibility:visible;mso-wrap-style:square;mso-width-percent:0;mso-height-percent:0;mso-wrap-distance-left:9pt;mso-wrap-distance-top:3.6pt;mso-wrap-distance-right:9pt;mso-wrap-distance-bottom:3.6pt;mso-position-horizontal:center;mso-position-horizontal-relative:margin;mso-position-vertical:absolute;mso-position-vertical-relative:text;mso-width-percent:0;mso-height-percent:0;mso-width-relative:margin;mso-height-relative:margin;v-text-anchor:top" o:gfxdata="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">
+                        <v:textbox>
+                          <w:txbxContent>
+                            <w:p>
+                              <w:pPr>
+                                <w:rPr>
+                                  <w:rStyle w:val="normaltextrun"/>
+                                  <w:rFonts w:ascii="Calibri" w:hAnsi="Calibri" w:cs="Calibri"/>
+                                  <w:b/>
+                                  <w:bCs/>
+                                  <w:color w:val="000000"/>
+                                  <w:sz w:val="26"/>
+                                  <w:szCs w:val="26"/>
+                                  <w:shd w:val="clear" w:color="auto" w:fill="FFFFFF"/>
+                                </w:rPr>
+                              </w:pPr>
+                              <w:r>
+                                <w:rPr>
+                                  <w:rStyle w:val="normaltextrun"/>
+                                  <w:rFonts w:ascii="Calibri" w:hAnsi="Calibri" w:cs="Calibri"/>
+                                  <w:b/>
+                                  <w:bCs/>
+                                  <w:color w:val="000000"/>
+                                  <w:sz w:val="26"/>
+                                  <w:szCs w:val="26"/>
+                                  <w:shd w:val="clear" w:color="auto" w:fill="FFFFFF"/>
+                                </w:rPr>
+                                <w:t>Submitted By: Group 8</w:t>
+                              </w:r>
+                            </w:p>
+                            <w:p>
+                              <w:pPr>
+                                <w:rPr>
+                                  <w:rStyle w:val="normaltextrun"/>
+                                  <w:rFonts w:ascii="Calibri" w:hAnsi="Calibri" w:cs="Calibri"/>
+                                  <w:b/>
+                                  <w:bCs/>
+                                  <w:color w:val="000000"/>
+                                  <w:sz w:val="26"/>
+                                  <w:szCs w:val="26"/>
+                                  <w:shd w:val="clear" w:color="auto" w:fill="FFFFFF"/>
+                                </w:rPr>
+                              </w:pPr>
+                              <w:r>
+                                <w:rPr>
+                                  <w:rStyle w:val="normaltextrun"/>
+                                  <w:rFonts w:ascii="Calibri" w:hAnsi="Calibri" w:cs="Calibri"/>
+                                  <w:b/>
+                                  <w:bCs/>
+                                  <w:color w:val="000000"/>
+                                  <w:sz w:val="26"/>
+                                  <w:szCs w:val="26"/>
+                                  <w:shd w:val="clear" w:color="auto" w:fill="FFFFFF"/>
+                                </w:rPr>
+                                <w:t>Members Name:</w:t>
+                              </w:r>
+                            </w:p>
+                            <w:p>
+                              <w:pPr>
+                                <w:pStyle w:val="ListParagraph"/>
+                                <w:numPr>
+                                  <w:ilvl w:val="0"/>
+                                  <w:numId w:val="5"/>
+                                </w:numPr>
+                                <w:rPr>
+                                  <w:rFonts w:ascii="Calibri" w:hAnsi="Calibri" w:cs="Calibri"/>
+                                  <w:b/>
+                                  <w:bCs/>
+                                  <w:color w:val="000000"/>
+                                  <w:sz w:val="26"/>
+                                  <w:szCs w:val="26"/>
+                                  <w:shd w:val="clear" w:color="auto" w:fill="FFFFFF"/>
+                                </w:rPr>
+                              </w:pPr>
+                              <w:r>
+                                <w:rPr>
+                                  <w:rFonts w:ascii="Arial" w:hAnsi="Arial" w:cs="Arial"/>
+                                  <w:b/>
+                                  <w:bCs/>
+                                  <w:color w:val="000000"/>
+                                  <w:sz w:val="20"/>
+                                  <w:szCs w:val="20"/>
+                                  <w:shd w:val="clear" w:color="auto" w:fill="FFFFFF"/>
+                                </w:rPr>
+                                <w:t>MD. RAIYAN AL SULTAN</w:t>
+                              </w:r>
+                            </w:p>
+                            <w:p>
+                              <w:pPr>
+                                <w:pStyle w:val="ListParagraph"/>
+                                <w:rPr>
+                                  <w:rFonts w:ascii="Arial" w:hAnsi="Arial" w:cs="Arial"/>
+                                  <w:b/>
+                                  <w:bCs/>
+                                  <w:color w:val="000000"/>
+                                  <w:sz w:val="20"/>
+                                  <w:szCs w:val="20"/>
+                                  <w:shd w:val="clear" w:color="auto" w:fill="FFFFFF"/>
+                                </w:rPr>
+                              </w:pPr>
+                              <w:r>
+                                <w:rPr>
+                                  <w:rFonts w:ascii="Arial" w:hAnsi="Arial" w:cs="Arial"/>
+                                  <w:b/>
+                                  <w:bCs/>
+                                  <w:color w:val="000000"/>
+                                  <w:sz w:val="20"/>
+                                  <w:szCs w:val="20"/>
+                                  <w:shd w:val="clear" w:color="auto" w:fill="FFFFFF"/>
+                                </w:rPr>
+                                <w:t>Id: 19-41639-3</w:t>
+                              </w:r>
+                            </w:p>
+                            <w:p>
+                              <w:pPr>
+                                <w:pStyle w:val="ListParagraph"/>
+                                <w:rPr>
+                                  <w:rStyle w:val="normaltextrun"/>
+                                  <w:rFonts w:ascii="Arial" w:hAnsi="Arial" w:cs="Arial"/>
+                                  <w:b/>
+                                  <w:bCs/>
+                                  <w:color w:val="000000"/>
+                                  <w:sz w:val="20"/>
+                                  <w:szCs w:val="20"/>
+                                  <w:shd w:val="clear" w:color="auto" w:fill="FFFFFF"/>
+                                </w:rPr>
+                              </w:pPr>
+                            </w:p>
+                            <w:p>
+                              <w:pPr>
+                                <w:pStyle w:val="ListParagraph"/>
+                                <w:numPr>
+                                  <w:ilvl w:val="0"/>
+                                  <w:numId w:val="5"/>
+                                </w:numPr>
+                                <w:rPr>
+                                  <w:rFonts w:ascii="Arial" w:hAnsi="Arial" w:cs="Arial"/>
+                                  <w:b/>
+                                  <w:bCs/>
+                                  <w:color w:val="000000"/>
+                                  <w:sz w:val="20"/>
+                                  <w:szCs w:val="20"/>
+                                  <w:shd w:val="clear" w:color="auto" w:fill="FFFFFF"/>
+                                </w:rPr>
+                              </w:pPr>
+                              <w:r>
+                                <w:rPr>
+                                  <w:rFonts w:ascii="Arial" w:hAnsi="Arial" w:cs="Arial"/>
+                                  <w:b/>
+                                  <w:bCs/>
+                                  <w:color w:val="000000"/>
+                                  <w:sz w:val="20"/>
+                                  <w:szCs w:val="20"/>
+                                  <w:shd w:val="clear" w:color="auto" w:fill="FFFFFF"/>
+                                </w:rPr>
+                                <w:t>MEDHA CHOWDHURY</w:t>
+                              </w:r>
+                            </w:p>
+                            <w:p>
+                              <w:pPr>
+                                <w:pStyle w:val="ListParagraph"/>
+                                <w:rPr>
+                                  <w:rFonts w:ascii="Arial" w:hAnsi="Arial" w:cs="Arial"/>
+                                  <w:b/>
+                                  <w:bCs/>
+                                  <w:color w:val="000000"/>
+                                  <w:sz w:val="20"/>
+                                  <w:szCs w:val="20"/>
+                                  <w:shd w:val="clear" w:color="auto" w:fill="FFFFFF"/>
+                                </w:rPr>
+                              </w:pPr>
+                              <w:r>
+                                <w:rPr>
+                                  <w:rStyle w:val="normaltextrun"/>
+                                  <w:rFonts w:ascii="Arial" w:hAnsi="Arial" w:cs="Arial"/>
+                                  <w:b/>
+                                  <w:bCs/>
+                                  <w:color w:val="000000"/>
+                                  <w:sz w:val="20"/>
+                                  <w:szCs w:val="20"/>
+                                  <w:shd w:val="clear" w:color="auto" w:fill="FFFFFF"/>
+                                </w:rPr>
+                                <w:t xml:space="preserve">Id: </w:t>
+                              </w:r>
+                              <w:r>
+                                <w:rPr>
+                                  <w:rFonts w:ascii="Arial" w:hAnsi="Arial" w:cs="Arial"/>
+                                  <w:b/>
+                                  <w:bCs/>
+                                  <w:color w:val="000000"/>
+                                  <w:sz w:val="20"/>
+                                  <w:szCs w:val="20"/>
+                                  <w:shd w:val="clear" w:color="auto" w:fill="FFFFFF"/>
+                                </w:rPr>
+                                <w:t>20-41930-1</w:t>
+                              </w:r>
+                            </w:p>
+                            <w:p>
+                              <w:pPr>
+                                <w:rPr>
+                                  <w:rStyle w:val="normaltextrun"/>
+                                  <w:rFonts w:ascii="Arial" w:hAnsi="Arial" w:cs="Arial"/>
+                                  <w:b/>
+                                  <w:bCs/>
+                                  <w:color w:val="000000"/>
+                                  <w:sz w:val="24"/>
+                                  <w:szCs w:val="24"/>
+                                  <w:shd w:val="clear" w:color="auto" w:fill="FFFFFF"/>
+                                </w:rPr>
+                              </w:pPr>
+                              <w:r>
+                                <w:rPr>
+                                  <w:rStyle w:val="normaltextrun"/>
+                                  <w:rFonts w:ascii="Arial" w:hAnsi="Arial" w:cs="Arial"/>
+                                  <w:b/>
+                                  <w:bCs/>
+                                  <w:color w:val="000000"/>
+                                  <w:sz w:val="24"/>
+                                  <w:szCs w:val="24"/>
+                                  <w:shd w:val="clear" w:color="auto" w:fill="FFFFFF"/>
+                                </w:rPr>
+                                <w:t>Section: C</w:t>
+                              </w:r>
+                            </w:p>
+                            <w:p>
+                              <w:r>
+                                <w:rPr>
+                                  <w:rStyle w:val="normaltextrun"/>
+                                  <w:rFonts w:ascii="Calibri" w:hAnsi="Calibri" w:cs="Calibri"/>
+                                  <w:b/>
+                                  <w:bCs/>
+                                  <w:color w:val="000000"/>
+                                  <w:sz w:val="26"/>
+                                  <w:szCs w:val="26"/>
+                                  <w:shd w:val="clear" w:color="auto" w:fill="FFFFFF"/>
+                                </w:rPr>
+                                <w:t xml:space="preserve">Submitted to: </w:t>
+                              </w:r>
+                              <w:r>
+                                <w:rPr>
+                                  <w:rFonts w:ascii="Helvetica" w:hAnsi="Helvetica" w:cs="Helvetica"/>
+                                  <w:b/>
+                                  <w:bCs/>
+                                  <w:color w:val="000000"/>
+                                  <w:sz w:val="21"/>
+                                  <w:szCs w:val="21"/>
+                                  <w:shd w:val="clear" w:color="auto" w:fill="FFFFFF"/>
+                                </w:rPr>
+                                <w:t>TOHEDUL ISLAM Sir</w:t>
+                              </w:r>
+                            </w:p>
+                          </w:txbxContent>
+                        </v:textbox>
+                        <w10:wrap type="square" anchorx="margin"/>
+                      </v:shape>
+                    </w:pict>
+                  </mc:Fallback>
+                </mc:AlternateContent>
+              </w:r>
+              <w:r>
+                <w:rPr>
+                  <w:rStyle w:val="normaltextrun"/>
+                  <w:rFonts w:ascii="Calibri" w:hAnsi="Calibri" w:cs="Calibri"/>
+                  <w:sz w:val="36"/>
+                  <w:szCs w:val="36"/>
+                </w:rPr>
+                <w:br w:type="page"/>
+              </w:r>
+            </w:p>
+          </w:sdtContent>
+        </w:sdt>
+        <w:p>
+          <w:pPr>
+            <w:pStyle w:val="NoSpacing"/>
+            <w:spacing w:before="1540" w:after="240"/>
+            <w:rPr>
+              <w:rFonts w:ascii="Times New Roman" w:eastAsia="Times New Roman" w:hAnsi="Times New Roman" w:cs="Times New Roman"/>
+              <w:b/>
+              <w:bCs/>
+              <w:color w:val="4472C4" w:themeColor="accent1"/>
+              <w:kern w:val="36"/>
+              <w:sz w:val="28"/>
+              <w:szCs w:val="28"/>
+              <w:u w:val="single"/>
+            </w:rPr>
+          </w:pPr>
+        </w:p>
+      </w:sdtContent>
+    </w:sdt>
     <w:p>
       <w:pPr>
         <w:pStyle w:val="Heading1"/>
@@ -251,17 +1386,21 @@
     <w:p>
       <w:pPr>
         <w:pStyle w:val="NormalWeb"/>
-        <w:numPr>
-          <w:ilvl w:val="0"/>
-          <w:numId w:val="4"/>
-        </w:numPr>
         <w:spacing w:before="0" w:beforeAutospacing="0" w:after="240" w:afterAutospacing="0"/>
+        <w:ind w:left="720"/>
         <w:textAlignment w:val="baseline"/>
         <w:rPr>
           <w:rFonts w:asciiTheme="majorBidi" w:hAnsiTheme="majorBidi" w:cstheme="majorBidi"/>
           <w:color w:val="000000" w:themeColor="text1"/>
         </w:rPr>
       </w:pPr>
+      <w:r>
+        <w:rPr>
+          <w:rFonts w:asciiTheme="majorBidi" w:hAnsiTheme="majorBidi" w:cstheme="majorBidi"/>
+          <w:color w:val="000000" w:themeColor="text1"/>
+        </w:rPr>
+        <w:t xml:space="preserve">1) </w:t>
+      </w:r>
       <w:r>
         <w:rPr>
           <w:rFonts w:asciiTheme="majorBidi" w:hAnsiTheme="majorBidi" w:cstheme="majorBidi"/>
@@ -427,7 +1566,20 @@
           <w:color w:val="000000" w:themeColor="text1"/>
         </w:rPr>
         <w:br/>
-        <w:t xml:space="preserve">9) </w:t>
+      </w:r>
+      <w:r>
+        <w:rPr>
+          <w:rFonts w:asciiTheme="majorBidi" w:hAnsiTheme="majorBidi" w:cstheme="majorBidi"/>
+          <w:color w:val="000000" w:themeColor="text1"/>
+        </w:rPr>
+        <w:t>9</w:t>
+      </w:r>
+      <w:r>
+        <w:rPr>
+          <w:rFonts w:asciiTheme="majorBidi" w:hAnsiTheme="majorBidi" w:cstheme="majorBidi"/>
+          <w:color w:val="000000" w:themeColor="text1"/>
+        </w:rPr>
+        <w:t xml:space="preserve">) </w:t>
       </w:r>
       <w:proofErr w:type="spellStart"/>
       <w:r>
@@ -435,7 +1587,7 @@
           <w:rFonts w:asciiTheme="majorBidi" w:hAnsiTheme="majorBidi" w:cstheme="majorBidi"/>
           <w:color w:val="000000" w:themeColor="text1"/>
         </w:rPr>
-        <w:t>avg_glucose_level</w:t>
+        <w:t>bmi</w:t>
       </w:r>
       <w:proofErr w:type="spellEnd"/>
       <w:r>
@@ -443,7 +1595,7 @@
           <w:rFonts w:asciiTheme="majorBidi" w:hAnsiTheme="majorBidi" w:cstheme="majorBidi"/>
           <w:color w:val="000000" w:themeColor="text1"/>
         </w:rPr>
-        <w:t>: average glucose level in blood</w:t>
+        <w:t>: body mass index</w:t>
       </w:r>
       <w:r>
         <w:rPr>
@@ -451,7 +1603,21 @@
           <w:color w:val="000000" w:themeColor="text1"/>
         </w:rPr>
         <w:br/>
-        <w:t xml:space="preserve">10) </w:t>
+        <w:t>1</w:t>
+      </w:r>
+      <w:r>
+        <w:rPr>
+          <w:rFonts w:asciiTheme="majorBidi" w:hAnsiTheme="majorBidi" w:cstheme="majorBidi"/>
+          <w:color w:val="000000" w:themeColor="text1"/>
+        </w:rPr>
+        <w:t>0</w:t>
+      </w:r>
+      <w:r>
+        <w:rPr>
+          <w:rFonts w:asciiTheme="majorBidi" w:hAnsiTheme="majorBidi" w:cstheme="majorBidi"/>
+          <w:color w:val="000000" w:themeColor="text1"/>
+        </w:rPr>
+        <w:t xml:space="preserve">) </w:t>
       </w:r>
       <w:proofErr w:type="spellStart"/>
       <w:r>
@@ -459,7 +1625,7 @@
           <w:rFonts w:asciiTheme="majorBidi" w:hAnsiTheme="majorBidi" w:cstheme="majorBidi"/>
           <w:color w:val="000000" w:themeColor="text1"/>
         </w:rPr>
-        <w:t>bmi</w:t>
+        <w:t>smoking_status</w:t>
       </w:r>
       <w:proofErr w:type="spellEnd"/>
       <w:r>
@@ -467,7 +1633,7 @@
           <w:rFonts w:asciiTheme="majorBidi" w:hAnsiTheme="majorBidi" w:cstheme="majorBidi"/>
           <w:color w:val="000000" w:themeColor="text1"/>
         </w:rPr>
-        <w:t>: body mass index</w:t>
+        <w:t>: "formerly smoked", "never smoked", "smokes" or "Unknown"*</w:t>
       </w:r>
       <w:r>
         <w:rPr>
@@ -475,31 +1641,21 @@
           <w:color w:val="000000" w:themeColor="text1"/>
         </w:rPr>
         <w:br/>
-        <w:t xml:space="preserve">11) </w:t>
-      </w:r>
-      <w:proofErr w:type="spellStart"/>
-      <w:r>
-        <w:rPr>
-          <w:rFonts w:asciiTheme="majorBidi" w:hAnsiTheme="majorBidi" w:cstheme="majorBidi"/>
-          <w:color w:val="000000" w:themeColor="text1"/>
-        </w:rPr>
-        <w:t>smoking_status</w:t>
-      </w:r>
-      <w:proofErr w:type="spellEnd"/>
-      <w:r>
-        <w:rPr>
-          <w:rFonts w:asciiTheme="majorBidi" w:hAnsiTheme="majorBidi" w:cstheme="majorBidi"/>
-          <w:color w:val="000000" w:themeColor="text1"/>
-        </w:rPr>
-        <w:t>: "formerly smoked", "never smoked", "smokes" or "Unknown"*</w:t>
-      </w:r>
-      <w:r>
-        <w:rPr>
-          <w:rFonts w:asciiTheme="majorBidi" w:hAnsiTheme="majorBidi" w:cstheme="majorBidi"/>
-          <w:color w:val="000000" w:themeColor="text1"/>
-        </w:rPr>
-        <w:br/>
-        <w:t>12) stroke: 1 if the patient had a stroke or 0 if not</w:t>
+        <w:t>1</w:t>
+      </w:r>
+      <w:r>
+        <w:rPr>
+          <w:rFonts w:asciiTheme="majorBidi" w:hAnsiTheme="majorBidi" w:cstheme="majorBidi"/>
+          <w:color w:val="000000" w:themeColor="text1"/>
+        </w:rPr>
+        <w:t>1</w:t>
+      </w:r>
+      <w:r>
+        <w:rPr>
+          <w:rFonts w:asciiTheme="majorBidi" w:hAnsiTheme="majorBidi" w:cstheme="majorBidi"/>
+          <w:color w:val="000000" w:themeColor="text1"/>
+        </w:rPr>
+        <w:t>) stroke: 1 if the patient had a stroke or 0 if not</w:t>
       </w:r>
     </w:p>
     <w:p>
@@ -518,7 +1674,23 @@
           <w:rFonts w:asciiTheme="majorBidi" w:hAnsiTheme="majorBidi" w:cstheme="majorBidi"/>
           <w:color w:val="FF0000"/>
         </w:rPr>
-        <w:t>Here stroke is target attribute.</w:t>
+        <w:t xml:space="preserve">Here stroke is </w:t>
+      </w:r>
+      <w:proofErr w:type="gramStart"/>
+      <w:r>
+        <w:rPr>
+          <w:rFonts w:asciiTheme="majorBidi" w:hAnsiTheme="majorBidi" w:cstheme="majorBidi"/>
+          <w:color w:val="FF0000"/>
+        </w:rPr>
+        <w:t>target</w:t>
+      </w:r>
+      <w:proofErr w:type="gramEnd"/>
+      <w:r>
+        <w:rPr>
+          <w:rFonts w:asciiTheme="majorBidi" w:hAnsiTheme="majorBidi" w:cstheme="majorBidi"/>
+          <w:color w:val="FF0000"/>
+        </w:rPr>
+        <w:t xml:space="preserve"> attribute.</w:t>
       </w:r>
     </w:p>
     <w:p>
@@ -705,7 +1877,7 @@
                     <pic:cNvPicPr/>
                   </pic:nvPicPr>
                   <pic:blipFill>
-                    <a:blip r:embed="rId5"/>
+                    <a:blip r:embed="rId6"/>
                     <a:stretch>
                       <a:fillRect/>
                     </a:stretch>
@@ -758,6 +1930,7 @@
           <w:sz w:val="26"/>
           <w:szCs w:val="26"/>
         </w:rPr>
+        <w:lastRenderedPageBreak/>
         <w:t xml:space="preserve">Output: </w:t>
       </w:r>
     </w:p>
@@ -781,7 +1954,6 @@
           <w:sz w:val="26"/>
           <w:szCs w:val="26"/>
         </w:rPr>
-        <w:lastRenderedPageBreak/>
         <w:drawing>
           <wp:inline distT="0" distB="0" distL="0" distR="0" wp14:anchorId="3AF83849" wp14:editId="65DDB4C2">
             <wp:extent cx="5943600" cy="391160"/>
@@ -798,7 +1970,7 @@
                     <pic:cNvPicPr/>
                   </pic:nvPicPr>
                   <pic:blipFill>
-                    <a:blip r:embed="rId6"/>
+                    <a:blip r:embed="rId7"/>
                     <a:stretch>
                       <a:fillRect/>
                     </a:stretch>
@@ -870,7 +2042,27 @@
           <w:sz w:val="26"/>
           <w:szCs w:val="26"/>
         </w:rPr>
-        <w:t xml:space="preserve"> In this code we are inspecting the data set using head(), tail(), </w:t>
+        <w:t xml:space="preserve"> In this code we are inspecting the data set using </w:t>
+      </w:r>
+      <w:proofErr w:type="gramStart"/>
+      <w:r>
+        <w:rPr>
+          <w:rFonts w:asciiTheme="majorBidi" w:hAnsiTheme="majorBidi" w:cstheme="majorBidi"/>
+          <w:color w:val="000000" w:themeColor="text1"/>
+          <w:sz w:val="26"/>
+          <w:szCs w:val="26"/>
+        </w:rPr>
+        <w:t>head(</w:t>
+      </w:r>
+      <w:proofErr w:type="gramEnd"/>
+      <w:r>
+        <w:rPr>
+          <w:rFonts w:asciiTheme="majorBidi" w:hAnsiTheme="majorBidi" w:cstheme="majorBidi"/>
+          <w:color w:val="000000" w:themeColor="text1"/>
+          <w:sz w:val="26"/>
+          <w:szCs w:val="26"/>
+        </w:rPr>
+        <w:t xml:space="preserve">), tail(), </w:t>
       </w:r>
     </w:p>
     <w:p>
@@ -892,7 +2084,27 @@
           <w:sz w:val="26"/>
           <w:szCs w:val="26"/>
         </w:rPr>
-        <w:t xml:space="preserve"> Summary(), names(), dim(), is.na(), </w:t>
+        <w:t xml:space="preserve"> </w:t>
+      </w:r>
+      <w:proofErr w:type="gramStart"/>
+      <w:r>
+        <w:rPr>
+          <w:rFonts w:asciiTheme="majorBidi" w:hAnsiTheme="majorBidi" w:cstheme="majorBidi"/>
+          <w:color w:val="000000" w:themeColor="text1"/>
+          <w:sz w:val="26"/>
+          <w:szCs w:val="26"/>
+        </w:rPr>
+        <w:t>Summary(</w:t>
+      </w:r>
+      <w:proofErr w:type="gramEnd"/>
+      <w:r>
+        <w:rPr>
+          <w:rFonts w:asciiTheme="majorBidi" w:hAnsiTheme="majorBidi" w:cstheme="majorBidi"/>
+          <w:color w:val="000000" w:themeColor="text1"/>
+          <w:sz w:val="26"/>
+          <w:szCs w:val="26"/>
+        </w:rPr>
+        <w:t xml:space="preserve">), names(), dim(), is.na(), </w:t>
       </w:r>
       <w:proofErr w:type="spellStart"/>
       <w:r>
@@ -1006,7 +2218,7 @@
                     <pic:cNvPicPr/>
                   </pic:nvPicPr>
                   <pic:blipFill>
-                    <a:blip r:embed="rId7"/>
+                    <a:blip r:embed="rId8"/>
                     <a:stretch>
                       <a:fillRect/>
                     </a:stretch>
@@ -1111,7 +2323,7 @@
                     <pic:cNvPicPr/>
                   </pic:nvPicPr>
                   <pic:blipFill>
-                    <a:blip r:embed="rId8"/>
+                    <a:blip r:embed="rId9"/>
                     <a:stretch>
                       <a:fillRect/>
                     </a:stretch>
@@ -1171,7 +2383,12 @@
           <w:u w:val="single"/>
         </w:rPr>
       </w:pPr>
-      <w:r>
+    </w:p>
+    <w:p>
+      <w:pPr>
+        <w:pStyle w:val="HTMLPreformatted"/>
+        <w:shd w:val="clear" w:color="auto" w:fill="FFFFFF"/>
+        <w:wordWrap w:val="0"/>
         <w:rPr>
           <w:rFonts w:asciiTheme="majorBidi" w:hAnsiTheme="majorBidi" w:cstheme="majorBidi"/>
           <w:color w:val="4472C4" w:themeColor="accent1"/>
@@ -1179,9 +2396,13 @@
           <w:szCs w:val="26"/>
           <w:u w:val="single"/>
         </w:rPr>
-        <w:t>Preparing the data set</w:t>
-      </w:r>
-      <w:r>
+      </w:pPr>
+    </w:p>
+    <w:p>
+      <w:pPr>
+        <w:pStyle w:val="HTMLPreformatted"/>
+        <w:shd w:val="clear" w:color="auto" w:fill="FFFFFF"/>
+        <w:wordWrap w:val="0"/>
         <w:rPr>
           <w:rFonts w:asciiTheme="majorBidi" w:hAnsiTheme="majorBidi" w:cstheme="majorBidi"/>
           <w:color w:val="4472C4" w:themeColor="accent1"/>
@@ -1189,8 +2410,7 @@
           <w:szCs w:val="26"/>
           <w:u w:val="single"/>
         </w:rPr>
-        <w:t xml:space="preserve">: </w:t>
-      </w:r>
+      </w:pPr>
     </w:p>
     <w:p>
       <w:pPr>
@@ -1199,15 +2419,82 @@
         <w:wordWrap w:val="0"/>
         <w:rPr>
           <w:rFonts w:asciiTheme="majorBidi" w:hAnsiTheme="majorBidi" w:cstheme="majorBidi"/>
-          <w:color w:val="000000" w:themeColor="text1"/>
+          <w:color w:val="4472C4" w:themeColor="accent1"/>
           <w:sz w:val="26"/>
           <w:szCs w:val="26"/>
-        </w:rPr>
-      </w:pPr>
-      <w:r>
-        <w:rPr>
-          <w:rFonts w:asciiTheme="majorBidi" w:hAnsiTheme="majorBidi" w:cstheme="majorBidi"/>
-          <w:color w:val="000000" w:themeColor="text1"/>
+          <w:u w:val="single"/>
+        </w:rPr>
+      </w:pPr>
+    </w:p>
+    <w:p>
+      <w:pPr>
+        <w:pStyle w:val="HTMLPreformatted"/>
+        <w:shd w:val="clear" w:color="auto" w:fill="FFFFFF"/>
+        <w:wordWrap w:val="0"/>
+        <w:rPr>
+          <w:rFonts w:asciiTheme="majorBidi" w:hAnsiTheme="majorBidi" w:cstheme="majorBidi"/>
+          <w:color w:val="4472C4" w:themeColor="accent1"/>
+          <w:sz w:val="26"/>
+          <w:szCs w:val="26"/>
+          <w:u w:val="single"/>
+        </w:rPr>
+      </w:pPr>
+    </w:p>
+    <w:p>
+      <w:pPr>
+        <w:pStyle w:val="HTMLPreformatted"/>
+        <w:shd w:val="clear" w:color="auto" w:fill="FFFFFF"/>
+        <w:wordWrap w:val="0"/>
+        <w:rPr>
+          <w:rFonts w:asciiTheme="majorBidi" w:hAnsiTheme="majorBidi" w:cstheme="majorBidi"/>
+          <w:color w:val="4472C4" w:themeColor="accent1"/>
+          <w:sz w:val="26"/>
+          <w:szCs w:val="26"/>
+          <w:u w:val="single"/>
+        </w:rPr>
+      </w:pPr>
+      <w:r>
+        <w:rPr>
+          <w:rFonts w:asciiTheme="majorBidi" w:hAnsiTheme="majorBidi" w:cstheme="majorBidi"/>
+          <w:color w:val="4472C4" w:themeColor="accent1"/>
+          <w:sz w:val="26"/>
+          <w:szCs w:val="26"/>
+          <w:u w:val="single"/>
+        </w:rPr>
+        <w:lastRenderedPageBreak/>
+        <w:t>Preparing the data set</w:t>
+      </w:r>
+      <w:r>
+        <w:rPr>
+          <w:rFonts w:asciiTheme="majorBidi" w:hAnsiTheme="majorBidi" w:cstheme="majorBidi"/>
+          <w:color w:val="4472C4" w:themeColor="accent1"/>
+          <w:sz w:val="26"/>
+          <w:szCs w:val="26"/>
+          <w:u w:val="single"/>
+        </w:rPr>
+        <w:t xml:space="preserve">: </w:t>
+      </w:r>
+    </w:p>
+    <w:p>
+      <w:pPr>
+        <w:pStyle w:val="HTMLPreformatted"/>
+        <w:shd w:val="clear" w:color="auto" w:fill="FFFFFF"/>
+        <w:wordWrap w:val="0"/>
+        <w:rPr>
+          <w:rFonts w:asciiTheme="majorBidi" w:hAnsiTheme="majorBidi" w:cstheme="majorBidi"/>
+          <w:b/>
+          <w:bCs/>
+          <w:color w:val="4472C4" w:themeColor="accent1"/>
+          <w:sz w:val="26"/>
+          <w:szCs w:val="26"/>
+        </w:rPr>
+      </w:pPr>
+      <w:r>
+        <w:rPr>
+          <w:rFonts w:asciiTheme="majorBidi" w:hAnsiTheme="majorBidi" w:cstheme="majorBidi"/>
+          <w:b/>
+          <w:bCs/>
+          <w:color w:val="4472C4" w:themeColor="accent1"/>
           <w:sz w:val="26"/>
           <w:szCs w:val="26"/>
         </w:rPr>
@@ -1258,6 +2545,7 @@
         </w:rPr>
         <w:t xml:space="preserve">the </w:t>
       </w:r>
+      <w:proofErr w:type="gramStart"/>
       <w:r>
         <w:rPr>
           <w:rFonts w:asciiTheme="majorBidi" w:hAnsiTheme="majorBidi" w:cstheme="majorBidi"/>
@@ -1265,7 +2553,17 @@
           <w:sz w:val="26"/>
           <w:szCs w:val="26"/>
         </w:rPr>
-        <w:t>code we</w:t>
+        <w:t>code</w:t>
+      </w:r>
+      <w:proofErr w:type="gramEnd"/>
+      <w:r>
+        <w:rPr>
+          <w:rFonts w:asciiTheme="majorBidi" w:hAnsiTheme="majorBidi" w:cstheme="majorBidi"/>
+          <w:color w:val="000000" w:themeColor="text1"/>
+          <w:sz w:val="26"/>
+          <w:szCs w:val="26"/>
+        </w:rPr>
+        <w:t xml:space="preserve"> we</w:t>
       </w:r>
       <w:r>
         <w:rPr>
@@ -1300,71 +2598,7 @@
         <w:pStyle w:val="HTMLPreformatted"/>
         <w:shd w:val="clear" w:color="auto" w:fill="FFFFFF"/>
         <w:wordWrap w:val="0"/>
-        <w:rPr>
-          <w:rFonts w:asciiTheme="majorBidi" w:hAnsiTheme="majorBidi" w:cstheme="majorBidi"/>
-          <w:color w:val="000000" w:themeColor="text1"/>
-          <w:sz w:val="26"/>
-          <w:szCs w:val="26"/>
-        </w:rPr>
-      </w:pPr>
-    </w:p>
-    <w:p>
-      <w:pPr>
-        <w:pStyle w:val="HTMLPreformatted"/>
-        <w:shd w:val="clear" w:color="auto" w:fill="FFFFFF"/>
-        <w:wordWrap w:val="0"/>
-        <w:rPr>
-          <w:rFonts w:asciiTheme="majorBidi" w:hAnsiTheme="majorBidi" w:cstheme="majorBidi"/>
-          <w:color w:val="000000" w:themeColor="text1"/>
-          <w:sz w:val="26"/>
-          <w:szCs w:val="26"/>
-        </w:rPr>
-      </w:pPr>
-    </w:p>
-    <w:p>
-      <w:pPr>
-        <w:pStyle w:val="HTMLPreformatted"/>
-        <w:shd w:val="clear" w:color="auto" w:fill="FFFFFF"/>
-        <w:wordWrap w:val="0"/>
-        <w:rPr>
-          <w:rFonts w:asciiTheme="majorBidi" w:hAnsiTheme="majorBidi" w:cstheme="majorBidi"/>
-          <w:color w:val="000000" w:themeColor="text1"/>
-          <w:sz w:val="26"/>
-          <w:szCs w:val="26"/>
-        </w:rPr>
-      </w:pPr>
-    </w:p>
-    <w:p>
-      <w:pPr>
-        <w:pStyle w:val="HTMLPreformatted"/>
-        <w:shd w:val="clear" w:color="auto" w:fill="FFFFFF"/>
-        <w:wordWrap w:val="0"/>
-        <w:rPr>
-          <w:rFonts w:asciiTheme="majorBidi" w:hAnsiTheme="majorBidi" w:cstheme="majorBidi"/>
-          <w:color w:val="000000" w:themeColor="text1"/>
-          <w:sz w:val="26"/>
-          <w:szCs w:val="26"/>
-        </w:rPr>
-      </w:pPr>
-    </w:p>
-    <w:p>
-      <w:pPr>
-        <w:pStyle w:val="HTMLPreformatted"/>
-        <w:shd w:val="clear" w:color="auto" w:fill="FFFFFF"/>
-        <w:wordWrap w:val="0"/>
-        <w:rPr>
-          <w:rFonts w:asciiTheme="majorBidi" w:hAnsiTheme="majorBidi" w:cstheme="majorBidi"/>
-          <w:color w:val="000000" w:themeColor="text1"/>
-          <w:sz w:val="26"/>
-          <w:szCs w:val="26"/>
-        </w:rPr>
-      </w:pPr>
-    </w:p>
-    <w:p>
-      <w:pPr>
-        <w:pStyle w:val="HTMLPreformatted"/>
-        <w:shd w:val="clear" w:color="auto" w:fill="FFFFFF"/>
-        <w:wordWrap w:val="0"/>
+        <w:jc w:val="both"/>
         <w:rPr>
           <w:rFonts w:asciiTheme="majorBidi" w:hAnsiTheme="majorBidi" w:cstheme="majorBidi"/>
           <w:color w:val="000000" w:themeColor="text1"/>
@@ -1418,7 +2652,7 @@
                     <pic:cNvPicPr/>
                   </pic:nvPicPr>
                   <pic:blipFill>
-                    <a:blip r:embed="rId9"/>
+                    <a:blip r:embed="rId10"/>
                     <a:stretch>
                       <a:fillRect/>
                     </a:stretch>
@@ -1510,7 +2744,7 @@
                     <pic:cNvPicPr/>
                   </pic:nvPicPr>
                   <pic:blipFill>
-                    <a:blip r:embed="rId10"/>
+                    <a:blip r:embed="rId11"/>
                     <a:stretch>
                       <a:fillRect/>
                     </a:stretch>
@@ -1533,506 +2767,43 @@
     </w:p>
     <w:p>
       <w:pPr>
-        <w:pStyle w:val="HTMLPreformatted"/>
-        <w:shd w:val="clear" w:color="auto" w:fill="FFFFFF"/>
-        <w:wordWrap w:val="0"/>
-        <w:rPr>
-          <w:rFonts w:asciiTheme="majorBidi" w:hAnsiTheme="majorBidi" w:cstheme="majorBidi"/>
-          <w:color w:val="000000" w:themeColor="text1"/>
-          <w:sz w:val="26"/>
-          <w:szCs w:val="26"/>
-        </w:rPr>
-      </w:pPr>
-    </w:p>
-    <w:p>
-      <w:pPr>
-        <w:pStyle w:val="HTMLPreformatted"/>
-        <w:shd w:val="clear" w:color="auto" w:fill="FFFFFF"/>
-        <w:wordWrap w:val="0"/>
-        <w:rPr>
-          <w:rFonts w:asciiTheme="majorBidi" w:hAnsiTheme="majorBidi" w:cstheme="majorBidi"/>
-          <w:color w:val="000000" w:themeColor="text1"/>
-          <w:sz w:val="26"/>
-          <w:szCs w:val="26"/>
-        </w:rPr>
-      </w:pPr>
-    </w:p>
-    <w:p>
-      <w:pPr>
-        <w:rPr>
-          <w:rFonts w:asciiTheme="majorBidi" w:hAnsiTheme="majorBidi" w:cstheme="majorBidi"/>
-          <w:sz w:val="28"/>
-          <w:szCs w:val="28"/>
-        </w:rPr>
-      </w:pPr>
-      <w:r>
-        <w:rPr>
-          <w:rFonts w:asciiTheme="majorBidi" w:hAnsiTheme="majorBidi" w:cstheme="majorBidi"/>
-          <w:sz w:val="28"/>
-          <w:szCs w:val="28"/>
-        </w:rPr>
-        <w:t>Glucose level column:</w:t>
-      </w:r>
-    </w:p>
-    <w:p>
-      <w:pPr>
-        <w:rPr>
-          <w:rFonts w:asciiTheme="majorBidi" w:hAnsiTheme="majorBidi" w:cstheme="majorBidi"/>
-          <w:sz w:val="28"/>
-          <w:szCs w:val="28"/>
-        </w:rPr>
-      </w:pPr>
-      <w:r>
-        <w:rPr>
-          <w:rFonts w:asciiTheme="majorBidi" w:hAnsiTheme="majorBidi" w:cstheme="majorBidi"/>
-          <w:sz w:val="28"/>
-          <w:szCs w:val="28"/>
-        </w:rPr>
-        <w:t xml:space="preserve">In this code we find the </w:t>
-      </w:r>
+        <w:rPr>
+          <w:rFonts w:asciiTheme="majorBidi" w:hAnsiTheme="majorBidi" w:cstheme="majorBidi"/>
+          <w:sz w:val="28"/>
+          <w:szCs w:val="28"/>
+        </w:rPr>
+      </w:pPr>
+    </w:p>
+    <w:p>
+      <w:pPr>
+        <w:rPr>
+          <w:rFonts w:asciiTheme="majorBidi" w:hAnsiTheme="majorBidi" w:cstheme="majorBidi"/>
+          <w:b/>
+          <w:bCs/>
+          <w:color w:val="4472C4" w:themeColor="accent1"/>
+          <w:sz w:val="28"/>
+          <w:szCs w:val="28"/>
+        </w:rPr>
+      </w:pPr>
       <w:proofErr w:type="spellStart"/>
       <w:r>
         <w:rPr>
           <w:rFonts w:asciiTheme="majorBidi" w:hAnsiTheme="majorBidi" w:cstheme="majorBidi"/>
-          <w:sz w:val="28"/>
-          <w:szCs w:val="28"/>
-        </w:rPr>
-        <w:t>avg_glucose_level</w:t>
+          <w:b/>
+          <w:bCs/>
+          <w:color w:val="4472C4" w:themeColor="accent1"/>
+          <w:sz w:val="28"/>
+          <w:szCs w:val="28"/>
+        </w:rPr>
+        <w:t>Bmi</w:t>
       </w:r>
       <w:proofErr w:type="spellEnd"/>
       <w:r>
         <w:rPr>
           <w:rFonts w:asciiTheme="majorBidi" w:hAnsiTheme="majorBidi" w:cstheme="majorBidi"/>
-          <w:sz w:val="28"/>
-          <w:szCs w:val="28"/>
-        </w:rPr>
-        <w:t xml:space="preserve"> column’s outliers and their rows and also find mode value and recover those outliers with mode value.</w:t>
-      </w:r>
-    </w:p>
-    <w:p>
-      <w:pPr>
-        <w:rPr>
-          <w:rFonts w:asciiTheme="majorBidi" w:hAnsiTheme="majorBidi" w:cstheme="majorBidi"/>
-          <w:sz w:val="28"/>
-          <w:szCs w:val="28"/>
-        </w:rPr>
-      </w:pPr>
-    </w:p>
-    <w:p>
-      <w:pPr>
-        <w:rPr>
-          <w:rFonts w:asciiTheme="majorBidi" w:hAnsiTheme="majorBidi" w:cstheme="majorBidi"/>
-          <w:sz w:val="28"/>
-          <w:szCs w:val="28"/>
-        </w:rPr>
-      </w:pPr>
-      <w:r>
-        <w:rPr>
-          <w:rFonts w:asciiTheme="majorBidi" w:hAnsiTheme="majorBidi" w:cstheme="majorBidi"/>
-          <w:sz w:val="28"/>
-          <w:szCs w:val="28"/>
-        </w:rPr>
-        <w:t>Code:</w:t>
-      </w:r>
-    </w:p>
-    <w:p>
-      <w:pPr>
-        <w:rPr>
-          <w:rFonts w:asciiTheme="majorBidi" w:hAnsiTheme="majorBidi" w:cstheme="majorBidi"/>
-          <w:sz w:val="28"/>
-          <w:szCs w:val="28"/>
-        </w:rPr>
-      </w:pPr>
-      <w:r>
-        <w:rPr>
-          <w:rFonts w:asciiTheme="majorBidi" w:hAnsiTheme="majorBidi" w:cstheme="majorBidi"/>
-          <w:noProof/>
-          <w:sz w:val="28"/>
-          <w:szCs w:val="28"/>
-        </w:rPr>
-        <w:drawing>
-          <wp:inline distT="0" distB="0" distL="0" distR="0" wp14:anchorId="5FEA1102" wp14:editId="1C9109E5">
-            <wp:extent cx="5943600" cy="1151890"/>
-            <wp:effectExtent l="0" t="0" r="0" b="0"/>
-            <wp:docPr id="871656423" name="Picture 1"/>
-            <wp:cNvGraphicFramePr>
-              <a:graphicFrameLocks xmlns:a="http://schemas.openxmlformats.org/drawingml/2006/main" noChangeAspect="1"/>
-            </wp:cNvGraphicFramePr>
-            <a:graphic xmlns:a="http://schemas.openxmlformats.org/drawingml/2006/main">
-              <a:graphicData uri="http://schemas.openxmlformats.org/drawingml/2006/picture">
-                <pic:pic xmlns:pic="http://schemas.openxmlformats.org/drawingml/2006/picture">
-                  <pic:nvPicPr>
-                    <pic:cNvPr id="871656423" name=""/>
-                    <pic:cNvPicPr/>
-                  </pic:nvPicPr>
-                  <pic:blipFill>
-                    <a:blip r:embed="rId11"/>
-                    <a:stretch>
-                      <a:fillRect/>
-                    </a:stretch>
-                  </pic:blipFill>
-                  <pic:spPr>
-                    <a:xfrm>
-                      <a:off x="0" y="0"/>
-                      <a:ext cx="5943600" cy="1151890"/>
-                    </a:xfrm>
-                    <a:prstGeom prst="rect">
-                      <a:avLst/>
-                    </a:prstGeom>
-                  </pic:spPr>
-                </pic:pic>
-              </a:graphicData>
-            </a:graphic>
-          </wp:inline>
-        </w:drawing>
-      </w:r>
-    </w:p>
-    <w:p>
-      <w:pPr>
-        <w:rPr>
-          <w:rFonts w:asciiTheme="majorBidi" w:hAnsiTheme="majorBidi" w:cstheme="majorBidi"/>
-          <w:sz w:val="28"/>
-          <w:szCs w:val="28"/>
-        </w:rPr>
-      </w:pPr>
-      <w:r>
-        <w:rPr>
-          <w:rFonts w:asciiTheme="majorBidi" w:hAnsiTheme="majorBidi" w:cstheme="majorBidi"/>
-          <w:noProof/>
-          <w:sz w:val="28"/>
-          <w:szCs w:val="28"/>
-        </w:rPr>
-        <w:drawing>
-          <wp:anchor distT="0" distB="0" distL="114300" distR="114300" simplePos="0" relativeHeight="251658240" behindDoc="1" locked="0" layoutInCell="1" allowOverlap="1" wp14:anchorId="450E84E7" wp14:editId="6E357618">
-            <wp:simplePos x="0" y="0"/>
-            <wp:positionH relativeFrom="margin">
-              <wp:align>left</wp:align>
-            </wp:positionH>
-            <wp:positionV relativeFrom="paragraph">
-              <wp:posOffset>10160</wp:posOffset>
-            </wp:positionV>
-            <wp:extent cx="1726565" cy="1447800"/>
-            <wp:effectExtent l="0" t="0" r="6985" b="0"/>
-            <wp:wrapTight wrapText="bothSides">
-              <wp:wrapPolygon edited="0">
-                <wp:start x="0" y="0"/>
-                <wp:lineTo x="0" y="21316"/>
-                <wp:lineTo x="21449" y="21316"/>
-                <wp:lineTo x="21449" y="0"/>
-                <wp:lineTo x="0" y="0"/>
-              </wp:wrapPolygon>
-            </wp:wrapTight>
-            <wp:docPr id="26069584" name="Picture 1"/>
-            <wp:cNvGraphicFramePr>
-              <a:graphicFrameLocks xmlns:a="http://schemas.openxmlformats.org/drawingml/2006/main" noChangeAspect="1"/>
-            </wp:cNvGraphicFramePr>
-            <a:graphic xmlns:a="http://schemas.openxmlformats.org/drawingml/2006/main">
-              <a:graphicData uri="http://schemas.openxmlformats.org/drawingml/2006/picture">
-                <pic:pic xmlns:pic="http://schemas.openxmlformats.org/drawingml/2006/picture">
-                  <pic:nvPicPr>
-                    <pic:cNvPr id="26069584" name=""/>
-                    <pic:cNvPicPr/>
-                  </pic:nvPicPr>
-                  <pic:blipFill>
-                    <a:blip r:embed="rId12" cstate="print">
-                      <a:extLst>
-                        <a:ext uri="{28A0092B-C50C-407E-A947-70E740481C1C}">
-                          <a14:useLocalDpi xmlns:a14="http://schemas.microsoft.com/office/drawing/2010/main" val="0"/>
-                        </a:ext>
-                      </a:extLst>
-                    </a:blip>
-                    <a:stretch>
-                      <a:fillRect/>
-                    </a:stretch>
-                  </pic:blipFill>
-                  <pic:spPr>
-                    <a:xfrm>
-                      <a:off x="0" y="0"/>
-                      <a:ext cx="1726565" cy="1447800"/>
-                    </a:xfrm>
-                    <a:prstGeom prst="rect">
-                      <a:avLst/>
-                    </a:prstGeom>
-                  </pic:spPr>
-                </pic:pic>
-              </a:graphicData>
-            </a:graphic>
-            <wp14:sizeRelH relativeFrom="margin">
-              <wp14:pctWidth>0</wp14:pctWidth>
-            </wp14:sizeRelH>
-            <wp14:sizeRelV relativeFrom="margin">
-              <wp14:pctHeight>0</wp14:pctHeight>
-            </wp14:sizeRelV>
-          </wp:anchor>
-        </w:drawing>
-      </w:r>
-    </w:p>
-    <w:p>
-      <w:pPr>
-        <w:rPr>
-          <w:rFonts w:asciiTheme="majorBidi" w:hAnsiTheme="majorBidi" w:cstheme="majorBidi"/>
-          <w:sz w:val="28"/>
-          <w:szCs w:val="28"/>
-        </w:rPr>
-      </w:pPr>
-    </w:p>
-    <w:p>
-      <w:pPr>
-        <w:rPr>
-          <w:rFonts w:asciiTheme="majorBidi" w:hAnsiTheme="majorBidi" w:cstheme="majorBidi"/>
-          <w:sz w:val="28"/>
-          <w:szCs w:val="28"/>
-        </w:rPr>
-      </w:pPr>
-    </w:p>
-    <w:p>
-      <w:pPr>
-        <w:rPr>
-          <w:rFonts w:asciiTheme="majorBidi" w:hAnsiTheme="majorBidi" w:cstheme="majorBidi"/>
-          <w:sz w:val="28"/>
-          <w:szCs w:val="28"/>
-        </w:rPr>
-      </w:pPr>
-    </w:p>
-    <w:p>
-      <w:pPr>
-        <w:rPr>
-          <w:rFonts w:asciiTheme="majorBidi" w:hAnsiTheme="majorBidi" w:cstheme="majorBidi"/>
-          <w:sz w:val="28"/>
-          <w:szCs w:val="28"/>
-        </w:rPr>
-      </w:pPr>
-    </w:p>
-    <w:p>
-      <w:pPr>
-        <w:rPr>
-          <w:rFonts w:asciiTheme="majorBidi" w:hAnsiTheme="majorBidi" w:cstheme="majorBidi"/>
-          <w:sz w:val="28"/>
-          <w:szCs w:val="28"/>
-        </w:rPr>
-      </w:pPr>
-    </w:p>
-    <w:p>
-      <w:pPr>
-        <w:rPr>
-          <w:rFonts w:asciiTheme="majorBidi" w:hAnsiTheme="majorBidi" w:cstheme="majorBidi"/>
-          <w:sz w:val="28"/>
-          <w:szCs w:val="28"/>
-        </w:rPr>
-      </w:pPr>
-    </w:p>
-    <w:p>
-      <w:pPr>
-        <w:rPr>
-          <w:rFonts w:asciiTheme="majorBidi" w:hAnsiTheme="majorBidi" w:cstheme="majorBidi"/>
-          <w:sz w:val="28"/>
-          <w:szCs w:val="28"/>
-        </w:rPr>
-      </w:pPr>
-      <w:r>
-        <w:rPr>
-          <w:rFonts w:asciiTheme="majorBidi" w:hAnsiTheme="majorBidi" w:cstheme="majorBidi"/>
-          <w:sz w:val="28"/>
-          <w:szCs w:val="28"/>
-        </w:rPr>
-        <w:t>Output:</w:t>
-      </w:r>
-    </w:p>
-    <w:p>
-      <w:pPr>
-        <w:rPr>
-          <w:rFonts w:asciiTheme="majorBidi" w:hAnsiTheme="majorBidi" w:cstheme="majorBidi"/>
-          <w:sz w:val="28"/>
-          <w:szCs w:val="28"/>
-        </w:rPr>
-      </w:pPr>
-      <w:r>
-        <w:rPr>
-          <w:rFonts w:asciiTheme="majorBidi" w:hAnsiTheme="majorBidi" w:cstheme="majorBidi"/>
-          <w:noProof/>
-          <w:sz w:val="28"/>
-          <w:szCs w:val="28"/>
-        </w:rPr>
-        <w:drawing>
-          <wp:inline distT="0" distB="0" distL="0" distR="0" wp14:anchorId="096759CF" wp14:editId="256A1F0A">
-            <wp:extent cx="5943600" cy="812800"/>
-            <wp:effectExtent l="0" t="0" r="0" b="6350"/>
-            <wp:docPr id="798665531" name="Picture 1"/>
-            <wp:cNvGraphicFramePr>
-              <a:graphicFrameLocks xmlns:a="http://schemas.openxmlformats.org/drawingml/2006/main" noChangeAspect="1"/>
-            </wp:cNvGraphicFramePr>
-            <a:graphic xmlns:a="http://schemas.openxmlformats.org/drawingml/2006/main">
-              <a:graphicData uri="http://schemas.openxmlformats.org/drawingml/2006/picture">
-                <pic:pic xmlns:pic="http://schemas.openxmlformats.org/drawingml/2006/picture">
-                  <pic:nvPicPr>
-                    <pic:cNvPr id="798665531" name=""/>
-                    <pic:cNvPicPr/>
-                  </pic:nvPicPr>
-                  <pic:blipFill>
-                    <a:blip r:embed="rId13"/>
-                    <a:stretch>
-                      <a:fillRect/>
-                    </a:stretch>
-                  </pic:blipFill>
-                  <pic:spPr>
-                    <a:xfrm>
-                      <a:off x="0" y="0"/>
-                      <a:ext cx="5943600" cy="812800"/>
-                    </a:xfrm>
-                    <a:prstGeom prst="rect">
-                      <a:avLst/>
-                    </a:prstGeom>
-                  </pic:spPr>
-                </pic:pic>
-              </a:graphicData>
-            </a:graphic>
-          </wp:inline>
-        </w:drawing>
-      </w:r>
-    </w:p>
-    <w:p>
-      <w:pPr>
-        <w:rPr>
-          <w:rFonts w:asciiTheme="majorBidi" w:hAnsiTheme="majorBidi" w:cstheme="majorBidi"/>
-          <w:sz w:val="28"/>
-          <w:szCs w:val="28"/>
-        </w:rPr>
-      </w:pPr>
-      <w:r>
-        <w:rPr>
-          <w:rFonts w:asciiTheme="majorBidi" w:hAnsiTheme="majorBidi" w:cstheme="majorBidi"/>
-          <w:noProof/>
-          <w:sz w:val="28"/>
-          <w:szCs w:val="28"/>
-        </w:rPr>
-        <w:drawing>
-          <wp:inline distT="0" distB="0" distL="0" distR="0" wp14:anchorId="791C6444" wp14:editId="16F1D535">
-            <wp:extent cx="5943600" cy="1186180"/>
-            <wp:effectExtent l="0" t="0" r="0" b="0"/>
-            <wp:docPr id="1214427968" name="Picture 1"/>
-            <wp:cNvGraphicFramePr>
-              <a:graphicFrameLocks xmlns:a="http://schemas.openxmlformats.org/drawingml/2006/main" noChangeAspect="1"/>
-            </wp:cNvGraphicFramePr>
-            <a:graphic xmlns:a="http://schemas.openxmlformats.org/drawingml/2006/main">
-              <a:graphicData uri="http://schemas.openxmlformats.org/drawingml/2006/picture">
-                <pic:pic xmlns:pic="http://schemas.openxmlformats.org/drawingml/2006/picture">
-                  <pic:nvPicPr>
-                    <pic:cNvPr id="1214427968" name=""/>
-                    <pic:cNvPicPr/>
-                  </pic:nvPicPr>
-                  <pic:blipFill>
-                    <a:blip r:embed="rId14"/>
-                    <a:stretch>
-                      <a:fillRect/>
-                    </a:stretch>
-                  </pic:blipFill>
-                  <pic:spPr>
-                    <a:xfrm>
-                      <a:off x="0" y="0"/>
-                      <a:ext cx="5943600" cy="1186180"/>
-                    </a:xfrm>
-                    <a:prstGeom prst="rect">
-                      <a:avLst/>
-                    </a:prstGeom>
-                  </pic:spPr>
-                </pic:pic>
-              </a:graphicData>
-            </a:graphic>
-          </wp:inline>
-        </w:drawing>
-      </w:r>
-    </w:p>
-    <w:p>
-      <w:pPr>
-        <w:rPr>
-          <w:rFonts w:asciiTheme="majorBidi" w:hAnsiTheme="majorBidi" w:cstheme="majorBidi"/>
-          <w:sz w:val="28"/>
-          <w:szCs w:val="28"/>
-        </w:rPr>
-      </w:pPr>
-      <w:r>
-        <w:rPr>
-          <w:rFonts w:asciiTheme="majorBidi" w:hAnsiTheme="majorBidi" w:cstheme="majorBidi"/>
-          <w:noProof/>
-          <w:sz w:val="28"/>
-          <w:szCs w:val="28"/>
-        </w:rPr>
-        <w:drawing>
-          <wp:inline distT="0" distB="0" distL="0" distR="0" wp14:anchorId="418C285D" wp14:editId="056F46B7">
-            <wp:extent cx="5943600" cy="880745"/>
-            <wp:effectExtent l="0" t="0" r="0" b="0"/>
-            <wp:docPr id="380769867" name="Picture 1"/>
-            <wp:cNvGraphicFramePr>
-              <a:graphicFrameLocks xmlns:a="http://schemas.openxmlformats.org/drawingml/2006/main" noChangeAspect="1"/>
-            </wp:cNvGraphicFramePr>
-            <a:graphic xmlns:a="http://schemas.openxmlformats.org/drawingml/2006/main">
-              <a:graphicData uri="http://schemas.openxmlformats.org/drawingml/2006/picture">
-                <pic:pic xmlns:pic="http://schemas.openxmlformats.org/drawingml/2006/picture">
-                  <pic:nvPicPr>
-                    <pic:cNvPr id="380769867" name=""/>
-                    <pic:cNvPicPr/>
-                  </pic:nvPicPr>
-                  <pic:blipFill>
-                    <a:blip r:embed="rId15"/>
-                    <a:stretch>
-                      <a:fillRect/>
-                    </a:stretch>
-                  </pic:blipFill>
-                  <pic:spPr>
-                    <a:xfrm>
-                      <a:off x="0" y="0"/>
-                      <a:ext cx="5943600" cy="880745"/>
-                    </a:xfrm>
-                    <a:prstGeom prst="rect">
-                      <a:avLst/>
-                    </a:prstGeom>
-                  </pic:spPr>
-                </pic:pic>
-              </a:graphicData>
-            </a:graphic>
-          </wp:inline>
-        </w:drawing>
-      </w:r>
-    </w:p>
-    <w:p>
-      <w:pPr>
-        <w:rPr>
-          <w:rFonts w:asciiTheme="majorBidi" w:hAnsiTheme="majorBidi" w:cstheme="majorBidi"/>
-          <w:sz w:val="28"/>
-          <w:szCs w:val="28"/>
-        </w:rPr>
-      </w:pPr>
-    </w:p>
-    <w:p>
-      <w:pPr>
-        <w:rPr>
-          <w:rFonts w:asciiTheme="majorBidi" w:hAnsiTheme="majorBidi" w:cstheme="majorBidi"/>
-          <w:sz w:val="28"/>
-          <w:szCs w:val="28"/>
-        </w:rPr>
-      </w:pPr>
-    </w:p>
-    <w:p>
-      <w:pPr>
-        <w:rPr>
-          <w:rFonts w:asciiTheme="majorBidi" w:hAnsiTheme="majorBidi" w:cstheme="majorBidi"/>
-          <w:sz w:val="28"/>
-          <w:szCs w:val="28"/>
-        </w:rPr>
-      </w:pPr>
-      <w:proofErr w:type="spellStart"/>
-      <w:r>
-        <w:rPr>
-          <w:rFonts w:asciiTheme="majorBidi" w:hAnsiTheme="majorBidi" w:cstheme="majorBidi"/>
-          <w:sz w:val="28"/>
-          <w:szCs w:val="28"/>
-        </w:rPr>
-        <w:t>Bmi</w:t>
-      </w:r>
-      <w:proofErr w:type="spellEnd"/>
-      <w:r>
-        <w:rPr>
-          <w:rFonts w:asciiTheme="majorBidi" w:hAnsiTheme="majorBidi" w:cstheme="majorBidi"/>
+          <w:b/>
+          <w:bCs/>
+          <w:color w:val="4472C4" w:themeColor="accent1"/>
           <w:sz w:val="28"/>
           <w:szCs w:val="28"/>
         </w:rPr>
@@ -2053,7 +2824,25 @@
           <w:sz w:val="28"/>
           <w:szCs w:val="28"/>
         </w:rPr>
-        <w:t>In this part of code we convert N/A into NA and find missing value’s row and also find mode value and recover those missing value rows with mode. Then we find outliers and also recover those outliers with mode value.</w:t>
+        <w:t xml:space="preserve">In this part of </w:t>
+      </w:r>
+      <w:proofErr w:type="gramStart"/>
+      <w:r>
+        <w:rPr>
+          <w:rFonts w:asciiTheme="majorBidi" w:hAnsiTheme="majorBidi" w:cstheme="majorBidi"/>
+          <w:sz w:val="28"/>
+          <w:szCs w:val="28"/>
+        </w:rPr>
+        <w:t>code</w:t>
+      </w:r>
+      <w:proofErr w:type="gramEnd"/>
+      <w:r>
+        <w:rPr>
+          <w:rFonts w:asciiTheme="majorBidi" w:hAnsiTheme="majorBidi" w:cstheme="majorBidi"/>
+          <w:sz w:val="28"/>
+          <w:szCs w:val="28"/>
+        </w:rPr>
+        <w:t xml:space="preserve"> we convert N/A into NA and find missing value’s row and also find mode value and recover those missing value rows with mode. Then we find outliers and also recover those outliers with mode value.</w:t>
       </w:r>
     </w:p>
     <w:p>
@@ -2104,7 +2893,7 @@
                     <pic:cNvPicPr/>
                   </pic:nvPicPr>
                   <pic:blipFill>
-                    <a:blip r:embed="rId16"/>
+                    <a:blip r:embed="rId12"/>
                     <a:stretch>
                       <a:fillRect/>
                     </a:stretch>
@@ -2157,7 +2946,7 @@
                     <pic:cNvPicPr/>
                   </pic:nvPicPr>
                   <pic:blipFill>
-                    <a:blip r:embed="rId17"/>
+                    <a:blip r:embed="rId13"/>
                     <a:stretch>
                       <a:fillRect/>
                     </a:stretch>
@@ -2225,7 +3014,7 @@
                     <pic:cNvPicPr/>
                   </pic:nvPicPr>
                   <pic:blipFill>
-                    <a:blip r:embed="rId18" cstate="print">
+                    <a:blip r:embed="rId14" cstate="print">
                       <a:extLst>
                         <a:ext uri="{28A0092B-C50C-407E-A947-70E740481C1C}">
                           <a14:useLocalDpi xmlns:a14="http://schemas.microsoft.com/office/drawing/2010/main" val="0"/>
@@ -2376,7 +3165,7 @@
                     <pic:cNvPicPr/>
                   </pic:nvPicPr>
                   <pic:blipFill>
-                    <a:blip r:embed="rId19" cstate="print">
+                    <a:blip r:embed="rId15" cstate="print">
                       <a:extLst>
                         <a:ext uri="{28A0092B-C50C-407E-A947-70E740481C1C}">
                           <a14:useLocalDpi xmlns:a14="http://schemas.microsoft.com/office/drawing/2010/main" val="0"/>
@@ -2431,7 +3220,7 @@
                     <pic:cNvPicPr/>
                   </pic:nvPicPr>
                   <pic:blipFill>
-                    <a:blip r:embed="rId20">
+                    <a:blip r:embed="rId16">
                       <a:extLst>
                         <a:ext uri="{28A0092B-C50C-407E-A947-70E740481C1C}">
                           <a14:useLocalDpi xmlns:a14="http://schemas.microsoft.com/office/drawing/2010/main" val="0"/>
@@ -2511,13 +3300,27 @@
           <w:szCs w:val="28"/>
         </w:rPr>
       </w:pPr>
-      <w:r>
-        <w:rPr>
-          <w:rFonts w:asciiTheme="majorBidi" w:hAnsiTheme="majorBidi" w:cstheme="majorBidi"/>
-          <w:sz w:val="28"/>
-          <w:szCs w:val="28"/>
-        </w:rPr>
-        <w:lastRenderedPageBreak/>
+    </w:p>
+    <w:p>
+      <w:pPr>
+        <w:rPr>
+          <w:rFonts w:asciiTheme="majorBidi" w:hAnsiTheme="majorBidi" w:cstheme="majorBidi"/>
+          <w:b/>
+          <w:bCs/>
+          <w:color w:val="4472C4" w:themeColor="accent1"/>
+          <w:sz w:val="28"/>
+          <w:szCs w:val="28"/>
+        </w:rPr>
+      </w:pPr>
+      <w:r>
+        <w:rPr>
+          <w:rFonts w:asciiTheme="majorBidi" w:hAnsiTheme="majorBidi" w:cstheme="majorBidi"/>
+          <w:b/>
+          <w:bCs/>
+          <w:color w:val="4472C4" w:themeColor="accent1"/>
+          <w:sz w:val="28"/>
+          <w:szCs w:val="28"/>
+        </w:rPr>
         <w:t>Smoking Status column:</w:t>
       </w:r>
     </w:p>
@@ -2535,7 +3338,23 @@
           <w:sz w:val="28"/>
           <w:szCs w:val="28"/>
         </w:rPr>
-        <w:t>In this part of code we find the mode value of smoking status column and recover the Unknown rows with mode value.</w:t>
+        <w:t xml:space="preserve">In this part of </w:t>
+      </w:r>
+      <w:r>
+        <w:rPr>
+          <w:rFonts w:asciiTheme="majorBidi" w:hAnsiTheme="majorBidi" w:cstheme="majorBidi"/>
+          <w:sz w:val="28"/>
+          <w:szCs w:val="28"/>
+        </w:rPr>
+        <w:t>code,</w:t>
+      </w:r>
+      <w:r>
+        <w:rPr>
+          <w:rFonts w:asciiTheme="majorBidi" w:hAnsiTheme="majorBidi" w:cstheme="majorBidi"/>
+          <w:sz w:val="28"/>
+          <w:szCs w:val="28"/>
+        </w:rPr>
+        <w:t xml:space="preserve"> we find the mode value of smoking status column and recover the Unknown rows with mode value.</w:t>
       </w:r>
     </w:p>
     <w:p>
@@ -2586,7 +3405,7 @@
                     <pic:cNvPicPr/>
                   </pic:nvPicPr>
                   <pic:blipFill>
-                    <a:blip r:embed="rId21"/>
+                    <a:blip r:embed="rId17"/>
                     <a:stretch>
                       <a:fillRect/>
                     </a:stretch>
@@ -2664,7 +3483,7 @@
                     <pic:cNvPicPr/>
                   </pic:nvPicPr>
                   <pic:blipFill>
-                    <a:blip r:embed="rId22"/>
+                    <a:blip r:embed="rId18"/>
                     <a:stretch>
                       <a:fillRect/>
                     </a:stretch>
@@ -2930,7 +3749,7 @@
                     <pic:cNvPicPr/>
                   </pic:nvPicPr>
                   <pic:blipFill>
-                    <a:blip r:embed="rId23"/>
+                    <a:blip r:embed="rId19"/>
                     <a:stretch>
                       <a:fillRect/>
                     </a:stretch>
@@ -3003,7 +3822,7 @@
                     <pic:cNvPicPr/>
                   </pic:nvPicPr>
                   <pic:blipFill>
-                    <a:blip r:embed="rId24"/>
+                    <a:blip r:embed="rId20"/>
                     <a:stretch>
                       <a:fillRect/>
                     </a:stretch>
@@ -3074,7 +3893,7 @@
                     <pic:cNvPicPr/>
                   </pic:nvPicPr>
                   <pic:blipFill>
-                    <a:blip r:embed="rId25">
+                    <a:blip r:embed="rId21">
                       <a:extLst>
                         <a:ext uri="{28A0092B-C50C-407E-A947-70E740481C1C}">
                           <a14:useLocalDpi xmlns:a14="http://schemas.microsoft.com/office/drawing/2010/main" val="0"/>
@@ -3327,8 +4146,19 @@
           <w:sz w:val="28"/>
           <w:szCs w:val="28"/>
         </w:rPr>
-        <w:t>“19-35” to Adults</w:t>
-      </w:r>
+        <w:t xml:space="preserve">“19-35” to </w:t>
+      </w:r>
+      <w:proofErr w:type="gramStart"/>
+      <w:r>
+        <w:rPr>
+          <w:rFonts w:asciiTheme="majorBidi" w:hAnsiTheme="majorBidi" w:cstheme="majorBidi"/>
+          <w:color w:val="000000" w:themeColor="text1"/>
+          <w:sz w:val="28"/>
+          <w:szCs w:val="28"/>
+        </w:rPr>
+        <w:t>Adults</w:t>
+      </w:r>
+      <w:proofErr w:type="gramEnd"/>
     </w:p>
     <w:p>
       <w:pPr>
@@ -3430,7 +4260,7 @@
                     <pic:cNvPicPr/>
                   </pic:nvPicPr>
                   <pic:blipFill>
-                    <a:blip r:embed="rId26"/>
+                    <a:blip r:embed="rId22"/>
                     <a:stretch>
                       <a:fillRect/>
                     </a:stretch>
@@ -3513,7 +4343,7 @@
                     <pic:cNvPicPr/>
                   </pic:nvPicPr>
                   <pic:blipFill>
-                    <a:blip r:embed="rId27"/>
+                    <a:blip r:embed="rId23"/>
                     <a:stretch>
                       <a:fillRect/>
                     </a:stretch>
@@ -3567,7 +4397,7 @@
                     <pic:cNvPicPr/>
                   </pic:nvPicPr>
                   <pic:blipFill>
-                    <a:blip r:embed="rId28"/>
+                    <a:blip r:embed="rId24"/>
                     <a:stretch>
                       <a:fillRect/>
                     </a:stretch>
@@ -3622,7 +4452,7 @@
                     <pic:cNvPicPr/>
                   </pic:nvPicPr>
                   <pic:blipFill>
-                    <a:blip r:embed="rId29"/>
+                    <a:blip r:embed="rId25"/>
                     <a:stretch>
                       <a:fillRect/>
                     </a:stretch>
@@ -3910,7 +4740,7 @@
                     <pic:cNvPicPr/>
                   </pic:nvPicPr>
                   <pic:blipFill>
-                    <a:blip r:embed="rId30"/>
+                    <a:blip r:embed="rId26"/>
                     <a:stretch>
                       <a:fillRect/>
                     </a:stretch>
@@ -3983,7 +4813,7 @@
                     <pic:cNvPicPr/>
                   </pic:nvPicPr>
                   <pic:blipFill>
-                    <a:blip r:embed="rId31"/>
+                    <a:blip r:embed="rId27"/>
                     <a:stretch>
                       <a:fillRect/>
                     </a:stretch>
@@ -4038,7 +4868,7 @@
                     <pic:cNvPicPr/>
                   </pic:nvPicPr>
                   <pic:blipFill>
-                    <a:blip r:embed="rId32"/>
+                    <a:blip r:embed="rId28"/>
                     <a:stretch>
                       <a:fillRect/>
                     </a:stretch>
@@ -4263,7 +5093,7 @@
                     <pic:cNvPicPr/>
                   </pic:nvPicPr>
                   <pic:blipFill>
-                    <a:blip r:embed="rId33"/>
+                    <a:blip r:embed="rId29"/>
                     <a:stretch>
                       <a:fillRect/>
                     </a:stretch>
@@ -4335,7 +5165,7 @@
                     <pic:cNvPicPr/>
                   </pic:nvPicPr>
                   <pic:blipFill>
-                    <a:blip r:embed="rId34"/>
+                    <a:blip r:embed="rId30"/>
                     <a:stretch>
                       <a:fillRect/>
                     </a:stretch>
@@ -4520,7 +5350,7 @@
                     <pic:cNvPicPr/>
                   </pic:nvPicPr>
                   <pic:blipFill>
-                    <a:blip r:embed="rId35"/>
+                    <a:blip r:embed="rId31"/>
                     <a:stretch>
                       <a:fillRect/>
                     </a:stretch>
@@ -4592,7 +5422,7 @@
                     <pic:cNvPicPr/>
                   </pic:nvPicPr>
                   <pic:blipFill>
-                    <a:blip r:embed="rId36"/>
+                    <a:blip r:embed="rId32"/>
                     <a:stretch>
                       <a:fillRect/>
                     </a:stretch>
@@ -4831,7 +5661,7 @@
                     <pic:cNvPicPr/>
                   </pic:nvPicPr>
                   <pic:blipFill>
-                    <a:blip r:embed="rId37"/>
+                    <a:blip r:embed="rId33"/>
                     <a:stretch>
                       <a:fillRect/>
                     </a:stretch>
@@ -4903,7 +5733,7 @@
                     <pic:cNvPicPr/>
                   </pic:nvPicPr>
                   <pic:blipFill>
-                    <a:blip r:embed="rId38"/>
+                    <a:blip r:embed="rId34"/>
                     <a:stretch>
                       <a:fillRect/>
                     </a:stretch>
@@ -5089,7 +5919,7 @@
                     <pic:cNvPicPr/>
                   </pic:nvPicPr>
                   <pic:blipFill>
-                    <a:blip r:embed="rId39"/>
+                    <a:blip r:embed="rId35"/>
                     <a:stretch>
                       <a:fillRect/>
                     </a:stretch>
@@ -5161,7 +5991,7 @@
                     <pic:cNvPicPr/>
                   </pic:nvPicPr>
                   <pic:blipFill>
-                    <a:blip r:embed="rId40"/>
+                    <a:blip r:embed="rId36"/>
                     <a:stretch>
                       <a:fillRect/>
                     </a:stretch>
@@ -5363,7 +6193,7 @@
                     <pic:cNvPicPr/>
                   </pic:nvPicPr>
                   <pic:blipFill>
-                    <a:blip r:embed="rId41"/>
+                    <a:blip r:embed="rId37"/>
                     <a:stretch>
                       <a:fillRect/>
                     </a:stretch>
@@ -5435,7 +6265,7 @@
                     <pic:cNvPicPr/>
                   </pic:nvPicPr>
                   <pic:blipFill>
-                    <a:blip r:embed="rId42"/>
+                    <a:blip r:embed="rId38"/>
                     <a:stretch>
                       <a:fillRect/>
                     </a:stretch>
@@ -5654,7 +6484,7 @@
                     <pic:cNvPicPr/>
                   </pic:nvPicPr>
                   <pic:blipFill>
-                    <a:blip r:embed="rId43"/>
+                    <a:blip r:embed="rId39"/>
                     <a:stretch>
                       <a:fillRect/>
                     </a:stretch>
@@ -5726,7 +6556,7 @@
                     <pic:cNvPicPr/>
                   </pic:nvPicPr>
                   <pic:blipFill>
-                    <a:blip r:embed="rId44"/>
+                    <a:blip r:embed="rId40"/>
                     <a:stretch>
                       <a:fillRect/>
                     </a:stretch>
@@ -5951,7 +6781,7 @@
                     <pic:cNvPicPr/>
                   </pic:nvPicPr>
                   <pic:blipFill>
-                    <a:blip r:embed="rId45"/>
+                    <a:blip r:embed="rId41"/>
                     <a:stretch>
                       <a:fillRect/>
                     </a:stretch>
@@ -6023,7 +6853,7 @@
                     <pic:cNvPicPr/>
                   </pic:nvPicPr>
                   <pic:blipFill>
-                    <a:blip r:embed="rId46"/>
+                    <a:blip r:embed="rId42"/>
                     <a:stretch>
                       <a:fillRect/>
                     </a:stretch>
@@ -6266,7 +7096,7 @@
                     <pic:cNvPicPr/>
                   </pic:nvPicPr>
                   <pic:blipFill>
-                    <a:blip r:embed="rId47"/>
+                    <a:blip r:embed="rId43"/>
                     <a:stretch>
                       <a:fillRect/>
                     </a:stretch>
@@ -6352,7 +7182,7 @@
                     <pic:cNvPicPr/>
                   </pic:nvPicPr>
                   <pic:blipFill>
-                    <a:blip r:embed="rId48"/>
+                    <a:blip r:embed="rId44"/>
                     <a:stretch>
                       <a:fillRect/>
                     </a:stretch>
@@ -6580,7 +7410,7 @@
                     <pic:cNvPicPr/>
                   </pic:nvPicPr>
                   <pic:blipFill>
-                    <a:blip r:embed="rId49"/>
+                    <a:blip r:embed="rId45"/>
                     <a:stretch>
                       <a:fillRect/>
                     </a:stretch>
@@ -6662,7 +7492,7 @@
                     <pic:cNvPicPr/>
                   </pic:nvPicPr>
                   <pic:blipFill>
-                    <a:blip r:embed="rId50"/>
+                    <a:blip r:embed="rId46"/>
                     <a:stretch>
                       <a:fillRect/>
                     </a:stretch>
@@ -6876,7 +7706,7 @@
                     <pic:cNvPicPr/>
                   </pic:nvPicPr>
                   <pic:blipFill>
-                    <a:blip r:embed="rId51"/>
+                    <a:blip r:embed="rId47"/>
                     <a:stretch>
                       <a:fillRect/>
                     </a:stretch>
@@ -6948,7 +7778,7 @@
                     <pic:cNvPicPr/>
                   </pic:nvPicPr>
                   <pic:blipFill>
-                    <a:blip r:embed="rId52"/>
+                    <a:blip r:embed="rId48"/>
                     <a:stretch>
                       <a:fillRect/>
                     </a:stretch>
@@ -7028,42 +7858,22 @@
           <w:sz w:val="28"/>
           <w:szCs w:val="28"/>
         </w:rPr>
-        <w:t xml:space="preserve">In this part we delete the insignificant column such as Id, gender and </w:t>
-      </w:r>
-      <w:proofErr w:type="spellStart"/>
-      <w:r>
-        <w:rPr>
-          <w:rFonts w:asciiTheme="majorBidi" w:hAnsiTheme="majorBidi" w:cstheme="majorBidi"/>
-          <w:color w:val="000000" w:themeColor="text1"/>
-          <w:sz w:val="28"/>
-          <w:szCs w:val="28"/>
-        </w:rPr>
-        <w:t>avg_glucose_level</w:t>
-      </w:r>
-      <w:proofErr w:type="spellEnd"/>
-      <w:r>
-        <w:rPr>
-          <w:rFonts w:asciiTheme="majorBidi" w:hAnsiTheme="majorBidi" w:cstheme="majorBidi"/>
-          <w:color w:val="000000" w:themeColor="text1"/>
-          <w:sz w:val="28"/>
-          <w:szCs w:val="28"/>
-        </w:rPr>
-        <w:t xml:space="preserve"> from our dataset.</w:t>
-      </w:r>
-    </w:p>
-    <w:p>
-      <w:pPr>
-        <w:rPr>
-          <w:rFonts w:asciiTheme="majorBidi" w:hAnsiTheme="majorBidi" w:cstheme="majorBidi"/>
-          <w:color w:val="000000" w:themeColor="text1"/>
-          <w:sz w:val="28"/>
-          <w:szCs w:val="28"/>
-        </w:rPr>
-      </w:pPr>
-      <w:r>
-        <w:rPr>
-          <w:rFonts w:asciiTheme="majorBidi" w:hAnsiTheme="majorBidi" w:cstheme="majorBidi"/>
-          <w:color w:val="000000" w:themeColor="text1"/>
+        <w:t>In this part we delete the insignificant column such as Id, gender from our dataset.</w:t>
+      </w:r>
+    </w:p>
+    <w:p>
+      <w:pPr>
+        <w:rPr>
+          <w:rFonts w:asciiTheme="majorBidi" w:hAnsiTheme="majorBidi" w:cstheme="majorBidi"/>
+          <w:color w:val="4472C4" w:themeColor="accent1"/>
+          <w:sz w:val="28"/>
+          <w:szCs w:val="28"/>
+        </w:rPr>
+      </w:pPr>
+      <w:r>
+        <w:rPr>
+          <w:rFonts w:asciiTheme="majorBidi" w:hAnsiTheme="majorBidi" w:cstheme="majorBidi"/>
+          <w:color w:val="4472C4" w:themeColor="accent1"/>
           <w:sz w:val="28"/>
           <w:szCs w:val="28"/>
         </w:rPr>
@@ -7079,21 +7889,1428 @@
           <w:szCs w:val="28"/>
         </w:rPr>
       </w:pPr>
-    </w:p>
-    <w:p>
-      <w:pPr>
-        <w:rPr>
-          <w:rFonts w:asciiTheme="majorBidi" w:hAnsiTheme="majorBidi" w:cstheme="majorBidi"/>
-          <w:color w:val="000000" w:themeColor="text1"/>
-          <w:sz w:val="28"/>
-          <w:szCs w:val="28"/>
-        </w:rPr>
-      </w:pPr>
+      <w:r>
+        <w:rPr>
+          <w:rFonts w:asciiTheme="majorBidi" w:hAnsiTheme="majorBidi" w:cstheme="majorBidi"/>
+          <w:color w:val="000000" w:themeColor="text1"/>
+          <w:sz w:val="28"/>
+          <w:szCs w:val="28"/>
+        </w:rPr>
+        <w:drawing>
+          <wp:inline distT="0" distB="0" distL="0" distR="0" wp14:anchorId="4F4D3D9D" wp14:editId="61418D18">
+            <wp:extent cx="5692633" cy="457240"/>
+            <wp:effectExtent l="0" t="0" r="3810" b="0"/>
+            <wp:docPr id="647404013" name="Picture 1"/>
+            <wp:cNvGraphicFramePr>
+              <a:graphicFrameLocks xmlns:a="http://schemas.openxmlformats.org/drawingml/2006/main" noChangeAspect="1"/>
+            </wp:cNvGraphicFramePr>
+            <a:graphic xmlns:a="http://schemas.openxmlformats.org/drawingml/2006/main">
+              <a:graphicData uri="http://schemas.openxmlformats.org/drawingml/2006/picture">
+                <pic:pic xmlns:pic="http://schemas.openxmlformats.org/drawingml/2006/picture">
+                  <pic:nvPicPr>
+                    <pic:cNvPr id="647404013" name=""/>
+                    <pic:cNvPicPr/>
+                  </pic:nvPicPr>
+                  <pic:blipFill>
+                    <a:blip r:embed="rId49"/>
+                    <a:stretch>
+                      <a:fillRect/>
+                    </a:stretch>
+                  </pic:blipFill>
+                  <pic:spPr>
+                    <a:xfrm>
+                      <a:off x="0" y="0"/>
+                      <a:ext cx="5692633" cy="457240"/>
+                    </a:xfrm>
+                    <a:prstGeom prst="rect">
+                      <a:avLst/>
+                    </a:prstGeom>
+                  </pic:spPr>
+                </pic:pic>
+              </a:graphicData>
+            </a:graphic>
+          </wp:inline>
+        </w:drawing>
+      </w:r>
+    </w:p>
+    <w:p>
+      <w:pPr>
+        <w:rPr>
+          <w:rFonts w:asciiTheme="majorBidi" w:hAnsiTheme="majorBidi" w:cstheme="majorBidi"/>
+          <w:color w:val="4472C4" w:themeColor="accent1"/>
+          <w:sz w:val="28"/>
+          <w:szCs w:val="28"/>
+        </w:rPr>
+      </w:pPr>
+      <w:r>
+        <w:rPr>
+          <w:rFonts w:asciiTheme="majorBidi" w:hAnsiTheme="majorBidi" w:cstheme="majorBidi"/>
+          <w:color w:val="4472C4" w:themeColor="accent1"/>
+          <w:sz w:val="28"/>
+          <w:szCs w:val="28"/>
+        </w:rPr>
+        <w:t>Output:</w:t>
+      </w:r>
+    </w:p>
+    <w:p>
+      <w:pPr>
+        <w:rPr>
+          <w:rFonts w:asciiTheme="majorBidi" w:hAnsiTheme="majorBidi" w:cstheme="majorBidi"/>
+          <w:color w:val="000000" w:themeColor="text1"/>
+          <w:sz w:val="28"/>
+          <w:szCs w:val="28"/>
+        </w:rPr>
+      </w:pPr>
+      <w:r>
+        <w:rPr>
+          <w:rFonts w:asciiTheme="majorBidi" w:hAnsiTheme="majorBidi" w:cstheme="majorBidi"/>
+          <w:color w:val="000000" w:themeColor="text1"/>
+          <w:sz w:val="28"/>
+          <w:szCs w:val="28"/>
+        </w:rPr>
+        <w:drawing>
+          <wp:inline distT="0" distB="0" distL="0" distR="0" wp14:anchorId="0AE07565" wp14:editId="69710DF7">
+            <wp:extent cx="5943600" cy="1079500"/>
+            <wp:effectExtent l="0" t="0" r="0" b="6350"/>
+            <wp:docPr id="1685578682" name="Picture 1"/>
+            <wp:cNvGraphicFramePr>
+              <a:graphicFrameLocks xmlns:a="http://schemas.openxmlformats.org/drawingml/2006/main" noChangeAspect="1"/>
+            </wp:cNvGraphicFramePr>
+            <a:graphic xmlns:a="http://schemas.openxmlformats.org/drawingml/2006/main">
+              <a:graphicData uri="http://schemas.openxmlformats.org/drawingml/2006/picture">
+                <pic:pic xmlns:pic="http://schemas.openxmlformats.org/drawingml/2006/picture">
+                  <pic:nvPicPr>
+                    <pic:cNvPr id="1685578682" name=""/>
+                    <pic:cNvPicPr/>
+                  </pic:nvPicPr>
+                  <pic:blipFill>
+                    <a:blip r:embed="rId50"/>
+                    <a:stretch>
+                      <a:fillRect/>
+                    </a:stretch>
+                  </pic:blipFill>
+                  <pic:spPr>
+                    <a:xfrm>
+                      <a:off x="0" y="0"/>
+                      <a:ext cx="5943600" cy="1079500"/>
+                    </a:xfrm>
+                    <a:prstGeom prst="rect">
+                      <a:avLst/>
+                    </a:prstGeom>
+                  </pic:spPr>
+                </pic:pic>
+              </a:graphicData>
+            </a:graphic>
+          </wp:inline>
+        </w:drawing>
+      </w:r>
+    </w:p>
+    <w:p>
+      <w:pPr>
+        <w:rPr>
+          <w:rFonts w:asciiTheme="majorBidi" w:hAnsiTheme="majorBidi" w:cstheme="majorBidi"/>
+          <w:color w:val="000000" w:themeColor="text1"/>
+          <w:sz w:val="28"/>
+          <w:szCs w:val="28"/>
+        </w:rPr>
+      </w:pPr>
+      <w:r>
+        <w:rPr>
+          <w:rFonts w:asciiTheme="majorBidi" w:hAnsiTheme="majorBidi" w:cstheme="majorBidi"/>
+          <w:color w:val="000000" w:themeColor="text1"/>
+          <w:sz w:val="28"/>
+          <w:szCs w:val="28"/>
+        </w:rPr>
+        <w:drawing>
+          <wp:inline distT="0" distB="0" distL="0" distR="0" wp14:anchorId="5BB485D5" wp14:editId="1D2821D0">
+            <wp:extent cx="5943600" cy="919480"/>
+            <wp:effectExtent l="0" t="0" r="0" b="0"/>
+            <wp:docPr id="513174004" name="Picture 1"/>
+            <wp:cNvGraphicFramePr>
+              <a:graphicFrameLocks xmlns:a="http://schemas.openxmlformats.org/drawingml/2006/main" noChangeAspect="1"/>
+            </wp:cNvGraphicFramePr>
+            <a:graphic xmlns:a="http://schemas.openxmlformats.org/drawingml/2006/main">
+              <a:graphicData uri="http://schemas.openxmlformats.org/drawingml/2006/picture">
+                <pic:pic xmlns:pic="http://schemas.openxmlformats.org/drawingml/2006/picture">
+                  <pic:nvPicPr>
+                    <pic:cNvPr id="513174004" name=""/>
+                    <pic:cNvPicPr/>
+                  </pic:nvPicPr>
+                  <pic:blipFill>
+                    <a:blip r:embed="rId51"/>
+                    <a:stretch>
+                      <a:fillRect/>
+                    </a:stretch>
+                  </pic:blipFill>
+                  <pic:spPr>
+                    <a:xfrm>
+                      <a:off x="0" y="0"/>
+                      <a:ext cx="5943600" cy="919480"/>
+                    </a:xfrm>
+                    <a:prstGeom prst="rect">
+                      <a:avLst/>
+                    </a:prstGeom>
+                  </pic:spPr>
+                </pic:pic>
+              </a:graphicData>
+            </a:graphic>
+          </wp:inline>
+        </w:drawing>
+      </w:r>
+    </w:p>
+    <w:p>
+      <w:pPr>
+        <w:rPr>
+          <w:rFonts w:asciiTheme="majorBidi" w:hAnsiTheme="majorBidi" w:cstheme="majorBidi"/>
+          <w:color w:val="000000" w:themeColor="text1"/>
+          <w:sz w:val="28"/>
+          <w:szCs w:val="28"/>
+        </w:rPr>
+      </w:pPr>
+    </w:p>
+    <w:p>
+      <w:pPr>
+        <w:rPr>
+          <w:rFonts w:asciiTheme="majorBidi" w:hAnsiTheme="majorBidi" w:cstheme="majorBidi"/>
+          <w:b/>
+          <w:bCs/>
+          <w:color w:val="4472C4" w:themeColor="accent1"/>
+          <w:sz w:val="28"/>
+          <w:szCs w:val="28"/>
+        </w:rPr>
+      </w:pPr>
+      <w:r>
+        <w:rPr>
+          <w:rFonts w:asciiTheme="majorBidi" w:hAnsiTheme="majorBidi" w:cstheme="majorBidi"/>
+          <w:b/>
+          <w:bCs/>
+          <w:color w:val="4472C4" w:themeColor="accent1"/>
+          <w:sz w:val="28"/>
+          <w:szCs w:val="28"/>
+        </w:rPr>
+        <w:lastRenderedPageBreak/>
+        <w:t>Converting 0 and 1 of Stroke column data into Yes and No:</w:t>
+      </w:r>
+    </w:p>
+    <w:p>
+      <w:pPr>
+        <w:rPr>
+          <w:rFonts w:asciiTheme="majorBidi" w:hAnsiTheme="majorBidi" w:cstheme="majorBidi"/>
+          <w:color w:val="000000" w:themeColor="text1"/>
+          <w:sz w:val="28"/>
+          <w:szCs w:val="28"/>
+        </w:rPr>
+      </w:pPr>
+      <w:r>
+        <w:rPr>
+          <w:rFonts w:asciiTheme="majorBidi" w:hAnsiTheme="majorBidi" w:cstheme="majorBidi"/>
+          <w:color w:val="000000" w:themeColor="text1"/>
+          <w:sz w:val="28"/>
+          <w:szCs w:val="28"/>
+        </w:rPr>
+        <w:t xml:space="preserve">In this part of </w:t>
+      </w:r>
+      <w:proofErr w:type="gramStart"/>
+      <w:r>
+        <w:rPr>
+          <w:rFonts w:asciiTheme="majorBidi" w:hAnsiTheme="majorBidi" w:cstheme="majorBidi"/>
+          <w:color w:val="000000" w:themeColor="text1"/>
+          <w:sz w:val="28"/>
+          <w:szCs w:val="28"/>
+        </w:rPr>
+        <w:t>code</w:t>
+      </w:r>
+      <w:proofErr w:type="gramEnd"/>
+      <w:r>
+        <w:rPr>
+          <w:rFonts w:asciiTheme="majorBidi" w:hAnsiTheme="majorBidi" w:cstheme="majorBidi"/>
+          <w:color w:val="000000" w:themeColor="text1"/>
+          <w:sz w:val="28"/>
+          <w:szCs w:val="28"/>
+        </w:rPr>
+        <w:t xml:space="preserve"> we convert stroke column’s 0 and 1 into Yes and No so that we can apply Naïve Baise algorithm on the dataset.</w:t>
+      </w:r>
+    </w:p>
+    <w:p>
+      <w:pPr>
+        <w:rPr>
+          <w:rFonts w:asciiTheme="majorBidi" w:hAnsiTheme="majorBidi" w:cstheme="majorBidi"/>
+          <w:color w:val="000000" w:themeColor="text1"/>
+          <w:sz w:val="28"/>
+          <w:szCs w:val="28"/>
+        </w:rPr>
+      </w:pPr>
+      <w:r>
+        <w:rPr>
+          <w:rFonts w:asciiTheme="majorBidi" w:hAnsiTheme="majorBidi" w:cstheme="majorBidi"/>
+          <w:color w:val="000000" w:themeColor="text1"/>
+          <w:sz w:val="28"/>
+          <w:szCs w:val="28"/>
+        </w:rPr>
+        <w:t>If 1 then “Yes”</w:t>
+      </w:r>
+    </w:p>
+    <w:p>
+      <w:pPr>
+        <w:rPr>
+          <w:rFonts w:asciiTheme="majorBidi" w:hAnsiTheme="majorBidi" w:cstheme="majorBidi"/>
+          <w:color w:val="000000" w:themeColor="text1"/>
+          <w:sz w:val="28"/>
+          <w:szCs w:val="28"/>
+        </w:rPr>
+      </w:pPr>
+      <w:r>
+        <w:rPr>
+          <w:rFonts w:asciiTheme="majorBidi" w:hAnsiTheme="majorBidi" w:cstheme="majorBidi"/>
+          <w:color w:val="000000" w:themeColor="text1"/>
+          <w:sz w:val="28"/>
+          <w:szCs w:val="28"/>
+        </w:rPr>
+        <w:t>If 0 then “No”</w:t>
+      </w:r>
+    </w:p>
+    <w:p>
+      <w:pPr>
+        <w:rPr>
+          <w:rFonts w:asciiTheme="majorBidi" w:hAnsiTheme="majorBidi" w:cstheme="majorBidi"/>
+          <w:color w:val="000000" w:themeColor="text1"/>
+          <w:sz w:val="28"/>
+          <w:szCs w:val="28"/>
+        </w:rPr>
+      </w:pPr>
+      <w:r>
+        <w:rPr>
+          <w:rFonts w:asciiTheme="majorBidi" w:hAnsiTheme="majorBidi" w:cstheme="majorBidi"/>
+          <w:color w:val="000000" w:themeColor="text1"/>
+          <w:sz w:val="28"/>
+          <w:szCs w:val="28"/>
+        </w:rPr>
+        <w:t>Code:</w:t>
+      </w:r>
+    </w:p>
+    <w:p>
+      <w:pPr>
+        <w:rPr>
+          <w:rFonts w:asciiTheme="majorBidi" w:hAnsiTheme="majorBidi" w:cstheme="majorBidi"/>
+          <w:color w:val="000000" w:themeColor="text1"/>
+          <w:sz w:val="28"/>
+          <w:szCs w:val="28"/>
+        </w:rPr>
+      </w:pPr>
+      <w:r>
+        <w:rPr>
+          <w:rFonts w:asciiTheme="majorBidi" w:hAnsiTheme="majorBidi" w:cstheme="majorBidi"/>
+          <w:color w:val="000000" w:themeColor="text1"/>
+          <w:sz w:val="28"/>
+          <w:szCs w:val="28"/>
+        </w:rPr>
+        <w:drawing>
+          <wp:inline distT="0" distB="0" distL="0" distR="0" wp14:anchorId="3A2EC74B" wp14:editId="4065138F">
+            <wp:extent cx="5943600" cy="293370"/>
+            <wp:effectExtent l="0" t="0" r="0" b="0"/>
+            <wp:docPr id="1411730996" name="Picture 1"/>
+            <wp:cNvGraphicFramePr>
+              <a:graphicFrameLocks xmlns:a="http://schemas.openxmlformats.org/drawingml/2006/main" noChangeAspect="1"/>
+            </wp:cNvGraphicFramePr>
+            <a:graphic xmlns:a="http://schemas.openxmlformats.org/drawingml/2006/main">
+              <a:graphicData uri="http://schemas.openxmlformats.org/drawingml/2006/picture">
+                <pic:pic xmlns:pic="http://schemas.openxmlformats.org/drawingml/2006/picture">
+                  <pic:nvPicPr>
+                    <pic:cNvPr id="1411730996" name=""/>
+                    <pic:cNvPicPr/>
+                  </pic:nvPicPr>
+                  <pic:blipFill>
+                    <a:blip r:embed="rId52"/>
+                    <a:stretch>
+                      <a:fillRect/>
+                    </a:stretch>
+                  </pic:blipFill>
+                  <pic:spPr>
+                    <a:xfrm>
+                      <a:off x="0" y="0"/>
+                      <a:ext cx="5943600" cy="293370"/>
+                    </a:xfrm>
+                    <a:prstGeom prst="rect">
+                      <a:avLst/>
+                    </a:prstGeom>
+                  </pic:spPr>
+                </pic:pic>
+              </a:graphicData>
+            </a:graphic>
+          </wp:inline>
+        </w:drawing>
+      </w:r>
+    </w:p>
+    <w:p>
+      <w:pPr>
+        <w:rPr>
+          <w:rFonts w:asciiTheme="majorBidi" w:hAnsiTheme="majorBidi" w:cstheme="majorBidi"/>
+          <w:color w:val="000000" w:themeColor="text1"/>
+          <w:sz w:val="28"/>
+          <w:szCs w:val="28"/>
+        </w:rPr>
+      </w:pPr>
+      <w:r>
+        <w:rPr>
+          <w:rFonts w:asciiTheme="majorBidi" w:hAnsiTheme="majorBidi" w:cstheme="majorBidi"/>
+          <w:color w:val="000000" w:themeColor="text1"/>
+          <w:sz w:val="28"/>
+          <w:szCs w:val="28"/>
+        </w:rPr>
+        <w:t>Output:</w:t>
+      </w:r>
+    </w:p>
+    <w:p>
+      <w:pPr>
+        <w:rPr>
+          <w:rFonts w:asciiTheme="majorBidi" w:hAnsiTheme="majorBidi" w:cstheme="majorBidi"/>
+          <w:color w:val="000000" w:themeColor="text1"/>
+          <w:sz w:val="28"/>
+          <w:szCs w:val="28"/>
+        </w:rPr>
+      </w:pPr>
+      <w:r>
+        <w:rPr>
+          <w:rFonts w:asciiTheme="majorBidi" w:hAnsiTheme="majorBidi" w:cstheme="majorBidi"/>
+          <w:color w:val="000000" w:themeColor="text1"/>
+          <w:sz w:val="28"/>
+          <w:szCs w:val="28"/>
+        </w:rPr>
+        <w:drawing>
+          <wp:inline distT="0" distB="0" distL="0" distR="0" wp14:anchorId="0774FC8C" wp14:editId="5D2CA393">
+            <wp:extent cx="5943600" cy="217805"/>
+            <wp:effectExtent l="0" t="0" r="0" b="0"/>
+            <wp:docPr id="1577334033" name="Picture 1"/>
+            <wp:cNvGraphicFramePr>
+              <a:graphicFrameLocks xmlns:a="http://schemas.openxmlformats.org/drawingml/2006/main" noChangeAspect="1"/>
+            </wp:cNvGraphicFramePr>
+            <a:graphic xmlns:a="http://schemas.openxmlformats.org/drawingml/2006/main">
+              <a:graphicData uri="http://schemas.openxmlformats.org/drawingml/2006/picture">
+                <pic:pic xmlns:pic="http://schemas.openxmlformats.org/drawingml/2006/picture">
+                  <pic:nvPicPr>
+                    <pic:cNvPr id="1577334033" name=""/>
+                    <pic:cNvPicPr/>
+                  </pic:nvPicPr>
+                  <pic:blipFill>
+                    <a:blip r:embed="rId53"/>
+                    <a:stretch>
+                      <a:fillRect/>
+                    </a:stretch>
+                  </pic:blipFill>
+                  <pic:spPr>
+                    <a:xfrm>
+                      <a:off x="0" y="0"/>
+                      <a:ext cx="5943600" cy="217805"/>
+                    </a:xfrm>
+                    <a:prstGeom prst="rect">
+                      <a:avLst/>
+                    </a:prstGeom>
+                  </pic:spPr>
+                </pic:pic>
+              </a:graphicData>
+            </a:graphic>
+          </wp:inline>
+        </w:drawing>
+      </w:r>
+    </w:p>
+    <w:p>
+      <w:pPr>
+        <w:rPr>
+          <w:rFonts w:asciiTheme="majorBidi" w:hAnsiTheme="majorBidi" w:cstheme="majorBidi"/>
+          <w:color w:val="000000" w:themeColor="text1"/>
+          <w:sz w:val="28"/>
+          <w:szCs w:val="28"/>
+        </w:rPr>
+      </w:pPr>
+      <w:r>
+        <w:rPr>
+          <w:rFonts w:asciiTheme="majorBidi" w:hAnsiTheme="majorBidi" w:cstheme="majorBidi"/>
+          <w:color w:val="000000" w:themeColor="text1"/>
+          <w:sz w:val="28"/>
+          <w:szCs w:val="28"/>
+        </w:rPr>
+        <w:drawing>
+          <wp:inline distT="0" distB="0" distL="0" distR="0" wp14:anchorId="59843FEA" wp14:editId="4194E5E6">
+            <wp:extent cx="632515" cy="1531753"/>
+            <wp:effectExtent l="0" t="0" r="0" b="0"/>
+            <wp:docPr id="1337818758" name="Picture 1"/>
+            <wp:cNvGraphicFramePr>
+              <a:graphicFrameLocks xmlns:a="http://schemas.openxmlformats.org/drawingml/2006/main" noChangeAspect="1"/>
+            </wp:cNvGraphicFramePr>
+            <a:graphic xmlns:a="http://schemas.openxmlformats.org/drawingml/2006/main">
+              <a:graphicData uri="http://schemas.openxmlformats.org/drawingml/2006/picture">
+                <pic:pic xmlns:pic="http://schemas.openxmlformats.org/drawingml/2006/picture">
+                  <pic:nvPicPr>
+                    <pic:cNvPr id="1337818758" name=""/>
+                    <pic:cNvPicPr/>
+                  </pic:nvPicPr>
+                  <pic:blipFill>
+                    <a:blip r:embed="rId54"/>
+                    <a:stretch>
+                      <a:fillRect/>
+                    </a:stretch>
+                  </pic:blipFill>
+                  <pic:spPr>
+                    <a:xfrm>
+                      <a:off x="0" y="0"/>
+                      <a:ext cx="632515" cy="1531753"/>
+                    </a:xfrm>
+                    <a:prstGeom prst="rect">
+                      <a:avLst/>
+                    </a:prstGeom>
+                  </pic:spPr>
+                </pic:pic>
+              </a:graphicData>
+            </a:graphic>
+          </wp:inline>
+        </w:drawing>
+      </w:r>
+    </w:p>
+    <w:p>
+      <w:pPr>
+        <w:rPr>
+          <w:rFonts w:asciiTheme="majorBidi" w:hAnsiTheme="majorBidi" w:cstheme="majorBidi"/>
+          <w:color w:val="44546A" w:themeColor="text2"/>
+          <w:sz w:val="28"/>
+          <w:szCs w:val="28"/>
+        </w:rPr>
+      </w:pPr>
+      <w:r>
+        <w:rPr>
+          <w:rFonts w:asciiTheme="majorBidi" w:hAnsiTheme="majorBidi" w:cstheme="majorBidi"/>
+          <w:color w:val="44546A" w:themeColor="text2"/>
+          <w:sz w:val="28"/>
+          <w:szCs w:val="28"/>
+        </w:rPr>
+        <w:t xml:space="preserve">Applying </w:t>
+      </w:r>
+      <w:r>
+        <w:rPr>
+          <w:rFonts w:asciiTheme="majorBidi" w:hAnsiTheme="majorBidi" w:cstheme="majorBidi"/>
+          <w:color w:val="44546A" w:themeColor="text2"/>
+          <w:sz w:val="28"/>
+          <w:szCs w:val="28"/>
+        </w:rPr>
+        <w:t>Naïve Bayes classification algorithm to the dataset</w:t>
+      </w:r>
+      <w:r>
+        <w:rPr>
+          <w:rFonts w:asciiTheme="majorBidi" w:hAnsiTheme="majorBidi" w:cstheme="majorBidi"/>
+          <w:color w:val="44546A" w:themeColor="text2"/>
+          <w:sz w:val="28"/>
+          <w:szCs w:val="28"/>
+        </w:rPr>
+        <w:t>:</w:t>
+      </w:r>
+    </w:p>
+    <w:p>
+      <w:pPr>
+        <w:rPr>
+          <w:rFonts w:asciiTheme="majorBidi" w:hAnsiTheme="majorBidi" w:cstheme="majorBidi"/>
+          <w:color w:val="000000" w:themeColor="text1"/>
+          <w:sz w:val="28"/>
+          <w:szCs w:val="28"/>
+        </w:rPr>
+      </w:pPr>
+      <w:r>
+        <w:rPr>
+          <w:rFonts w:asciiTheme="majorBidi" w:hAnsiTheme="majorBidi" w:cstheme="majorBidi"/>
+          <w:color w:val="000000" w:themeColor="text1"/>
+          <w:sz w:val="28"/>
+          <w:szCs w:val="28"/>
+        </w:rPr>
+        <w:t xml:space="preserve">In this part of code, we </w:t>
+      </w:r>
+      <w:r>
+        <w:rPr>
+          <w:rFonts w:asciiTheme="majorBidi" w:hAnsiTheme="majorBidi" w:cstheme="majorBidi"/>
+          <w:color w:val="000000" w:themeColor="text1"/>
+          <w:sz w:val="28"/>
+          <w:szCs w:val="28"/>
+        </w:rPr>
+        <w:t xml:space="preserve">are applying Naïve Bayes classification algorithm on our dataset and </w:t>
+      </w:r>
+      <w:proofErr w:type="gramStart"/>
+      <w:r>
+        <w:rPr>
+          <w:rFonts w:asciiTheme="majorBidi" w:hAnsiTheme="majorBidi" w:cstheme="majorBidi"/>
+          <w:color w:val="000000" w:themeColor="text1"/>
+          <w:sz w:val="28"/>
+          <w:szCs w:val="28"/>
+        </w:rPr>
+        <w:t>also</w:t>
+      </w:r>
+      <w:proofErr w:type="gramEnd"/>
+      <w:r>
+        <w:rPr>
+          <w:rFonts w:asciiTheme="majorBidi" w:hAnsiTheme="majorBidi" w:cstheme="majorBidi"/>
+          <w:color w:val="000000" w:themeColor="text1"/>
+          <w:sz w:val="28"/>
+          <w:szCs w:val="28"/>
+        </w:rPr>
+        <w:t xml:space="preserve"> we f</w:t>
+      </w:r>
+      <w:r>
+        <w:rPr>
+          <w:rFonts w:asciiTheme="majorBidi" w:hAnsiTheme="majorBidi" w:cstheme="majorBidi"/>
+          <w:color w:val="000000" w:themeColor="text1"/>
+          <w:sz w:val="28"/>
+          <w:szCs w:val="28"/>
+        </w:rPr>
+        <w:t>ind the predictive accuracy of the Naïve Bayes classifier</w:t>
+      </w:r>
+      <w:r>
+        <w:rPr>
+          <w:rFonts w:asciiTheme="majorBidi" w:hAnsiTheme="majorBidi" w:cstheme="majorBidi"/>
+          <w:color w:val="000000" w:themeColor="text1"/>
+          <w:sz w:val="28"/>
+          <w:szCs w:val="28"/>
+        </w:rPr>
+        <w:t xml:space="preserve"> using approach 1 which is dividing the dataset into train and test data</w:t>
+      </w:r>
+    </w:p>
+    <w:p>
+      <w:pPr>
+        <w:rPr>
+          <w:rFonts w:asciiTheme="majorBidi" w:hAnsiTheme="majorBidi" w:cstheme="majorBidi"/>
+          <w:color w:val="000000" w:themeColor="text1"/>
+          <w:sz w:val="28"/>
+          <w:szCs w:val="28"/>
+        </w:rPr>
+      </w:pPr>
+      <w:r>
+        <w:rPr>
+          <w:rFonts w:asciiTheme="majorBidi" w:hAnsiTheme="majorBidi" w:cstheme="majorBidi"/>
+          <w:color w:val="000000" w:themeColor="text1"/>
+          <w:sz w:val="28"/>
+          <w:szCs w:val="28"/>
+        </w:rPr>
+        <w:drawing>
+          <wp:anchor distT="0" distB="0" distL="114300" distR="114300" simplePos="0" relativeHeight="251662336" behindDoc="1" locked="0" layoutInCell="1" allowOverlap="1" wp14:anchorId="5C190053" wp14:editId="3162D1F7">
+            <wp:simplePos x="0" y="0"/>
+            <wp:positionH relativeFrom="column">
+              <wp:posOffset>30480</wp:posOffset>
+            </wp:positionH>
+            <wp:positionV relativeFrom="paragraph">
+              <wp:posOffset>302260</wp:posOffset>
+            </wp:positionV>
+            <wp:extent cx="4869180" cy="2271244"/>
+            <wp:effectExtent l="0" t="0" r="7620" b="0"/>
+            <wp:wrapTight wrapText="bothSides">
+              <wp:wrapPolygon edited="0">
+                <wp:start x="0" y="0"/>
+                <wp:lineTo x="0" y="21383"/>
+                <wp:lineTo x="21549" y="21383"/>
+                <wp:lineTo x="21549" y="0"/>
+                <wp:lineTo x="0" y="0"/>
+              </wp:wrapPolygon>
+            </wp:wrapTight>
+            <wp:docPr id="1594646253" name="Picture 1"/>
+            <wp:cNvGraphicFramePr>
+              <a:graphicFrameLocks xmlns:a="http://schemas.openxmlformats.org/drawingml/2006/main" noChangeAspect="1"/>
+            </wp:cNvGraphicFramePr>
+            <a:graphic xmlns:a="http://schemas.openxmlformats.org/drawingml/2006/main">
+              <a:graphicData uri="http://schemas.openxmlformats.org/drawingml/2006/picture">
+                <pic:pic xmlns:pic="http://schemas.openxmlformats.org/drawingml/2006/picture">
+                  <pic:nvPicPr>
+                    <pic:cNvPr id="1594646253" name=""/>
+                    <pic:cNvPicPr/>
+                  </pic:nvPicPr>
+                  <pic:blipFill>
+                    <a:blip r:embed="rId55" cstate="print">
+                      <a:extLst>
+                        <a:ext uri="{28A0092B-C50C-407E-A947-70E740481C1C}">
+                          <a14:useLocalDpi xmlns:a14="http://schemas.microsoft.com/office/drawing/2010/main" val="0"/>
+                        </a:ext>
+                      </a:extLst>
+                    </a:blip>
+                    <a:stretch>
+                      <a:fillRect/>
+                    </a:stretch>
+                  </pic:blipFill>
+                  <pic:spPr>
+                    <a:xfrm>
+                      <a:off x="0" y="0"/>
+                      <a:ext cx="4869180" cy="2271244"/>
+                    </a:xfrm>
+                    <a:prstGeom prst="rect">
+                      <a:avLst/>
+                    </a:prstGeom>
+                  </pic:spPr>
+                </pic:pic>
+              </a:graphicData>
+            </a:graphic>
+          </wp:anchor>
+        </w:drawing>
+      </w:r>
+      <w:r>
+        <w:rPr>
+          <w:rFonts w:asciiTheme="majorBidi" w:hAnsiTheme="majorBidi" w:cstheme="majorBidi"/>
+          <w:color w:val="000000" w:themeColor="text1"/>
+          <w:sz w:val="28"/>
+          <w:szCs w:val="28"/>
+        </w:rPr>
+        <w:t>Code:</w:t>
+      </w:r>
+    </w:p>
+    <w:p>
+      <w:pPr>
+        <w:rPr>
+          <w:rFonts w:asciiTheme="majorBidi" w:hAnsiTheme="majorBidi" w:cstheme="majorBidi"/>
+          <w:color w:val="000000" w:themeColor="text1"/>
+          <w:sz w:val="28"/>
+          <w:szCs w:val="28"/>
+        </w:rPr>
+      </w:pPr>
+    </w:p>
+    <w:p>
+      <w:pPr>
+        <w:rPr>
+          <w:rFonts w:asciiTheme="majorBidi" w:hAnsiTheme="majorBidi" w:cstheme="majorBidi"/>
+          <w:color w:val="000000" w:themeColor="text1"/>
+          <w:sz w:val="28"/>
+          <w:szCs w:val="28"/>
+        </w:rPr>
+      </w:pPr>
+    </w:p>
+    <w:p>
+      <w:pPr>
+        <w:rPr>
+          <w:rFonts w:asciiTheme="majorBidi" w:hAnsiTheme="majorBidi" w:cstheme="majorBidi"/>
+          <w:color w:val="000000" w:themeColor="text1"/>
+          <w:sz w:val="28"/>
+          <w:szCs w:val="28"/>
+        </w:rPr>
+      </w:pPr>
+    </w:p>
+    <w:p>
+      <w:pPr>
+        <w:rPr>
+          <w:rFonts w:asciiTheme="majorBidi" w:hAnsiTheme="majorBidi" w:cstheme="majorBidi"/>
+          <w:color w:val="000000" w:themeColor="text1"/>
+          <w:sz w:val="28"/>
+          <w:szCs w:val="28"/>
+        </w:rPr>
+      </w:pPr>
+    </w:p>
+    <w:p>
+      <w:pPr>
+        <w:rPr>
+          <w:rFonts w:asciiTheme="majorBidi" w:hAnsiTheme="majorBidi" w:cstheme="majorBidi"/>
+          <w:color w:val="000000" w:themeColor="text1"/>
+          <w:sz w:val="28"/>
+          <w:szCs w:val="28"/>
+        </w:rPr>
+      </w:pPr>
+    </w:p>
+    <w:p>
+      <w:pPr>
+        <w:rPr>
+          <w:rFonts w:asciiTheme="majorBidi" w:hAnsiTheme="majorBidi" w:cstheme="majorBidi"/>
+          <w:color w:val="000000" w:themeColor="text1"/>
+          <w:sz w:val="28"/>
+          <w:szCs w:val="28"/>
+        </w:rPr>
+      </w:pPr>
+    </w:p>
+    <w:p>
+      <w:pPr>
+        <w:rPr>
+          <w:rFonts w:asciiTheme="majorBidi" w:hAnsiTheme="majorBidi" w:cstheme="majorBidi"/>
+          <w:color w:val="000000" w:themeColor="text1"/>
+          <w:sz w:val="28"/>
+          <w:szCs w:val="28"/>
+        </w:rPr>
+      </w:pPr>
+    </w:p>
+    <w:p>
+      <w:pPr>
+        <w:rPr>
+          <w:rFonts w:asciiTheme="majorBidi" w:hAnsiTheme="majorBidi" w:cstheme="majorBidi"/>
+          <w:color w:val="000000" w:themeColor="text1"/>
+          <w:sz w:val="28"/>
+          <w:szCs w:val="28"/>
+        </w:rPr>
+      </w:pPr>
+      <w:r>
+        <w:rPr>
+          <w:rFonts w:asciiTheme="majorBidi" w:hAnsiTheme="majorBidi" w:cstheme="majorBidi"/>
+          <w:color w:val="000000" w:themeColor="text1"/>
+          <w:sz w:val="28"/>
+          <w:szCs w:val="28"/>
+        </w:rPr>
+        <w:lastRenderedPageBreak/>
+        <w:t>Output:</w:t>
+      </w:r>
+    </w:p>
+    <w:p>
+      <w:pPr>
+        <w:rPr>
+          <w:rFonts w:asciiTheme="majorBidi" w:hAnsiTheme="majorBidi" w:cstheme="majorBidi"/>
+          <w:color w:val="000000" w:themeColor="text1"/>
+          <w:sz w:val="28"/>
+          <w:szCs w:val="28"/>
+        </w:rPr>
+      </w:pPr>
+      <w:r>
+        <w:rPr>
+          <w:rFonts w:asciiTheme="majorBidi" w:hAnsiTheme="majorBidi" w:cstheme="majorBidi"/>
+          <w:color w:val="000000" w:themeColor="text1"/>
+          <w:sz w:val="28"/>
+          <w:szCs w:val="28"/>
+        </w:rPr>
+        <w:drawing>
+          <wp:inline distT="0" distB="0" distL="0" distR="0" wp14:anchorId="6E9C5A65" wp14:editId="7F44BC8A">
+            <wp:extent cx="5639289" cy="6187976"/>
+            <wp:effectExtent l="0" t="0" r="0" b="3810"/>
+            <wp:docPr id="152213077" name="Picture 1"/>
+            <wp:cNvGraphicFramePr>
+              <a:graphicFrameLocks xmlns:a="http://schemas.openxmlformats.org/drawingml/2006/main" noChangeAspect="1"/>
+            </wp:cNvGraphicFramePr>
+            <a:graphic xmlns:a="http://schemas.openxmlformats.org/drawingml/2006/main">
+              <a:graphicData uri="http://schemas.openxmlformats.org/drawingml/2006/picture">
+                <pic:pic xmlns:pic="http://schemas.openxmlformats.org/drawingml/2006/picture">
+                  <pic:nvPicPr>
+                    <pic:cNvPr id="152213077" name=""/>
+                    <pic:cNvPicPr/>
+                  </pic:nvPicPr>
+                  <pic:blipFill>
+                    <a:blip r:embed="rId56"/>
+                    <a:stretch>
+                      <a:fillRect/>
+                    </a:stretch>
+                  </pic:blipFill>
+                  <pic:spPr>
+                    <a:xfrm>
+                      <a:off x="0" y="0"/>
+                      <a:ext cx="5639289" cy="6187976"/>
+                    </a:xfrm>
+                    <a:prstGeom prst="rect">
+                      <a:avLst/>
+                    </a:prstGeom>
+                  </pic:spPr>
+                </pic:pic>
+              </a:graphicData>
+            </a:graphic>
+          </wp:inline>
+        </w:drawing>
+      </w:r>
+    </w:p>
+    <w:p>
+      <w:pPr>
+        <w:rPr>
+          <w:rFonts w:asciiTheme="majorBidi" w:hAnsiTheme="majorBidi" w:cstheme="majorBidi"/>
+          <w:color w:val="000000" w:themeColor="text1"/>
+          <w:sz w:val="28"/>
+          <w:szCs w:val="28"/>
+        </w:rPr>
+      </w:pPr>
+    </w:p>
+    <w:p>
+      <w:pPr>
+        <w:rPr>
+          <w:rFonts w:asciiTheme="majorBidi" w:hAnsiTheme="majorBidi" w:cstheme="majorBidi"/>
+          <w:color w:val="000000" w:themeColor="text1"/>
+          <w:sz w:val="28"/>
+          <w:szCs w:val="28"/>
+        </w:rPr>
+      </w:pPr>
+    </w:p>
+    <w:p>
+      <w:pPr>
+        <w:rPr>
+          <w:rFonts w:asciiTheme="majorBidi" w:hAnsiTheme="majorBidi" w:cstheme="majorBidi"/>
+          <w:color w:val="000000" w:themeColor="text1"/>
+          <w:sz w:val="28"/>
+          <w:szCs w:val="28"/>
+        </w:rPr>
+      </w:pPr>
+    </w:p>
+    <w:p>
+      <w:pPr>
+        <w:rPr>
+          <w:rFonts w:asciiTheme="majorBidi" w:hAnsiTheme="majorBidi" w:cstheme="majorBidi"/>
+          <w:color w:val="000000" w:themeColor="text1"/>
+          <w:sz w:val="28"/>
+          <w:szCs w:val="28"/>
+        </w:rPr>
+      </w:pPr>
+    </w:p>
+    <w:p>
+      <w:pPr>
+        <w:rPr>
+          <w:rFonts w:asciiTheme="majorBidi" w:hAnsiTheme="majorBidi" w:cstheme="majorBidi"/>
+          <w:color w:val="000000" w:themeColor="text1"/>
+          <w:sz w:val="28"/>
+          <w:szCs w:val="28"/>
+        </w:rPr>
+      </w:pPr>
+    </w:p>
+    <w:p>
+      <w:pPr>
+        <w:rPr>
+          <w:rFonts w:asciiTheme="majorBidi" w:hAnsiTheme="majorBidi" w:cstheme="majorBidi"/>
+          <w:b/>
+          <w:bCs/>
+          <w:color w:val="44546A" w:themeColor="text2"/>
+          <w:sz w:val="28"/>
+          <w:szCs w:val="28"/>
+        </w:rPr>
+      </w:pPr>
+      <w:r>
+        <w:rPr>
+          <w:rFonts w:asciiTheme="majorBidi" w:hAnsiTheme="majorBidi" w:cstheme="majorBidi"/>
+          <w:b/>
+          <w:bCs/>
+          <w:color w:val="44546A" w:themeColor="text2"/>
+          <w:sz w:val="28"/>
+          <w:szCs w:val="28"/>
+        </w:rPr>
+        <w:lastRenderedPageBreak/>
+        <w:t xml:space="preserve">Using </w:t>
+      </w:r>
+      <w:r>
+        <w:rPr>
+          <w:rFonts w:asciiTheme="majorBidi" w:hAnsiTheme="majorBidi" w:cstheme="majorBidi"/>
+          <w:b/>
+          <w:bCs/>
+          <w:color w:val="44546A" w:themeColor="text2"/>
+          <w:sz w:val="28"/>
+          <w:szCs w:val="28"/>
+        </w:rPr>
+        <w:t>10-fold</w:t>
+      </w:r>
+      <w:r>
+        <w:rPr>
+          <w:rFonts w:asciiTheme="majorBidi" w:hAnsiTheme="majorBidi" w:cstheme="majorBidi"/>
+          <w:b/>
+          <w:bCs/>
+          <w:color w:val="44546A" w:themeColor="text2"/>
+          <w:sz w:val="28"/>
+          <w:szCs w:val="28"/>
+        </w:rPr>
+        <w:t xml:space="preserve"> cross validation:</w:t>
+      </w:r>
+    </w:p>
+    <w:p>
+      <w:pPr>
+        <w:rPr>
+          <w:rFonts w:asciiTheme="majorBidi" w:hAnsiTheme="majorBidi" w:cstheme="majorBidi"/>
+          <w:color w:val="000000" w:themeColor="text1"/>
+          <w:sz w:val="28"/>
+          <w:szCs w:val="28"/>
+        </w:rPr>
+      </w:pPr>
+      <w:r>
+        <w:rPr>
+          <w:rFonts w:asciiTheme="majorBidi" w:hAnsiTheme="majorBidi" w:cstheme="majorBidi"/>
+          <w:color w:val="000000" w:themeColor="text1"/>
+          <w:sz w:val="28"/>
+          <w:szCs w:val="28"/>
+        </w:rPr>
+        <w:t xml:space="preserve">In this part of </w:t>
+      </w:r>
+      <w:r>
+        <w:rPr>
+          <w:rFonts w:asciiTheme="majorBidi" w:hAnsiTheme="majorBidi" w:cstheme="majorBidi"/>
+          <w:color w:val="000000" w:themeColor="text1"/>
+          <w:sz w:val="28"/>
+          <w:szCs w:val="28"/>
+        </w:rPr>
+        <w:t>code,</w:t>
+      </w:r>
+      <w:r>
+        <w:rPr>
+          <w:rFonts w:asciiTheme="majorBidi" w:hAnsiTheme="majorBidi" w:cstheme="majorBidi"/>
+          <w:color w:val="000000" w:themeColor="text1"/>
+          <w:sz w:val="28"/>
+          <w:szCs w:val="28"/>
+        </w:rPr>
+        <w:t xml:space="preserve"> we are applying </w:t>
+      </w:r>
+      <w:r>
+        <w:rPr>
+          <w:rFonts w:asciiTheme="majorBidi" w:hAnsiTheme="majorBidi" w:cstheme="majorBidi"/>
+          <w:color w:val="000000" w:themeColor="text1"/>
+          <w:sz w:val="28"/>
+          <w:szCs w:val="28"/>
+        </w:rPr>
+        <w:t>10-fold</w:t>
+      </w:r>
+      <w:r>
+        <w:rPr>
+          <w:rFonts w:asciiTheme="majorBidi" w:hAnsiTheme="majorBidi" w:cstheme="majorBidi"/>
+          <w:color w:val="000000" w:themeColor="text1"/>
+          <w:sz w:val="28"/>
+          <w:szCs w:val="28"/>
+        </w:rPr>
+        <w:t xml:space="preserve"> cross validation on our dataset to find the </w:t>
+      </w:r>
+      <w:r>
+        <w:rPr>
+          <w:rFonts w:asciiTheme="majorBidi" w:hAnsiTheme="majorBidi" w:cstheme="majorBidi"/>
+          <w:color w:val="000000" w:themeColor="text1"/>
+          <w:sz w:val="28"/>
+          <w:szCs w:val="28"/>
+        </w:rPr>
+        <w:t xml:space="preserve">predictive </w:t>
+      </w:r>
+      <w:r>
+        <w:rPr>
+          <w:rFonts w:asciiTheme="majorBidi" w:hAnsiTheme="majorBidi" w:cstheme="majorBidi"/>
+          <w:color w:val="000000" w:themeColor="text1"/>
+          <w:sz w:val="28"/>
+          <w:szCs w:val="28"/>
+        </w:rPr>
+        <w:t>accuracy</w:t>
+      </w:r>
+      <w:r>
+        <w:rPr>
+          <w:rFonts w:asciiTheme="majorBidi" w:hAnsiTheme="majorBidi" w:cstheme="majorBidi"/>
+          <w:color w:val="000000" w:themeColor="text1"/>
+          <w:sz w:val="28"/>
+          <w:szCs w:val="28"/>
+        </w:rPr>
+        <w:t xml:space="preserve"> of Naïve Bayes classifier.</w:t>
+      </w:r>
+    </w:p>
+    <w:p>
+      <w:pPr>
+        <w:rPr>
+          <w:rFonts w:asciiTheme="majorBidi" w:hAnsiTheme="majorBidi" w:cstheme="majorBidi"/>
+          <w:color w:val="000000" w:themeColor="text1"/>
+          <w:sz w:val="28"/>
+          <w:szCs w:val="28"/>
+        </w:rPr>
+      </w:pPr>
+    </w:p>
+    <w:p>
+      <w:pPr>
+        <w:rPr>
+          <w:rFonts w:asciiTheme="majorBidi" w:hAnsiTheme="majorBidi" w:cstheme="majorBidi"/>
+          <w:color w:val="000000" w:themeColor="text1"/>
+          <w:sz w:val="28"/>
+          <w:szCs w:val="28"/>
+        </w:rPr>
+      </w:pPr>
+      <w:r>
+        <w:rPr>
+          <w:rFonts w:asciiTheme="majorBidi" w:hAnsiTheme="majorBidi" w:cstheme="majorBidi"/>
+          <w:color w:val="000000" w:themeColor="text1"/>
+          <w:sz w:val="28"/>
+          <w:szCs w:val="28"/>
+        </w:rPr>
+        <w:t>Code:</w:t>
+      </w:r>
+    </w:p>
+    <w:p>
+      <w:pPr>
+        <w:rPr>
+          <w:rFonts w:asciiTheme="majorBidi" w:hAnsiTheme="majorBidi" w:cstheme="majorBidi"/>
+          <w:color w:val="000000" w:themeColor="text1"/>
+          <w:sz w:val="28"/>
+          <w:szCs w:val="28"/>
+        </w:rPr>
+      </w:pPr>
+      <w:r>
+        <w:rPr>
+          <w:rFonts w:asciiTheme="majorBidi" w:hAnsiTheme="majorBidi" w:cstheme="majorBidi"/>
+          <w:color w:val="000000" w:themeColor="text1"/>
+          <w:sz w:val="28"/>
+          <w:szCs w:val="28"/>
+        </w:rPr>
+        <w:drawing>
+          <wp:inline distT="0" distB="0" distL="0" distR="0" wp14:anchorId="17FB760B" wp14:editId="42CD6119">
+            <wp:extent cx="4427220" cy="2360711"/>
+            <wp:effectExtent l="0" t="0" r="0" b="1905"/>
+            <wp:docPr id="1405089897" name="Picture 1"/>
+            <wp:cNvGraphicFramePr>
+              <a:graphicFrameLocks xmlns:a="http://schemas.openxmlformats.org/drawingml/2006/main" noChangeAspect="1"/>
+            </wp:cNvGraphicFramePr>
+            <a:graphic xmlns:a="http://schemas.openxmlformats.org/drawingml/2006/main">
+              <a:graphicData uri="http://schemas.openxmlformats.org/drawingml/2006/picture">
+                <pic:pic xmlns:pic="http://schemas.openxmlformats.org/drawingml/2006/picture">
+                  <pic:nvPicPr>
+                    <pic:cNvPr id="1405089897" name=""/>
+                    <pic:cNvPicPr/>
+                  </pic:nvPicPr>
+                  <pic:blipFill>
+                    <a:blip r:embed="rId57"/>
+                    <a:stretch>
+                      <a:fillRect/>
+                    </a:stretch>
+                  </pic:blipFill>
+                  <pic:spPr>
+                    <a:xfrm>
+                      <a:off x="0" y="0"/>
+                      <a:ext cx="4433753" cy="2364195"/>
+                    </a:xfrm>
+                    <a:prstGeom prst="rect">
+                      <a:avLst/>
+                    </a:prstGeom>
+                  </pic:spPr>
+                </pic:pic>
+              </a:graphicData>
+            </a:graphic>
+          </wp:inline>
+        </w:drawing>
+      </w:r>
+    </w:p>
+    <w:p>
+      <w:pPr>
+        <w:rPr>
+          <w:rFonts w:asciiTheme="majorBidi" w:hAnsiTheme="majorBidi" w:cstheme="majorBidi"/>
+          <w:color w:val="000000" w:themeColor="text1"/>
+          <w:sz w:val="28"/>
+          <w:szCs w:val="28"/>
+        </w:rPr>
+      </w:pPr>
+      <w:r>
+        <w:rPr>
+          <w:rFonts w:asciiTheme="majorBidi" w:hAnsiTheme="majorBidi" w:cstheme="majorBidi"/>
+          <w:color w:val="000000" w:themeColor="text1"/>
+          <w:sz w:val="28"/>
+          <w:szCs w:val="28"/>
+        </w:rPr>
+        <w:t>Output:</w:t>
+      </w:r>
+    </w:p>
+    <w:p>
+      <w:pPr>
+        <w:rPr>
+          <w:rFonts w:asciiTheme="majorBidi" w:hAnsiTheme="majorBidi" w:cstheme="majorBidi"/>
+          <w:color w:val="000000" w:themeColor="text1"/>
+          <w:sz w:val="28"/>
+          <w:szCs w:val="28"/>
+        </w:rPr>
+      </w:pPr>
+      <w:r>
+        <w:rPr>
+          <w:rFonts w:asciiTheme="majorBidi" w:hAnsiTheme="majorBidi" w:cstheme="majorBidi"/>
+          <w:color w:val="000000" w:themeColor="text1"/>
+          <w:sz w:val="28"/>
+          <w:szCs w:val="28"/>
+        </w:rPr>
+        <w:drawing>
+          <wp:inline distT="0" distB="0" distL="0" distR="0" wp14:anchorId="65ACEC9B" wp14:editId="170B976E">
+            <wp:extent cx="3467100" cy="3873854"/>
+            <wp:effectExtent l="0" t="0" r="0" b="0"/>
+            <wp:docPr id="1450902654" name="Picture 1"/>
+            <wp:cNvGraphicFramePr>
+              <a:graphicFrameLocks xmlns:a="http://schemas.openxmlformats.org/drawingml/2006/main" noChangeAspect="1"/>
+            </wp:cNvGraphicFramePr>
+            <a:graphic xmlns:a="http://schemas.openxmlformats.org/drawingml/2006/main">
+              <a:graphicData uri="http://schemas.openxmlformats.org/drawingml/2006/picture">
+                <pic:pic xmlns:pic="http://schemas.openxmlformats.org/drawingml/2006/picture">
+                  <pic:nvPicPr>
+                    <pic:cNvPr id="1450902654" name=""/>
+                    <pic:cNvPicPr/>
+                  </pic:nvPicPr>
+                  <pic:blipFill>
+                    <a:blip r:embed="rId58"/>
+                    <a:stretch>
+                      <a:fillRect/>
+                    </a:stretch>
+                  </pic:blipFill>
+                  <pic:spPr>
+                    <a:xfrm>
+                      <a:off x="0" y="0"/>
+                      <a:ext cx="3471711" cy="3879005"/>
+                    </a:xfrm>
+                    <a:prstGeom prst="rect">
+                      <a:avLst/>
+                    </a:prstGeom>
+                  </pic:spPr>
+                </pic:pic>
+              </a:graphicData>
+            </a:graphic>
+          </wp:inline>
+        </w:drawing>
+      </w:r>
+    </w:p>
+    <w:p>
+      <w:pPr>
+        <w:rPr>
+          <w:rFonts w:asciiTheme="majorBidi" w:hAnsiTheme="majorBidi" w:cstheme="majorBidi"/>
+          <w:color w:val="000000" w:themeColor="text1"/>
+          <w:sz w:val="28"/>
+          <w:szCs w:val="28"/>
+        </w:rPr>
+      </w:pPr>
+      <w:r>
+        <w:rPr>
+          <w:rFonts w:asciiTheme="majorBidi" w:hAnsiTheme="majorBidi" w:cstheme="majorBidi"/>
+          <w:b/>
+          <w:bCs/>
+          <w:color w:val="44546A" w:themeColor="text2"/>
+          <w:sz w:val="28"/>
+          <w:szCs w:val="28"/>
+        </w:rPr>
+        <w:lastRenderedPageBreak/>
+        <w:t xml:space="preserve">Generating Confusion matrix for </w:t>
+      </w:r>
+      <w:r>
+        <w:rPr>
+          <w:rFonts w:asciiTheme="majorBidi" w:hAnsiTheme="majorBidi" w:cstheme="majorBidi"/>
+          <w:b/>
+          <w:bCs/>
+          <w:color w:val="44546A" w:themeColor="text2"/>
+          <w:sz w:val="28"/>
+          <w:szCs w:val="28"/>
+        </w:rPr>
+        <w:t>our</w:t>
+      </w:r>
+      <w:r>
+        <w:rPr>
+          <w:rFonts w:asciiTheme="majorBidi" w:hAnsiTheme="majorBidi" w:cstheme="majorBidi"/>
+          <w:b/>
+          <w:bCs/>
+          <w:color w:val="44546A" w:themeColor="text2"/>
+          <w:sz w:val="28"/>
+          <w:szCs w:val="28"/>
+        </w:rPr>
+        <w:t xml:space="preserve"> dataset:</w:t>
+      </w:r>
+      <w:r>
+        <w:rPr>
+          <w:rFonts w:asciiTheme="majorBidi" w:hAnsiTheme="majorBidi" w:cstheme="majorBidi"/>
+          <w:b/>
+          <w:bCs/>
+          <w:color w:val="44546A" w:themeColor="text2"/>
+          <w:sz w:val="28"/>
+          <w:szCs w:val="28"/>
+        </w:rPr>
+        <w:t xml:space="preserve"> </w:t>
+      </w:r>
+      <w:r>
+        <w:rPr>
+          <w:rFonts w:asciiTheme="majorBidi" w:hAnsiTheme="majorBidi" w:cstheme="majorBidi"/>
+          <w:color w:val="000000" w:themeColor="text1"/>
+          <w:sz w:val="28"/>
+          <w:szCs w:val="28"/>
+        </w:rPr>
+        <w:t xml:space="preserve">In this part of </w:t>
+      </w:r>
+      <w:proofErr w:type="gramStart"/>
+      <w:r>
+        <w:rPr>
+          <w:rFonts w:asciiTheme="majorBidi" w:hAnsiTheme="majorBidi" w:cstheme="majorBidi"/>
+          <w:color w:val="000000" w:themeColor="text1"/>
+          <w:sz w:val="28"/>
+          <w:szCs w:val="28"/>
+        </w:rPr>
+        <w:t>code</w:t>
+      </w:r>
+      <w:proofErr w:type="gramEnd"/>
+      <w:r>
+        <w:rPr>
+          <w:rFonts w:asciiTheme="majorBidi" w:hAnsiTheme="majorBidi" w:cstheme="majorBidi"/>
+          <w:color w:val="000000" w:themeColor="text1"/>
+          <w:sz w:val="28"/>
+          <w:szCs w:val="28"/>
+        </w:rPr>
+        <w:t xml:space="preserve"> we generate the confusion matrix for our dataset and </w:t>
+      </w:r>
+      <w:r>
+        <w:rPr>
+          <w:rFonts w:asciiTheme="majorBidi" w:hAnsiTheme="majorBidi" w:cstheme="majorBidi"/>
+          <w:color w:val="000000" w:themeColor="text1"/>
+          <w:sz w:val="28"/>
+          <w:szCs w:val="28"/>
+        </w:rPr>
+        <w:t xml:space="preserve">also </w:t>
+      </w:r>
+      <w:r>
+        <w:rPr>
+          <w:rFonts w:asciiTheme="majorBidi" w:hAnsiTheme="majorBidi" w:cstheme="majorBidi"/>
+          <w:sz w:val="28"/>
+          <w:szCs w:val="28"/>
+        </w:rPr>
+        <w:t>report</w:t>
+      </w:r>
+      <w:r>
+        <w:rPr>
+          <w:rFonts w:asciiTheme="majorBidi" w:hAnsiTheme="majorBidi" w:cstheme="majorBidi"/>
+          <w:sz w:val="28"/>
+          <w:szCs w:val="28"/>
+        </w:rPr>
+        <w:t>ing</w:t>
+      </w:r>
+      <w:r>
+        <w:rPr>
+          <w:rFonts w:asciiTheme="majorBidi" w:hAnsiTheme="majorBidi" w:cstheme="majorBidi"/>
+          <w:sz w:val="28"/>
+          <w:szCs w:val="28"/>
+        </w:rPr>
+        <w:t xml:space="preserve"> the Recall, Precision and F- measure value of </w:t>
+      </w:r>
+      <w:r>
+        <w:rPr>
+          <w:rFonts w:asciiTheme="majorBidi" w:hAnsiTheme="majorBidi" w:cstheme="majorBidi"/>
+          <w:sz w:val="28"/>
+          <w:szCs w:val="28"/>
+        </w:rPr>
+        <w:t>our</w:t>
+      </w:r>
+      <w:r>
+        <w:rPr>
+          <w:rFonts w:asciiTheme="majorBidi" w:hAnsiTheme="majorBidi" w:cstheme="majorBidi"/>
+          <w:sz w:val="28"/>
+          <w:szCs w:val="28"/>
+        </w:rPr>
+        <w:t xml:space="preserve"> classifier.</w:t>
+      </w:r>
+    </w:p>
+    <w:p>
+      <w:pPr>
+        <w:rPr>
+          <w:rFonts w:asciiTheme="majorBidi" w:hAnsiTheme="majorBidi" w:cstheme="majorBidi"/>
+          <w:color w:val="000000" w:themeColor="text1"/>
+          <w:sz w:val="28"/>
+          <w:szCs w:val="28"/>
+        </w:rPr>
+      </w:pPr>
+      <w:r>
+        <w:rPr>
+          <w:rFonts w:asciiTheme="majorBidi" w:hAnsiTheme="majorBidi" w:cstheme="majorBidi"/>
+          <w:color w:val="000000" w:themeColor="text1"/>
+          <w:sz w:val="28"/>
+          <w:szCs w:val="28"/>
+        </w:rPr>
+        <w:t>Code:</w:t>
+      </w:r>
+    </w:p>
+    <w:p>
+      <w:pPr>
+        <w:rPr>
+          <w:rFonts w:asciiTheme="majorBidi" w:hAnsiTheme="majorBidi" w:cstheme="majorBidi"/>
+          <w:color w:val="000000" w:themeColor="text1"/>
+          <w:sz w:val="28"/>
+          <w:szCs w:val="28"/>
+        </w:rPr>
+      </w:pPr>
+      <w:r>
+        <w:rPr>
+          <w:rFonts w:asciiTheme="majorBidi" w:hAnsiTheme="majorBidi" w:cstheme="majorBidi"/>
+          <w:color w:val="000000" w:themeColor="text1"/>
+          <w:sz w:val="28"/>
+          <w:szCs w:val="28"/>
+        </w:rPr>
+        <w:drawing>
+          <wp:inline distT="0" distB="0" distL="0" distR="0" wp14:anchorId="08A68C73" wp14:editId="78BF0665">
+            <wp:extent cx="4744829" cy="2141220"/>
+            <wp:effectExtent l="0" t="0" r="0" b="0"/>
+            <wp:docPr id="126817641" name="Picture 1"/>
+            <wp:cNvGraphicFramePr>
+              <a:graphicFrameLocks xmlns:a="http://schemas.openxmlformats.org/drawingml/2006/main" noChangeAspect="1"/>
+            </wp:cNvGraphicFramePr>
+            <a:graphic xmlns:a="http://schemas.openxmlformats.org/drawingml/2006/main">
+              <a:graphicData uri="http://schemas.openxmlformats.org/drawingml/2006/picture">
+                <pic:pic xmlns:pic="http://schemas.openxmlformats.org/drawingml/2006/picture">
+                  <pic:nvPicPr>
+                    <pic:cNvPr id="126817641" name=""/>
+                    <pic:cNvPicPr/>
+                  </pic:nvPicPr>
+                  <pic:blipFill>
+                    <a:blip r:embed="rId59"/>
+                    <a:stretch>
+                      <a:fillRect/>
+                    </a:stretch>
+                  </pic:blipFill>
+                  <pic:spPr>
+                    <a:xfrm>
+                      <a:off x="0" y="0"/>
+                      <a:ext cx="4747238" cy="2142307"/>
+                    </a:xfrm>
+                    <a:prstGeom prst="rect">
+                      <a:avLst/>
+                    </a:prstGeom>
+                  </pic:spPr>
+                </pic:pic>
+              </a:graphicData>
+            </a:graphic>
+          </wp:inline>
+        </w:drawing>
+      </w:r>
+    </w:p>
+    <w:p>
+      <w:pPr>
+        <w:rPr>
+          <w:rFonts w:asciiTheme="majorBidi" w:hAnsiTheme="majorBidi" w:cstheme="majorBidi"/>
+          <w:color w:val="000000" w:themeColor="text1"/>
+          <w:sz w:val="28"/>
+          <w:szCs w:val="28"/>
+        </w:rPr>
+      </w:pPr>
+      <w:r>
+        <w:rPr>
+          <w:rFonts w:asciiTheme="majorBidi" w:hAnsiTheme="majorBidi" w:cstheme="majorBidi"/>
+          <w:color w:val="000000" w:themeColor="text1"/>
+          <w:sz w:val="28"/>
+          <w:szCs w:val="28"/>
+        </w:rPr>
+        <w:t>Output:</w:t>
+      </w:r>
+    </w:p>
+    <w:p>
+      <w:pPr>
+        <w:rPr>
+          <w:rFonts w:asciiTheme="majorBidi" w:hAnsiTheme="majorBidi" w:cstheme="majorBidi"/>
+          <w:color w:val="000000" w:themeColor="text1"/>
+          <w:sz w:val="28"/>
+          <w:szCs w:val="28"/>
+        </w:rPr>
+      </w:pPr>
+      <w:r>
+        <w:rPr>
+          <w:rFonts w:asciiTheme="majorBidi" w:hAnsiTheme="majorBidi" w:cstheme="majorBidi"/>
+          <w:color w:val="000000" w:themeColor="text1"/>
+          <w:sz w:val="28"/>
+          <w:szCs w:val="28"/>
+        </w:rPr>
+        <w:drawing>
+          <wp:inline distT="0" distB="0" distL="0" distR="0" wp14:anchorId="258188C7" wp14:editId="3DB5E569">
+            <wp:extent cx="2575560" cy="3920631"/>
+            <wp:effectExtent l="0" t="0" r="0" b="3810"/>
+            <wp:docPr id="1533239820" name="Picture 1"/>
+            <wp:cNvGraphicFramePr>
+              <a:graphicFrameLocks xmlns:a="http://schemas.openxmlformats.org/drawingml/2006/main" noChangeAspect="1"/>
+            </wp:cNvGraphicFramePr>
+            <a:graphic xmlns:a="http://schemas.openxmlformats.org/drawingml/2006/main">
+              <a:graphicData uri="http://schemas.openxmlformats.org/drawingml/2006/picture">
+                <pic:pic xmlns:pic="http://schemas.openxmlformats.org/drawingml/2006/picture">
+                  <pic:nvPicPr>
+                    <pic:cNvPr id="1533239820" name=""/>
+                    <pic:cNvPicPr/>
+                  </pic:nvPicPr>
+                  <pic:blipFill>
+                    <a:blip r:embed="rId60"/>
+                    <a:stretch>
+                      <a:fillRect/>
+                    </a:stretch>
+                  </pic:blipFill>
+                  <pic:spPr>
+                    <a:xfrm>
+                      <a:off x="0" y="0"/>
+                      <a:ext cx="2579039" cy="3925927"/>
+                    </a:xfrm>
+                    <a:prstGeom prst="rect">
+                      <a:avLst/>
+                    </a:prstGeom>
+                  </pic:spPr>
+                </pic:pic>
+              </a:graphicData>
+            </a:graphic>
+          </wp:inline>
+        </w:drawing>
+      </w:r>
     </w:p>
     <w:sectPr>
       <w:pgSz w:w="12240" w:h="15840"/>
       <w:pgMar w:top="1440" w:right="1440" w:bottom="1440" w:left="1440" w:header="720" w:footer="720" w:gutter="0"/>
+      <w:pgNumType w:start="0"/>
       <w:cols w:space="720"/>
+      <w:titlePg/>
       <w:docGrid w:linePitch="360"/>
     </w:sectPr>
   </w:body>
@@ -7449,6 +9666,95 @@
       </w:pPr>
     </w:lvl>
   </w:abstractNum>
+  <w:abstractNum w:abstractNumId="4" w15:restartNumberingAfterBreak="0">
+    <w:nsid w:val="69AA6EB2"/>
+    <w:multiLevelType w:val="hybridMultilevel"/>
+    <w:tmpl w:val="C584DD0E"/>
+    <w:lvl w:ilvl="0" w:tplc="0409000F">
+      <w:start w:val="1"/>
+      <w:numFmt w:val="decimal"/>
+      <w:lvlText w:val="%1."/>
+      <w:lvlJc w:val="left"/>
+      <w:pPr>
+        <w:ind w:left="720" w:hanging="360"/>
+      </w:pPr>
+      <w:rPr>
+        <w:rFonts w:hint="default"/>
+      </w:rPr>
+    </w:lvl>
+    <w:lvl w:ilvl="1" w:tplc="04090019">
+      <w:start w:val="1"/>
+      <w:numFmt w:val="lowerLetter"/>
+      <w:lvlText w:val="%2."/>
+      <w:lvlJc w:val="left"/>
+      <w:pPr>
+        <w:ind w:left="1440" w:hanging="360"/>
+      </w:pPr>
+    </w:lvl>
+    <w:lvl w:ilvl="2" w:tplc="0409001B" w:tentative="1">
+      <w:start w:val="1"/>
+      <w:numFmt w:val="lowerRoman"/>
+      <w:lvlText w:val="%3."/>
+      <w:lvlJc w:val="right"/>
+      <w:pPr>
+        <w:ind w:left="2160" w:hanging="180"/>
+      </w:pPr>
+    </w:lvl>
+    <w:lvl w:ilvl="3" w:tplc="0409000F" w:tentative="1">
+      <w:start w:val="1"/>
+      <w:numFmt w:val="decimal"/>
+      <w:lvlText w:val="%4."/>
+      <w:lvlJc w:val="left"/>
+      <w:pPr>
+        <w:ind w:left="2880" w:hanging="360"/>
+      </w:pPr>
+    </w:lvl>
+    <w:lvl w:ilvl="4" w:tplc="04090019" w:tentative="1">
+      <w:start w:val="1"/>
+      <w:numFmt w:val="lowerLetter"/>
+      <w:lvlText w:val="%5."/>
+      <w:lvlJc w:val="left"/>
+      <w:pPr>
+        <w:ind w:left="3600" w:hanging="360"/>
+      </w:pPr>
+    </w:lvl>
+    <w:lvl w:ilvl="5" w:tplc="0409001B" w:tentative="1">
+      <w:start w:val="1"/>
+      <w:numFmt w:val="lowerRoman"/>
+      <w:lvlText w:val="%6."/>
+      <w:lvlJc w:val="right"/>
+      <w:pPr>
+        <w:ind w:left="4320" w:hanging="180"/>
+      </w:pPr>
+    </w:lvl>
+    <w:lvl w:ilvl="6" w:tplc="0409000F" w:tentative="1">
+      <w:start w:val="1"/>
+      <w:numFmt w:val="decimal"/>
+      <w:lvlText w:val="%7."/>
+      <w:lvlJc w:val="left"/>
+      <w:pPr>
+        <w:ind w:left="5040" w:hanging="360"/>
+      </w:pPr>
+    </w:lvl>
+    <w:lvl w:ilvl="7" w:tplc="04090019" w:tentative="1">
+      <w:start w:val="1"/>
+      <w:numFmt w:val="lowerLetter"/>
+      <w:lvlText w:val="%8."/>
+      <w:lvlJc w:val="left"/>
+      <w:pPr>
+        <w:ind w:left="5760" w:hanging="360"/>
+      </w:pPr>
+    </w:lvl>
+    <w:lvl w:ilvl="8" w:tplc="0409001B" w:tentative="1">
+      <w:start w:val="1"/>
+      <w:numFmt w:val="lowerRoman"/>
+      <w:lvlText w:val="%9."/>
+      <w:lvlJc w:val="right"/>
+      <w:pPr>
+        <w:ind w:left="6480" w:hanging="180"/>
+      </w:pPr>
+    </w:lvl>
+  </w:abstractNum>
   <w:num w:numId="1" w16cid:durableId="1272586603">
     <w:abstractNumId w:val="3"/>
   </w:num>
@@ -7460,6 +9766,9 @@
   </w:num>
   <w:num w:numId="4" w16cid:durableId="1089740179">
     <w:abstractNumId w:val="0"/>
+  </w:num>
+  <w:num w:numId="5" w16cid:durableId="1031224893">
+    <w:abstractNumId w:val="4"/>
   </w:num>
 </w:numbering>
 </file>
@@ -8076,7 +10385,666 @@
       <w:contextualSpacing/>
     </w:pPr>
   </w:style>
+  <w:style w:type="paragraph" w:styleId="NoSpacing">
+    <w:name w:val="No Spacing"/>
+    <w:link w:val="NoSpacingChar"/>
+    <w:uiPriority w:val="1"/>
+    <w:qFormat/>
+    <w:rsid w:val="000560EA"/>
+    <w:pPr>
+      <w:spacing w:after="0" w:line="240" w:lineRule="auto"/>
+    </w:pPr>
+    <w:rPr>
+      <w:rFonts w:eastAsiaTheme="minorEastAsia"/>
+      <w:kern w:val="0"/>
+      <w14:ligatures w14:val="none"/>
+    </w:rPr>
+  </w:style>
+  <w:style w:type="character" w:customStyle="1" w:styleId="NoSpacingChar">
+    <w:name w:val="No Spacing Char"/>
+    <w:basedOn w:val="DefaultParagraphFont"/>
+    <w:link w:val="NoSpacing"/>
+    <w:uiPriority w:val="1"/>
+    <w:rsid w:val="000560EA"/>
+    <w:rPr>
+      <w:rFonts w:eastAsiaTheme="minorEastAsia"/>
+      <w:kern w:val="0"/>
+      <w14:ligatures w14:val="none"/>
+    </w:rPr>
+  </w:style>
+  <w:style w:type="character" w:customStyle="1" w:styleId="normaltextrun">
+    <w:name w:val="normaltextrun"/>
+    <w:basedOn w:val="DefaultParagraphFont"/>
+    <w:rsid w:val="000560EA"/>
+  </w:style>
 </w:styles>
+</file>
+
+<file path=word/glossary/document.xml><?xml version="1.0" encoding="utf-8"?>
+<w:glossaryDocument xmlns:wpc="http://schemas.microsoft.com/office/word/2010/wordprocessingCanvas" xmlns:cx="http://schemas.microsoft.com/office/drawing/2014/chartex" xmlns:cx1="http://schemas.microsoft.com/office/drawing/2015/9/8/chartex" xmlns:cx2="http://schemas.microsoft.com/office/drawing/2015/10/21/chartex" xmlns:cx3="http://schemas.microsoft.com/office/drawing/2016/5/9/chartex" xmlns:cx4="http://schemas.microsoft.com/office/drawing/2016/5/10/chartex" xmlns:cx5="http://schemas.microsoft.com/office/drawing/2016/5/11/chartex" xmlns:cx6="http://schemas.microsoft.com/office/drawing/2016/5/12/chartex" xmlns:cx7="http://schemas.microsoft.com/office/drawing/2016/5/13/chartex" xmlns:cx8="http://schemas.microsoft.com/office/drawing/2016/5/14/chartex" xmlns:mc="http://schemas.openxmlformats.org/markup-compatibility/2006" xmlns:aink="http://schemas.microsoft.com/office/drawing/2016/ink" xmlns:am3d="http://schemas.microsoft.com/office/drawing/2017/model3d" xmlns:o="urn:schemas-microsoft-com:office:office" xmlns:oel="http://schemas.microsoft.com/office/2019/extlst" xmlns:r="http://schemas.openxmlformats.org/officeDocument/2006/relationships" xmlns:m="http://schemas.openxmlformats.org/officeDocument/2006/math" xmlns:v="urn:schemas-microsoft-com:vml" xmlns:wp14="http://schemas.microsoft.com/office/word/2010/wordprocessingDrawing" xmlns:wp="http://schemas.openxmlformats.org/drawingml/2006/wordprocessingDrawing" xmlns:w10="urn:schemas-microsoft-com:office:word" xmlns:w="http://schemas.openxmlformats.org/wordprocessingml/2006/main" xmlns:w14="http://schemas.microsoft.com/office/word/2010/wordml" xmlns:w15="http://schemas.microsoft.com/office/word/2012/wordml" xmlns:w16cex="http://schemas.microsoft.com/office/word/2018/wordml/cex" xmlns:w16cid="http://schemas.microsoft.com/office/word/2016/wordml/cid" xmlns:w16="http://schemas.microsoft.com/office/word/2018/wordml" xmlns:w16sdtdh="http://schemas.microsoft.com/office/word/2020/wordml/sdtdatahash" xmlns:w16se="http://schemas.microsoft.com/office/word/2015/wordml/symex" xmlns:wpg="http://schemas.microsoft.com/office/word/2010/wordprocessingGroup" xmlns:wpi="http://schemas.microsoft.com/office/word/2010/wordprocessingInk" xmlns:wne="http://schemas.microsoft.com/office/word/2006/wordml" xmlns:wps="http://schemas.microsoft.com/office/word/2010/wordprocessingShape" mc:Ignorable="w14 w15 w16se w16cid w16 w16cex w16sdtdh wp14">
+  <w:docParts>
+    <w:docPart>
+      <w:docPartPr>
+        <w:name w:val="03BBF55944DA42C9B5EFD7A41B1C92EE"/>
+        <w:category>
+          <w:name w:val="General"/>
+          <w:gallery w:val="placeholder"/>
+        </w:category>
+        <w:types>
+          <w:type w:val="bbPlcHdr"/>
+        </w:types>
+        <w:behaviors>
+          <w:behavior w:val="content"/>
+        </w:behaviors>
+        <w:guid w:val="{B31D0D60-89B5-4156-977F-67F934FA941A}"/>
+      </w:docPartPr>
+      <w:docPartBody>
+        <w:p>
+          <w:pPr>
+            <w:pStyle w:val="03BBF55944DA42C9B5EFD7A41B1C92EE"/>
+          </w:pPr>
+          <w:r>
+            <w:rPr>
+              <w:rFonts w:asciiTheme="majorHAnsi" w:eastAsiaTheme="majorEastAsia" w:hAnsiTheme="majorHAnsi" w:cstheme="majorBidi"/>
+              <w:caps/>
+              <w:color w:val="4472C4" w:themeColor="accent1"/>
+              <w:sz w:val="80"/>
+              <w:szCs w:val="80"/>
+            </w:rPr>
+            <w:t>[Document title]</w:t>
+          </w:r>
+        </w:p>
+      </w:docPartBody>
+    </w:docPart>
+    <w:docPart>
+      <w:docPartPr>
+        <w:name w:val="926A59539482441E9551638C92043FF8"/>
+        <w:category>
+          <w:name w:val="General"/>
+          <w:gallery w:val="placeholder"/>
+        </w:category>
+        <w:types>
+          <w:type w:val="bbPlcHdr"/>
+        </w:types>
+        <w:behaviors>
+          <w:behavior w:val="content"/>
+        </w:behaviors>
+        <w:guid w:val="{BF98446D-F8CE-4B62-B627-607BE57FD0EA}"/>
+      </w:docPartPr>
+      <w:docPartBody>
+        <w:p>
+          <w:pPr>
+            <w:pStyle w:val="926A59539482441E9551638C92043FF8"/>
+          </w:pPr>
+          <w:r>
+            <w:rPr>
+              <w:color w:val="4472C4" w:themeColor="accent1"/>
+              <w:sz w:val="28"/>
+              <w:szCs w:val="28"/>
+            </w:rPr>
+            <w:t>[Document subtitle]</w:t>
+          </w:r>
+        </w:p>
+      </w:docPartBody>
+    </w:docPart>
+  </w:docParts>
+</w:glossaryDocument>
+</file>
+
+<file path=word/glossary/fontTable.xml><?xml version="1.0" encoding="utf-8"?>
+<w:fonts xmlns:mc="http://schemas.openxmlformats.org/markup-compatibility/2006" xmlns:r="http://schemas.openxmlformats.org/officeDocument/2006/relationships" xmlns:w="http://schemas.openxmlformats.org/wordprocessingml/2006/main" xmlns:w14="http://schemas.microsoft.com/office/word/2010/wordml" xmlns:w15="http://schemas.microsoft.com/office/word/2012/wordml" xmlns:w16cex="http://schemas.microsoft.com/office/word/2018/wordml/cex" xmlns:w16cid="http://schemas.microsoft.com/office/word/2016/wordml/cid" xmlns:w16="http://schemas.microsoft.com/office/word/2018/wordml" xmlns:w16sdtdh="http://schemas.microsoft.com/office/word/2020/wordml/sdtdatahash" xmlns:w16se="http://schemas.microsoft.com/office/word/2015/wordml/symex" mc:Ignorable="w14 w15 w16se w16cid w16 w16cex w16sdtdh">
+  <w:font w:name="Times New Roman">
+    <w:panose1 w:val="02020603050405020304"/>
+    <w:charset w:val="00"/>
+    <w:family w:val="roman"/>
+    <w:pitch w:val="variable"/>
+    <w:sig w:usb0="E0002EFF" w:usb1="C000785B" w:usb2="00000009" w:usb3="00000000" w:csb0="000001FF" w:csb1="00000000"/>
+  </w:font>
+  <w:font w:name="Calibri">
+    <w:panose1 w:val="020F0502020204030204"/>
+    <w:charset w:val="00"/>
+    <w:family w:val="swiss"/>
+    <w:pitch w:val="variable"/>
+    <w:sig w:usb0="E4002EFF" w:usb1="C000247B" w:usb2="00000009" w:usb3="00000000" w:csb0="000001FF" w:csb1="00000000"/>
+  </w:font>
+  <w:font w:name="Arial">
+    <w:panose1 w:val="020B0604020202020204"/>
+    <w:charset w:val="00"/>
+    <w:family w:val="swiss"/>
+    <w:pitch w:val="variable"/>
+    <w:sig w:usb0="E0002EFF" w:usb1="C000785B" w:usb2="00000009" w:usb3="00000000" w:csb0="000001FF" w:csb1="00000000"/>
+  </w:font>
+  <w:font w:name="Calibri Light">
+    <w:panose1 w:val="020F0302020204030204"/>
+    <w:charset w:val="00"/>
+    <w:family w:val="swiss"/>
+    <w:pitch w:val="variable"/>
+    <w:sig w:usb0="E4002EFF" w:usb1="C000247B" w:usb2="00000009" w:usb3="00000000" w:csb0="000001FF" w:csb1="00000000"/>
+  </w:font>
+  <w:font w:name="Courier New">
+    <w:panose1 w:val="02070309020205020404"/>
+    <w:charset w:val="00"/>
+    <w:family w:val="modern"/>
+    <w:pitch w:val="fixed"/>
+    <w:sig w:usb0="E0002EFF" w:usb1="C0007843" w:usb2="00000009" w:usb3="00000000" w:csb0="000001FF" w:csb1="00000000"/>
+  </w:font>
+  <w:font w:name="Helvetica">
+    <w:panose1 w:val="020B0604020202020204"/>
+    <w:charset w:val="00"/>
+    <w:family w:val="swiss"/>
+    <w:pitch w:val="variable"/>
+    <w:sig w:usb0="E0002EFF" w:usb1="C000785B" w:usb2="00000009" w:usb3="00000000" w:csb0="000001FF" w:csb1="00000000"/>
+  </w:font>
+  <w:font w:name="Segoe UI">
+    <w:panose1 w:val="020B0502040204020203"/>
+    <w:charset w:val="00"/>
+    <w:family w:val="swiss"/>
+    <w:pitch w:val="variable"/>
+    <w:sig w:usb0="E4002EFF" w:usb1="C000E47F" w:usb2="00000009" w:usb3="00000000" w:csb0="000001FF" w:csb1="00000000"/>
+  </w:font>
+</w:fonts>
+</file>
+
+<file path=word/glossary/settings.xml><?xml version="1.0" encoding="utf-8"?>
+<w:settings xmlns:mc="http://schemas.openxmlformats.org/markup-compatibility/2006" xmlns:o="urn:schemas-microsoft-com:office:office" xmlns:r="http://schemas.openxmlformats.org/officeDocument/2006/relationships" xmlns:m="http://schemas.openxmlformats.org/officeDocument/2006/math" xmlns:v="urn:schemas-microsoft-com:vml" xmlns:w10="urn:schemas-microsoft-com:office:word" xmlns:w="http://schemas.openxmlformats.org/wordprocessingml/2006/main" xmlns:w14="http://schemas.microsoft.com/office/word/2010/wordml" xmlns:w15="http://schemas.microsoft.com/office/word/2012/wordml" xmlns:w16cex="http://schemas.microsoft.com/office/word/2018/wordml/cex" xmlns:w16cid="http://schemas.microsoft.com/office/word/2016/wordml/cid" xmlns:w16="http://schemas.microsoft.com/office/word/2018/wordml" xmlns:w16sdtdh="http://schemas.microsoft.com/office/word/2020/wordml/sdtdatahash" xmlns:w16se="http://schemas.microsoft.com/office/word/2015/wordml/symex" xmlns:sl="http://schemas.openxmlformats.org/schemaLibrary/2006/main" mc:Ignorable="w14 w15 w16se w16cid w16 w16cex w16sdtdh">
+  <w:view w:val="normal"/>
+  <w:defaultTabStop w:val="720"/>
+  <w:characterSpacingControl w:val="doNotCompress"/>
+  <w:compat>
+    <w:useFELayout/>
+    <w:compatSetting w:name="compatibilityMode" w:uri="http://schemas.microsoft.com/office/word" w:val="15"/>
+    <w:compatSetting w:name="overrideTableStyleFontSizeAndJustification" w:uri="http://schemas.microsoft.com/office/word" w:val="1"/>
+    <w:compatSetting w:name="enableOpenTypeFeatures" w:uri="http://schemas.microsoft.com/office/word" w:val="1"/>
+    <w:compatSetting w:name="doNotFlipMirrorIndents" w:uri="http://schemas.microsoft.com/office/word" w:val="1"/>
+    <w:compatSetting w:name="differentiateMultirowTableHeaders" w:uri="http://schemas.microsoft.com/office/word" w:val="1"/>
+    <w:compatSetting w:name="useWord2013TrackBottomHyphenation" w:uri="http://schemas.microsoft.com/office/word" w:val="0"/>
+  </w:compat>
+  <w:rsids>
+    <w:rsidRoot w:val="007C1DF6"/>
+    <w:rsid w:val="00196E00"/>
+    <w:rsid w:val="007C1DF6"/>
+  </w:rsids>
+  <m:mathPr>
+    <m:mathFont m:val="Cambria Math"/>
+    <m:brkBin m:val="before"/>
+    <m:brkBinSub m:val="--"/>
+    <m:smallFrac m:val="0"/>
+    <m:dispDef/>
+    <m:lMargin m:val="0"/>
+    <m:rMargin m:val="0"/>
+    <m:defJc m:val="centerGroup"/>
+    <m:wrapIndent m:val="1440"/>
+    <m:intLim m:val="subSup"/>
+    <m:naryLim m:val="undOvr"/>
+  </m:mathPr>
+  <w:themeFontLang w:val="en-US" w:bidi="ar-SA"/>
+  <w:clrSchemeMapping w:bg1="light1" w:t1="dark1" w:bg2="light2" w:t2="dark2" w:accent1="accent1" w:accent2="accent2" w:accent3="accent3" w:accent4="accent4" w:accent5="accent5" w:accent6="accent6" w:hyperlink="hyperlink" w:followedHyperlink="followedHyperlink"/>
+  <w:decimalSymbol w:val="."/>
+  <w:listSeparator w:val=","/>
+  <w15:chartTrackingRefBased/>
+</w:settings>
+</file>
+
+<file path=word/glossary/styles.xml><?xml version="1.0" encoding="utf-8"?>
+<w:styles xmlns:mc="http://schemas.openxmlformats.org/markup-compatibility/2006" xmlns:r="http://schemas.openxmlformats.org/officeDocument/2006/relationships" xmlns:w="http://schemas.openxmlformats.org/wordprocessingml/2006/main" xmlns:w14="http://schemas.microsoft.com/office/word/2010/wordml" xmlns:w15="http://schemas.microsoft.com/office/word/2012/wordml" xmlns:w16cex="http://schemas.microsoft.com/office/word/2018/wordml/cex" xmlns:w16cid="http://schemas.microsoft.com/office/word/2016/wordml/cid" xmlns:w16="http://schemas.microsoft.com/office/word/2018/wordml" xmlns:w16sdtdh="http://schemas.microsoft.com/office/word/2020/wordml/sdtdatahash" xmlns:w16se="http://schemas.microsoft.com/office/word/2015/wordml/symex" mc:Ignorable="w14 w15 w16se w16cid w16 w16cex w16sdtdh">
+  <w:docDefaults>
+    <w:rPrDefault>
+      <w:rPr>
+        <w:rFonts w:asciiTheme="minorHAnsi" w:eastAsiaTheme="minorEastAsia" w:hAnsiTheme="minorHAnsi" w:cstheme="minorBidi"/>
+        <w:kern w:val="2"/>
+        <w:sz w:val="22"/>
+        <w:szCs w:val="22"/>
+        <w:lang w:val="en-US" w:eastAsia="en-US" w:bidi="ar-SA"/>
+        <w14:ligatures w14:val="standardContextual"/>
+      </w:rPr>
+    </w:rPrDefault>
+    <w:pPrDefault>
+      <w:pPr>
+        <w:spacing w:after="160" w:line="259" w:lineRule="auto"/>
+      </w:pPr>
+    </w:pPrDefault>
+  </w:docDefaults>
+  <w:latentStyles w:defLockedState="0" w:defUIPriority="99" w:defSemiHidden="0" w:defUnhideWhenUsed="0" w:defQFormat="0" w:count="376">
+    <w:lsdException w:name="Normal" w:uiPriority="0" w:qFormat="1"/>
+    <w:lsdException w:name="heading 1" w:uiPriority="9" w:qFormat="1"/>
+    <w:lsdException w:name="heading 2" w:semiHidden="1" w:uiPriority="9" w:unhideWhenUsed="1" w:qFormat="1"/>
+    <w:lsdException w:name="heading 3" w:semiHidden="1" w:uiPriority="9" w:unhideWhenUsed="1" w:qFormat="1"/>
+    <w:lsdException w:name="heading 4" w:semiHidden="1" w:uiPriority="9" w:unhideWhenUsed="1" w:qFormat="1"/>
+    <w:lsdException w:name="heading 5" w:semiHidden="1" w:uiPriority="9" w:unhideWhenUsed="1" w:qFormat="1"/>
+    <w:lsdException w:name="heading 6" w:semiHidden="1" w:uiPriority="9" w:unhideWhenUsed="1" w:qFormat="1"/>
+    <w:lsdException w:name="heading 7" w:semiHidden="1" w:uiPriority="9" w:unhideWhenUsed="1" w:qFormat="1"/>
+    <w:lsdException w:name="heading 8" w:semiHidden="1" w:uiPriority="9" w:unhideWhenUsed="1" w:qFormat="1"/>
+    <w:lsdException w:name="heading 9" w:semiHidden="1" w:uiPriority="9" w:unhideWhenUsed="1" w:qFormat="1"/>
+    <w:lsdException w:name="index 1" w:semiHidden="1" w:unhideWhenUsed="1"/>
+    <w:lsdException w:name="index 2" w:semiHidden="1" w:unhideWhenUsed="1"/>
+    <w:lsdException w:name="index 3" w:semiHidden="1" w:unhideWhenUsed="1"/>
+    <w:lsdException w:name="index 4" w:semiHidden="1" w:unhideWhenUsed="1"/>
+    <w:lsdException w:name="index 5" w:semiHidden="1" w:unhideWhenUsed="1"/>
+    <w:lsdException w:name="index 6" w:semiHidden="1" w:unhideWhenUsed="1"/>
+    <w:lsdException w:name="index 7" w:semiHidden="1" w:unhideWhenUsed="1"/>
+    <w:lsdException w:name="index 8" w:semiHidden="1" w:unhideWhenUsed="1"/>
+    <w:lsdException w:name="index 9" w:semiHidden="1" w:unhideWhenUsed="1"/>
+    <w:lsdException w:name="toc 1" w:semiHidden="1" w:uiPriority="39" w:unhideWhenUsed="1"/>
+    <w:lsdException w:name="toc 2" w:semiHidden="1" w:uiPriority="39" w:unhideWhenUsed="1"/>
+    <w:lsdException w:name="toc 3" w:semiHidden="1" w:uiPriority="39" w:unhideWhenUsed="1"/>
+    <w:lsdException w:name="toc 4" w:semiHidden="1" w:uiPriority="39" w:unhideWhenUsed="1"/>
+    <w:lsdException w:name="toc 5" w:semiHidden="1" w:uiPriority="39" w:unhideWhenUsed="1"/>
+    <w:lsdException w:name="toc 6" w:semiHidden="1" w:uiPriority="39" w:unhideWhenUsed="1"/>
+    <w:lsdException w:name="toc 7" w:semiHidden="1" w:uiPriority="39" w:unhideWhenUsed="1"/>
+    <w:lsdException w:name="toc 8" w:semiHidden="1" w:uiPriority="39" w:unhideWhenUsed="1"/>
+    <w:lsdException w:name="toc 9" w:semiHidden="1" w:uiPriority="39" w:unhideWhenUsed="1"/>
+    <w:lsdException w:name="Normal Indent" w:semiHidden="1" w:unhideWhenUsed="1"/>
+    <w:lsdException w:name="footnote text" w:semiHidden="1" w:unhideWhenUsed="1"/>
+    <w:lsdException w:name="annotation text" w:semiHidden="1" w:unhideWhenUsed="1"/>
+    <w:lsdException w:name="header" w:semiHidden="1" w:unhideWhenUsed="1"/>
+    <w:lsdException w:name="footer" w:semiHidden="1" w:unhideWhenUsed="1"/>
+    <w:lsdException w:name="index heading" w:semiHidden="1" w:unhideWhenUsed="1"/>
+    <w:lsdException w:name="caption" w:semiHidden="1" w:uiPriority="35" w:unhideWhenUsed="1" w:qFormat="1"/>
+    <w:lsdException w:name="table of figures" w:semiHidden="1" w:unhideWhenUsed="1"/>
+    <w:lsdException w:name="envelope address" w:semiHidden="1" w:unhideWhenUsed="1"/>
+    <w:lsdException w:name="envelope return" w:semiHidden="1" w:unhideWhenUsed="1"/>
+    <w:lsdException w:name="footnote reference" w:semiHidden="1" w:unhideWhenUsed="1"/>
+    <w:lsdException w:name="annotation reference" w:semiHidden="1" w:unhideWhenUsed="1"/>
+    <w:lsdException w:name="line number" w:semiHidden="1" w:unhideWhenUsed="1"/>
+    <w:lsdException w:name="page number" w:semiHidden="1" w:unhideWhenUsed="1"/>
+    <w:lsdException w:name="endnote reference" w:semiHidden="1" w:unhideWhenUsed="1"/>
+    <w:lsdException w:name="endnote text" w:semiHidden="1" w:unhideWhenUsed="1"/>
+    <w:lsdException w:name="table of authorities" w:semiHidden="1" w:unhideWhenUsed="1"/>
+    <w:lsdException w:name="macro" w:semiHidden="1" w:unhideWhenUsed="1"/>
+    <w:lsdException w:name="toa heading" w:semiHidden="1" w:unhideWhenUsed="1"/>
+    <w:lsdException w:name="List" w:semiHidden="1" w:unhideWhenUsed="1"/>
+    <w:lsdException w:name="List Bullet" w:semiHidden="1" w:unhideWhenUsed="1"/>
+    <w:lsdException w:name="List Number" w:semiHidden="1" w:unhideWhenUsed="1"/>
+    <w:lsdException w:name="List 2" w:semiHidden="1" w:unhideWhenUsed="1"/>
+    <w:lsdException w:name="List 3" w:semiHidden="1" w:unhideWhenUsed="1"/>
+    <w:lsdException w:name="List 4" w:semiHidden="1" w:unhideWhenUsed="1"/>
+    <w:lsdException w:name="List 5" w:semiHidden="1" w:unhideWhenUsed="1"/>
+    <w:lsdException w:name="List Bullet 2" w:semiHidden="1" w:unhideWhenUsed="1"/>
+    <w:lsdException w:name="List Bullet 3" w:semiHidden="1" w:unhideWhenUsed="1"/>
+    <w:lsdException w:name="List Bullet 4" w:semiHidden="1" w:unhideWhenUsed="1"/>
+    <w:lsdException w:name="List Bullet 5" w:semiHidden="1" w:unhideWhenUsed="1"/>
+    <w:lsdException w:name="List Number 2" w:semiHidden="1" w:unhideWhenUsed="1"/>
+    <w:lsdException w:name="List Number 3" w:semiHidden="1" w:unhideWhenUsed="1"/>
+    <w:lsdException w:name="List Number 4" w:semiHidden="1" w:unhideWhenUsed="1"/>
+    <w:lsdException w:name="List Number 5" w:semiHidden="1" w:unhideWhenUsed="1"/>
+    <w:lsdException w:name="Title" w:uiPriority="10" w:qFormat="1"/>
+    <w:lsdException w:name="Closing" w:semiHidden="1" w:unhideWhenUsed="1"/>
+    <w:lsdException w:name="Signature" w:semiHidden="1" w:unhideWhenUsed="1"/>
+    <w:lsdException w:name="Default Paragraph Font" w:semiHidden="1" w:uiPriority="1" w:unhideWhenUsed="1"/>
+    <w:lsdException w:name="Body Text" w:semiHidden="1" w:unhideWhenUsed="1"/>
+    <w:lsdException w:name="Body Text Indent" w:semiHidden="1" w:unhideWhenUsed="1"/>
+    <w:lsdException w:name="List Continue" w:semiHidden="1" w:unhideWhenUsed="1"/>
+    <w:lsdException w:name="List Continue 2" w:semiHidden="1" w:unhideWhenUsed="1"/>
+    <w:lsdException w:name="List Continue 3" w:semiHidden="1" w:unhideWhenUsed="1"/>
+    <w:lsdException w:name="List Continue 4" w:semiHidden="1" w:unhideWhenUsed="1"/>
+    <w:lsdException w:name="List Continue 5" w:semiHidden="1" w:unhideWhenUsed="1"/>
+    <w:lsdException w:name="Message Header" w:semiHidden="1" w:unhideWhenUsed="1"/>
+    <w:lsdException w:name="Subtitle" w:uiPriority="11" w:qFormat="1"/>
+    <w:lsdException w:name="Salutation" w:semiHidden="1" w:unhideWhenUsed="1"/>
+    <w:lsdException w:name="Date" w:semiHidden="1" w:unhideWhenUsed="1"/>
+    <w:lsdException w:name="Body Text First Indent" w:semiHidden="1" w:unhideWhenUsed="1"/>
+    <w:lsdException w:name="Body Text First Indent 2" w:semiHidden="1" w:unhideWhenUsed="1"/>
+    <w:lsdException w:name="Note Heading" w:semiHidden="1" w:unhideWhenUsed="1"/>
+    <w:lsdException w:name="Body Text 2" w:semiHidden="1" w:unhideWhenUsed="1"/>
+    <w:lsdException w:name="Body Text 3" w:semiHidden="1" w:unhideWhenUsed="1"/>
+    <w:lsdException w:name="Body Text Indent 2" w:semiHidden="1" w:unhideWhenUsed="1"/>
+    <w:lsdException w:name="Body Text Indent 3" w:semiHidden="1" w:unhideWhenUsed="1"/>
+    <w:lsdException w:name="Block Text" w:semiHidden="1" w:unhideWhenUsed="1"/>
+    <w:lsdException w:name="Hyperlink" w:semiHidden="1" w:unhideWhenUsed="1"/>
+    <w:lsdException w:name="FollowedHyperlink" w:semiHidden="1" w:unhideWhenUsed="1"/>
+    <w:lsdException w:name="Strong" w:uiPriority="22" w:qFormat="1"/>
+    <w:lsdException w:name="Emphasis" w:uiPriority="20" w:qFormat="1"/>
+    <w:lsdException w:name="Document Map" w:semiHidden="1" w:unhideWhenUsed="1"/>
+    <w:lsdException w:name="Plain Text" w:semiHidden="1" w:unhideWhenUsed="1"/>
+    <w:lsdException w:name="E-mail Signature" w:semiHidden="1" w:unhideWhenUsed="1"/>
+    <w:lsdException w:name="HTML Top of Form" w:semiHidden="1" w:unhideWhenUsed="1"/>
+    <w:lsdException w:name="HTML Bottom of Form" w:semiHidden="1" w:unhideWhenUsed="1"/>
+    <w:lsdException w:name="Normal (Web)" w:semiHidden="1" w:unhideWhenUsed="1"/>
+    <w:lsdException w:name="HTML Acronym" w:semiHidden="1" w:unhideWhenUsed="1"/>
+    <w:lsdException w:name="HTML Address" w:semiHidden="1" w:unhideWhenUsed="1"/>
+    <w:lsdException w:name="HTML Cite" w:semiHidden="1" w:unhideWhenUsed="1"/>
+    <w:lsdException w:name="HTML Code" w:semiHidden="1" w:unhideWhenUsed="1"/>
+    <w:lsdException w:name="HTML Definition" w:semiHidden="1" w:unhideWhenUsed="1"/>
+    <w:lsdException w:name="HTML Keyboard" w:semiHidden="1" w:unhideWhenUsed="1"/>
+    <w:lsdException w:name="HTML Preformatted" w:semiHidden="1" w:unhideWhenUsed="1"/>
+    <w:lsdException w:name="HTML Sample" w:semiHidden="1" w:unhideWhenUsed="1"/>
+    <w:lsdException w:name="HTML Typewriter" w:semiHidden="1" w:unhideWhenUsed="1"/>
+    <w:lsdException w:name="HTML Variable" w:semiHidden="1" w:unhideWhenUsed="1"/>
+    <w:lsdException w:name="Normal Table" w:semiHidden="1" w:unhideWhenUsed="1"/>
+    <w:lsdException w:name="annotation subject" w:semiHidden="1" w:unhideWhenUsed="1"/>
+    <w:lsdException w:name="No List" w:semiHidden="1" w:unhideWhenUsed="1"/>
+    <w:lsdException w:name="Outline List 1" w:semiHidden="1" w:unhideWhenUsed="1"/>
+    <w:lsdException w:name="Outline List 2" w:semiHidden="1" w:unhideWhenUsed="1"/>
+    <w:lsdException w:name="Outline List 3" w:semiHidden="1" w:unhideWhenUsed="1"/>
+    <w:lsdException w:name="Table Simple 1" w:semiHidden="1" w:unhideWhenUsed="1"/>
+    <w:lsdException w:name="Table Simple 2" w:semiHidden="1" w:unhideWhenUsed="1"/>
+    <w:lsdException w:name="Table Simple 3" w:semiHidden="1" w:unhideWhenUsed="1"/>
+    <w:lsdException w:name="Table Classic 1" w:semiHidden="1" w:unhideWhenUsed="1"/>
+    <w:lsdException w:name="Table Classic 2" w:semiHidden="1" w:unhideWhenUsed="1"/>
+    <w:lsdException w:name="Table Classic 3" w:semiHidden="1" w:unhideWhenUsed="1"/>
+    <w:lsdException w:name="Table Classic 4" w:semiHidden="1" w:unhideWhenUsed="1"/>
+    <w:lsdException w:name="Table Colorful 1" w:semiHidden="1" w:unhideWhenUsed="1"/>
+    <w:lsdException w:name="Table Colorful 2" w:semiHidden="1" w:unhideWhenUsed="1"/>
+    <w:lsdException w:name="Table Colorful 3" w:semiHidden="1" w:unhideWhenUsed="1"/>
+    <w:lsdException w:name="Table Columns 1" w:semiHidden="1" w:unhideWhenUsed="1"/>
+    <w:lsdException w:name="Table Columns 2" w:semiHidden="1" w:unhideWhenUsed="1"/>
+    <w:lsdException w:name="Table Columns 3" w:semiHidden="1" w:unhideWhenUsed="1"/>
+    <w:lsdException w:name="Table Columns 4" w:semiHidden="1" w:unhideWhenUsed="1"/>
+    <w:lsdException w:name="Table Columns 5" w:semiHidden="1" w:unhideWhenUsed="1"/>
+    <w:lsdException w:name="Table Grid 1" w:semiHidden="1" w:unhideWhenUsed="1"/>
+    <w:lsdException w:name="Table Grid 2" w:semiHidden="1" w:unhideWhenUsed="1"/>
+    <w:lsdException w:name="Table Grid 3" w:semiHidden="1" w:unhideWhenUsed="1"/>
+    <w:lsdException w:name="Table Grid 4" w:semiHidden="1" w:unhideWhenUsed="1"/>
+    <w:lsdException w:name="Table Grid 5" w:semiHidden="1" w:unhideWhenUsed="1"/>
+    <w:lsdException w:name="Table Grid 6" w:semiHidden="1" w:unhideWhenUsed="1"/>
+    <w:lsdException w:name="Table Grid 7" w:semiHidden="1" w:unhideWhenUsed="1"/>
+    <w:lsdException w:name="Table Grid 8" w:semiHidden="1" w:unhideWhenUsed="1"/>
+    <w:lsdException w:name="Table List 1" w:semiHidden="1" w:unhideWhenUsed="1"/>
+    <w:lsdException w:name="Table List 2" w:semiHidden="1" w:unhideWhenUsed="1"/>
+    <w:lsdException w:name="Table List 3" w:semiHidden="1" w:unhideWhenUsed="1"/>
+    <w:lsdException w:name="Table List 4" w:semiHidden="1" w:unhideWhenUsed="1"/>
+    <w:lsdException w:name="Table List 5" w:semiHidden="1" w:unhideWhenUsed="1"/>
+    <w:lsdException w:name="Table List 6" w:semiHidden="1" w:unhideWhenUsed="1"/>
+    <w:lsdException w:name="Table List 7" w:semiHidden="1" w:unhideWhenUsed="1"/>
+    <w:lsdException w:name="Table List 8" w:semiHidden="1" w:unhideWhenUsed="1"/>
+    <w:lsdException w:name="Table 3D effects 1" w:semiHidden="1" w:unhideWhenUsed="1"/>
+    <w:lsdException w:name="Table 3D effects 2" w:semiHidden="1" w:unhideWhenUsed="1"/>
+    <w:lsdException w:name="Table 3D effects 3" w:semiHidden="1" w:unhideWhenUsed="1"/>
+    <w:lsdException w:name="Table Contemporary" w:semiHidden="1" w:unhideWhenUsed="1"/>
+    <w:lsdException w:name="Table Elegant" w:semiHidden="1" w:unhideWhenUsed="1"/>
+    <w:lsdException w:name="Table Professional" w:semiHidden="1" w:unhideWhenUsed="1"/>
+    <w:lsdException w:name="Table Subtle 1" w:semiHidden="1" w:unhideWhenUsed="1"/>
+    <w:lsdException w:name="Table Subtle 2" w:semiHidden="1" w:unhideWhenUsed="1"/>
+    <w:lsdException w:name="Table Web 1" w:semiHidden="1" w:unhideWhenUsed="1"/>
+    <w:lsdException w:name="Table Web 2" w:semiHidden="1" w:unhideWhenUsed="1"/>
+    <w:lsdException w:name="Table Web 3" w:semiHidden="1" w:unhideWhenUsed="1"/>
+    <w:lsdException w:name="Balloon Text" w:semiHidden="1" w:unhideWhenUsed="1"/>
+    <w:lsdException w:name="Table Grid" w:uiPriority="39"/>
+    <w:lsdException w:name="Table Theme" w:semiHidden="1" w:unhideWhenUsed="1"/>
+    <w:lsdException w:name="Placeholder Text" w:semiHidden="1"/>
+    <w:lsdException w:name="No Spacing" w:uiPriority="1" w:qFormat="1"/>
+    <w:lsdException w:name="Light Shading" w:uiPriority="60"/>
+    <w:lsdException w:name="Light List" w:uiPriority="61"/>
+    <w:lsdException w:name="Light Grid" w:uiPriority="62"/>
+    <w:lsdException w:name="Medium Shading 1" w:uiPriority="63"/>
+    <w:lsdException w:name="Medium Shading 2" w:uiPriority="64"/>
+    <w:lsdException w:name="Medium List 1" w:uiPriority="65"/>
+    <w:lsdException w:name="Medium List 2" w:uiPriority="66"/>
+    <w:lsdException w:name="Medium Grid 1" w:uiPriority="67"/>
+    <w:lsdException w:name="Medium Grid 2" w:uiPriority="68"/>
+    <w:lsdException w:name="Medium Grid 3" w:uiPriority="69"/>
+    <w:lsdException w:name="Dark List" w:uiPriority="70"/>
+    <w:lsdException w:name="Colorful Shading" w:uiPriority="71"/>
+    <w:lsdException w:name="Colorful List" w:uiPriority="72"/>
+    <w:lsdException w:name="Colorful Grid" w:uiPriority="73"/>
+    <w:lsdException w:name="Light Shading Accent 1" w:uiPriority="60"/>
+    <w:lsdException w:name="Light List Accent 1" w:uiPriority="61"/>
+    <w:lsdException w:name="Light Grid Accent 1" w:uiPriority="62"/>
+    <w:lsdException w:name="Medium Shading 1 Accent 1" w:uiPriority="63"/>
+    <w:lsdException w:name="Medium Shading 2 Accent 1" w:uiPriority="64"/>
+    <w:lsdException w:name="Medium List 1 Accent 1" w:uiPriority="65"/>
+    <w:lsdException w:name="Revision" w:semiHidden="1"/>
+    <w:lsdException w:name="List Paragraph" w:uiPriority="34" w:qFormat="1"/>
+    <w:lsdException w:name="Quote" w:uiPriority="29" w:qFormat="1"/>
+    <w:lsdException w:name="Intense Quote" w:uiPriority="30" w:qFormat="1"/>
+    <w:lsdException w:name="Medium List 2 Accent 1" w:uiPriority="66"/>
+    <w:lsdException w:name="Medium Grid 1 Accent 1" w:uiPriority="67"/>
+    <w:lsdException w:name="Medium Grid 2 Accent 1" w:uiPriority="68"/>
+    <w:lsdException w:name="Medium Grid 3 Accent 1" w:uiPriority="69"/>
+    <w:lsdException w:name="Dark List Accent 1" w:uiPriority="70"/>
+    <w:lsdException w:name="Colorful Shading Accent 1" w:uiPriority="71"/>
+    <w:lsdException w:name="Colorful List Accent 1" w:uiPriority="72"/>
+    <w:lsdException w:name="Colorful Grid Accent 1" w:uiPriority="73"/>
+    <w:lsdException w:name="Light Shading Accent 2" w:uiPriority="60"/>
+    <w:lsdException w:name="Light List Accent 2" w:uiPriority="61"/>
+    <w:lsdException w:name="Light Grid Accent 2" w:uiPriority="62"/>
+    <w:lsdException w:name="Medium Shading 1 Accent 2" w:uiPriority="63"/>
+    <w:lsdException w:name="Medium Shading 2 Accent 2" w:uiPriority="64"/>
+    <w:lsdException w:name="Medium List 1 Accent 2" w:uiPriority="65"/>
+    <w:lsdException w:name="Medium List 2 Accent 2" w:uiPriority="66"/>
+    <w:lsdException w:name="Medium Grid 1 Accent 2" w:uiPriority="67"/>
+    <w:lsdException w:name="Medium Grid 2 Accent 2" w:uiPriority="68"/>
+    <w:lsdException w:name="Medium Grid 3 Accent 2" w:uiPriority="69"/>
+    <w:lsdException w:name="Dark List Accent 2" w:uiPriority="70"/>
+    <w:lsdException w:name="Colorful Shading Accent 2" w:uiPriority="71"/>
+    <w:lsdException w:name="Colorful List Accent 2" w:uiPriority="72"/>
+    <w:lsdException w:name="Colorful Grid Accent 2" w:uiPriority="73"/>
+    <w:lsdException w:name="Light Shading Accent 3" w:uiPriority="60"/>
+    <w:lsdException w:name="Light List Accent 3" w:uiPriority="61"/>
+    <w:lsdException w:name="Light Grid Accent 3" w:uiPriority="62"/>
+    <w:lsdException w:name="Medium Shading 1 Accent 3" w:uiPriority="63"/>
+    <w:lsdException w:name="Medium Shading 2 Accent 3" w:uiPriority="64"/>
+    <w:lsdException w:name="Medium List 1 Accent 3" w:uiPriority="65"/>
+    <w:lsdException w:name="Medium List 2 Accent 3" w:uiPriority="66"/>
+    <w:lsdException w:name="Medium Grid 1 Accent 3" w:uiPriority="67"/>
+    <w:lsdException w:name="Medium Grid 2 Accent 3" w:uiPriority="68"/>
+    <w:lsdException w:name="Medium Grid 3 Accent 3" w:uiPriority="69"/>
+    <w:lsdException w:name="Dark List Accent 3" w:uiPriority="70"/>
+    <w:lsdException w:name="Colorful Shading Accent 3" w:uiPriority="71"/>
+    <w:lsdException w:name="Colorful List Accent 3" w:uiPriority="72"/>
+    <w:lsdException w:name="Colorful Grid Accent 3" w:uiPriority="73"/>
+    <w:lsdException w:name="Light Shading Accent 4" w:uiPriority="60"/>
+    <w:lsdException w:name="Light List Accent 4" w:uiPriority="61"/>
+    <w:lsdException w:name="Light Grid Accent 4" w:uiPriority="62"/>
+    <w:lsdException w:name="Medium Shading 1 Accent 4" w:uiPriority="63"/>
+    <w:lsdException w:name="Medium Shading 2 Accent 4" w:uiPriority="64"/>
+    <w:lsdException w:name="Medium List 1 Accent 4" w:uiPriority="65"/>
+    <w:lsdException w:name="Medium List 2 Accent 4" w:uiPriority="66"/>
+    <w:lsdException w:name="Medium Grid 1 Accent 4" w:uiPriority="67"/>
+    <w:lsdException w:name="Medium Grid 2 Accent 4" w:uiPriority="68"/>
+    <w:lsdException w:name="Medium Grid 3 Accent 4" w:uiPriority="69"/>
+    <w:lsdException w:name="Dark List Accent 4" w:uiPriority="70"/>
+    <w:lsdException w:name="Colorful Shading Accent 4" w:uiPriority="71"/>
+    <w:lsdException w:name="Colorful List Accent 4" w:uiPriority="72"/>
+    <w:lsdException w:name="Colorful Grid Accent 4" w:uiPriority="73"/>
+    <w:lsdException w:name="Light Shading Accent 5" w:uiPriority="60"/>
+    <w:lsdException w:name="Light List Accent 5" w:uiPriority="61"/>
+    <w:lsdException w:name="Light Grid Accent 5" w:uiPriority="62"/>
+    <w:lsdException w:name="Medium Shading 1 Accent 5" w:uiPriority="63"/>
+    <w:lsdException w:name="Medium Shading 2 Accent 5" w:uiPriority="64"/>
+    <w:lsdException w:name="Medium List 1 Accent 5" w:uiPriority="65"/>
+    <w:lsdException w:name="Medium List 2 Accent 5" w:uiPriority="66"/>
+    <w:lsdException w:name="Medium Grid 1 Accent 5" w:uiPriority="67"/>
+    <w:lsdException w:name="Medium Grid 2 Accent 5" w:uiPriority="68"/>
+    <w:lsdException w:name="Medium Grid 3 Accent 5" w:uiPriority="69"/>
+    <w:lsdException w:name="Dark List Accent 5" w:uiPriority="70"/>
+    <w:lsdException w:name="Colorful Shading Accent 5" w:uiPriority="71"/>
+    <w:lsdException w:name="Colorful List Accent 5" w:uiPriority="72"/>
+    <w:lsdException w:name="Colorful Grid Accent 5" w:uiPriority="73"/>
+    <w:lsdException w:name="Light Shading Accent 6" w:uiPriority="60"/>
+    <w:lsdException w:name="Light List Accent 6" w:uiPriority="61"/>
+    <w:lsdException w:name="Light Grid Accent 6" w:uiPriority="62"/>
+    <w:lsdException w:name="Medium Shading 1 Accent 6" w:uiPriority="63"/>
+    <w:lsdException w:name="Medium Shading 2 Accent 6" w:uiPriority="64"/>
+    <w:lsdException w:name="Medium List 1 Accent 6" w:uiPriority="65"/>
+    <w:lsdException w:name="Medium List 2 Accent 6" w:uiPriority="66"/>
+    <w:lsdException w:name="Medium Grid 1 Accent 6" w:uiPriority="67"/>
+    <w:lsdException w:name="Medium Grid 2 Accent 6" w:uiPriority="68"/>
+    <w:lsdException w:name="Medium Grid 3 Accent 6" w:uiPriority="69"/>
+    <w:lsdException w:name="Dark List Accent 6" w:uiPriority="70"/>
+    <w:lsdException w:name="Colorful Shading Accent 6" w:uiPriority="71"/>
+    <w:lsdException w:name="Colorful List Accent 6" w:uiPriority="72"/>
+    <w:lsdException w:name="Colorful Grid Accent 6" w:uiPriority="73"/>
+    <w:lsdException w:name="Subtle Emphasis" w:uiPriority="19" w:qFormat="1"/>
+    <w:lsdException w:name="Intense Emphasis" w:uiPriority="21" w:qFormat="1"/>
+    <w:lsdException w:name="Subtle Reference" w:uiPriority="31" w:qFormat="1"/>
+    <w:lsdException w:name="Intense Reference" w:uiPriority="32" w:qFormat="1"/>
+    <w:lsdException w:name="Book Title" w:uiPriority="33" w:qFormat="1"/>
+    <w:lsdException w:name="Bibliography" w:semiHidden="1" w:uiPriority="37" w:unhideWhenUsed="1"/>
+    <w:lsdException w:name="TOC Heading" w:semiHidden="1" w:uiPriority="39" w:unhideWhenUsed="1" w:qFormat="1"/>
+    <w:lsdException w:name="Plain Table 1" w:uiPriority="41"/>
+    <w:lsdException w:name="Plain Table 2" w:uiPriority="42"/>
+    <w:lsdException w:name="Plain Table 3" w:uiPriority="43"/>
+    <w:lsdException w:name="Plain Table 4" w:uiPriority="44"/>
+    <w:lsdException w:name="Plain Table 5" w:uiPriority="45"/>
+    <w:lsdException w:name="Grid Table Light" w:uiPriority="40"/>
+    <w:lsdException w:name="Grid Table 1 Light" w:uiPriority="46"/>
+    <w:lsdException w:name="Grid Table 2" w:uiPriority="47"/>
+    <w:lsdException w:name="Grid Table 3" w:uiPriority="48"/>
+    <w:lsdException w:name="Grid Table 4" w:uiPriority="49"/>
+    <w:lsdException w:name="Grid Table 5 Dark" w:uiPriority="50"/>
+    <w:lsdException w:name="Grid Table 6 Colorful" w:uiPriority="51"/>
+    <w:lsdException w:name="Grid Table 7 Colorful" w:uiPriority="52"/>
+    <w:lsdException w:name="Grid Table 1 Light Accent 1" w:uiPriority="46"/>
+    <w:lsdException w:name="Grid Table 2 Accent 1" w:uiPriority="47"/>
+    <w:lsdException w:name="Grid Table 3 Accent 1" w:uiPriority="48"/>
+    <w:lsdException w:name="Grid Table 4 Accent 1" w:uiPriority="49"/>
+    <w:lsdException w:name="Grid Table 5 Dark Accent 1" w:uiPriority="50"/>
+    <w:lsdException w:name="Grid Table 6 Colorful Accent 1" w:uiPriority="51"/>
+    <w:lsdException w:name="Grid Table 7 Colorful Accent 1" w:uiPriority="52"/>
+    <w:lsdException w:name="Grid Table 1 Light Accent 2" w:uiPriority="46"/>
+    <w:lsdException w:name="Grid Table 2 Accent 2" w:uiPriority="47"/>
+    <w:lsdException w:name="Grid Table 3 Accent 2" w:uiPriority="48"/>
+    <w:lsdException w:name="Grid Table 4 Accent 2" w:uiPriority="49"/>
+    <w:lsdException w:name="Grid Table 5 Dark Accent 2" w:uiPriority="50"/>
+    <w:lsdException w:name="Grid Table 6 Colorful Accent 2" w:uiPriority="51"/>
+    <w:lsdException w:name="Grid Table 7 Colorful Accent 2" w:uiPriority="52"/>
+    <w:lsdException w:name="Grid Table 1 Light Accent 3" w:uiPriority="46"/>
+    <w:lsdException w:name="Grid Table 2 Accent 3" w:uiPriority="47"/>
+    <w:lsdException w:name="Grid Table 3 Accent 3" w:uiPriority="48"/>
+    <w:lsdException w:name="Grid Table 4 Accent 3" w:uiPriority="49"/>
+    <w:lsdException w:name="Grid Table 5 Dark Accent 3" w:uiPriority="50"/>
+    <w:lsdException w:name="Grid Table 6 Colorful Accent 3" w:uiPriority="51"/>
+    <w:lsdException w:name="Grid Table 7 Colorful Accent 3" w:uiPriority="52"/>
+    <w:lsdException w:name="Grid Table 1 Light Accent 4" w:uiPriority="46"/>
+    <w:lsdException w:name="Grid Table 2 Accent 4" w:uiPriority="47"/>
+    <w:lsdException w:name="Grid Table 3 Accent 4" w:uiPriority="48"/>
+    <w:lsdException w:name="Grid Table 4 Accent 4" w:uiPriority="49"/>
+    <w:lsdException w:name="Grid Table 5 Dark Accent 4" w:uiPriority="50"/>
+    <w:lsdException w:name="Grid Table 6 Colorful Accent 4" w:uiPriority="51"/>
+    <w:lsdException w:name="Grid Table 7 Colorful Accent 4" w:uiPriority="52"/>
+    <w:lsdException w:name="Grid Table 1 Light Accent 5" w:uiPriority="46"/>
+    <w:lsdException w:name="Grid Table 2 Accent 5" w:uiPriority="47"/>
+    <w:lsdException w:name="Grid Table 3 Accent 5" w:uiPriority="48"/>
+    <w:lsdException w:name="Grid Table 4 Accent 5" w:uiPriority="49"/>
+    <w:lsdException w:name="Grid Table 5 Dark Accent 5" w:uiPriority="50"/>
+    <w:lsdException w:name="Grid Table 6 Colorful Accent 5" w:uiPriority="51"/>
+    <w:lsdException w:name="Grid Table 7 Colorful Accent 5" w:uiPriority="52"/>
+    <w:lsdException w:name="Grid Table 1 Light Accent 6" w:uiPriority="46"/>
+    <w:lsdException w:name="Grid Table 2 Accent 6" w:uiPriority="47"/>
+    <w:lsdException w:name="Grid Table 3 Accent 6" w:uiPriority="48"/>
+    <w:lsdException w:name="Grid Table 4 Accent 6" w:uiPriority="49"/>
+    <w:lsdException w:name="Grid Table 5 Dark Accent 6" w:uiPriority="50"/>
+    <w:lsdException w:name="Grid Table 6 Colorful Accent 6" w:uiPriority="51"/>
+    <w:lsdException w:name="Grid Table 7 Colorful Accent 6" w:uiPriority="52"/>
+    <w:lsdException w:name="List Table 1 Light" w:uiPriority="46"/>
+    <w:lsdException w:name="List Table 2" w:uiPriority="47"/>
+    <w:lsdException w:name="List Table 3" w:uiPriority="48"/>
+    <w:lsdException w:name="List Table 4" w:uiPriority="49"/>
+    <w:lsdException w:name="List Table 5 Dark" w:uiPriority="50"/>
+    <w:lsdException w:name="List Table 6 Colorful" w:uiPriority="51"/>
+    <w:lsdException w:name="List Table 7 Colorful" w:uiPriority="52"/>
+    <w:lsdException w:name="List Table 1 Light Accent 1" w:uiPriority="46"/>
+    <w:lsdException w:name="List Table 2 Accent 1" w:uiPriority="47"/>
+    <w:lsdException w:name="List Table 3 Accent 1" w:uiPriority="48"/>
+    <w:lsdException w:name="List Table 4 Accent 1" w:uiPriority="49"/>
+    <w:lsdException w:name="List Table 5 Dark Accent 1" w:uiPriority="50"/>
+    <w:lsdException w:name="List Table 6 Colorful Accent 1" w:uiPriority="51"/>
+    <w:lsdException w:name="List Table 7 Colorful Accent 1" w:uiPriority="52"/>
+    <w:lsdException w:name="List Table 1 Light Accent 2" w:uiPriority="46"/>
+    <w:lsdException w:name="List Table 2 Accent 2" w:uiPriority="47"/>
+    <w:lsdException w:name="List Table 3 Accent 2" w:uiPriority="48"/>
+    <w:lsdException w:name="List Table 4 Accent 2" w:uiPriority="49"/>
+    <w:lsdException w:name="List Table 5 Dark Accent 2" w:uiPriority="50"/>
+    <w:lsdException w:name="List Table 6 Colorful Accent 2" w:uiPriority="51"/>
+    <w:lsdException w:name="List Table 7 Colorful Accent 2" w:uiPriority="52"/>
+    <w:lsdException w:name="List Table 1 Light Accent 3" w:uiPriority="46"/>
+    <w:lsdException w:name="List Table 2 Accent 3" w:uiPriority="47"/>
+    <w:lsdException w:name="List Table 3 Accent 3" w:uiPriority="48"/>
+    <w:lsdException w:name="List Table 4 Accent 3" w:uiPriority="49"/>
+    <w:lsdException w:name="List Table 5 Dark Accent 3" w:uiPriority="50"/>
+    <w:lsdException w:name="List Table 6 Colorful Accent 3" w:uiPriority="51"/>
+    <w:lsdException w:name="List Table 7 Colorful Accent 3" w:uiPriority="52"/>
+    <w:lsdException w:name="List Table 1 Light Accent 4" w:uiPriority="46"/>
+    <w:lsdException w:name="List Table 2 Accent 4" w:uiPriority="47"/>
+    <w:lsdException w:name="List Table 3 Accent 4" w:uiPriority="48"/>
+    <w:lsdException w:name="List Table 4 Accent 4" w:uiPriority="49"/>
+    <w:lsdException w:name="List Table 5 Dark Accent 4" w:uiPriority="50"/>
+    <w:lsdException w:name="List Table 6 Colorful Accent 4" w:uiPriority="51"/>
+    <w:lsdException w:name="List Table 7 Colorful Accent 4" w:uiPriority="52"/>
+    <w:lsdException w:name="List Table 1 Light Accent 5" w:uiPriority="46"/>
+    <w:lsdException w:name="List Table 2 Accent 5" w:uiPriority="47"/>
+    <w:lsdException w:name="List Table 3 Accent 5" w:uiPriority="48"/>
+    <w:lsdException w:name="List Table 4 Accent 5" w:uiPriority="49"/>
+    <w:lsdException w:name="List Table 5 Dark Accent 5" w:uiPriority="50"/>
+    <w:lsdException w:name="List Table 6 Colorful Accent 5" w:uiPriority="51"/>
+    <w:lsdException w:name="List Table 7 Colorful Accent 5" w:uiPriority="52"/>
+    <w:lsdException w:name="List Table 1 Light Accent 6" w:uiPriority="46"/>
+    <w:lsdException w:name="List Table 2 Accent 6" w:uiPriority="47"/>
+    <w:lsdException w:name="List Table 3 Accent 6" w:uiPriority="48"/>
+    <w:lsdException w:name="List Table 4 Accent 6" w:uiPriority="49"/>
+    <w:lsdException w:name="List Table 5 Dark Accent 6" w:uiPriority="50"/>
+    <w:lsdException w:name="List Table 6 Colorful Accent 6" w:uiPriority="51"/>
+    <w:lsdException w:name="List Table 7 Colorful Accent 6" w:uiPriority="52"/>
+    <w:lsdException w:name="Mention" w:semiHidden="1" w:unhideWhenUsed="1"/>
+    <w:lsdException w:name="Smart Hyperlink" w:semiHidden="1" w:unhideWhenUsed="1"/>
+    <w:lsdException w:name="Hashtag" w:semiHidden="1" w:unhideWhenUsed="1"/>
+    <w:lsdException w:name="Unresolved Mention" w:semiHidden="1" w:unhideWhenUsed="1"/>
+    <w:lsdException w:name="Smart Link" w:semiHidden="1" w:unhideWhenUsed="1"/>
+  </w:latentStyles>
+  <w:style w:type="paragraph" w:default="1" w:styleId="Normal">
+    <w:name w:val="Normal"/>
+    <w:qFormat/>
+  </w:style>
+  <w:style w:type="character" w:default="1" w:styleId="DefaultParagraphFont">
+    <w:name w:val="Default Paragraph Font"/>
+    <w:uiPriority w:val="1"/>
+    <w:semiHidden/>
+    <w:unhideWhenUsed/>
+  </w:style>
+  <w:style w:type="table" w:default="1" w:styleId="TableNormal">
+    <w:name w:val="Normal Table"/>
+    <w:uiPriority w:val="99"/>
+    <w:semiHidden/>
+    <w:unhideWhenUsed/>
+    <w:tblPr>
+      <w:tblInd w:w="0" w:type="dxa"/>
+      <w:tblCellMar>
+        <w:top w:w="0" w:type="dxa"/>
+        <w:left w:w="108" w:type="dxa"/>
+        <w:bottom w:w="0" w:type="dxa"/>
+        <w:right w:w="108" w:type="dxa"/>
+      </w:tblCellMar>
+    </w:tblPr>
+  </w:style>
+  <w:style w:type="numbering" w:default="1" w:styleId="NoList">
+    <w:name w:val="No List"/>
+    <w:uiPriority w:val="99"/>
+    <w:semiHidden/>
+    <w:unhideWhenUsed/>
+  </w:style>
+  <w:style w:type="paragraph" w:customStyle="1" w:styleId="9333308707C84560A673A4D40A9FBDB3">
+    <w:name w:val="9333308707C84560A673A4D40A9FBDB3"/>
+    <w:rsid w:val="007C1DF6"/>
+  </w:style>
+  <w:style w:type="paragraph" w:customStyle="1" w:styleId="6EE9BEE7601A4BDA95B70D5BDAC479CC">
+    <w:name w:val="6EE9BEE7601A4BDA95B70D5BDAC479CC"/>
+    <w:rsid w:val="007C1DF6"/>
+  </w:style>
+  <w:style w:type="paragraph" w:customStyle="1" w:styleId="27AAB5FD8B1F4E43A27160C611795792">
+    <w:name w:val="27AAB5FD8B1F4E43A27160C611795792"/>
+    <w:rsid w:val="007C1DF6"/>
+  </w:style>
+  <w:style w:type="paragraph" w:customStyle="1" w:styleId="DDF73C13A2984FA88C160022206FCA39">
+    <w:name w:val="DDF73C13A2984FA88C160022206FCA39"/>
+    <w:rsid w:val="007C1DF6"/>
+  </w:style>
+  <w:style w:type="paragraph" w:customStyle="1" w:styleId="03BBF55944DA42C9B5EFD7A41B1C92EE">
+    <w:name w:val="03BBF55944DA42C9B5EFD7A41B1C92EE"/>
+    <w:rsid w:val="007C1DF6"/>
+  </w:style>
+  <w:style w:type="paragraph" w:customStyle="1" w:styleId="926A59539482441E9551638C92043FF8">
+    <w:name w:val="926A59539482441E9551638C92043FF8"/>
+    <w:rsid w:val="007C1DF6"/>
+  </w:style>
+</w:styles>
+</file>
+
+<file path=word/glossary/webSettings.xml><?xml version="1.0" encoding="utf-8"?>
+<w:webSettings xmlns:mc="http://schemas.openxmlformats.org/markup-compatibility/2006" xmlns:r="http://schemas.openxmlformats.org/officeDocument/2006/relationships" xmlns:w="http://schemas.openxmlformats.org/wordprocessingml/2006/main" xmlns:w14="http://schemas.microsoft.com/office/word/2010/wordml" xmlns:w15="http://schemas.microsoft.com/office/word/2012/wordml" xmlns:w16cex="http://schemas.microsoft.com/office/word/2018/wordml/cex" xmlns:w16cid="http://schemas.microsoft.com/office/word/2016/wordml/cid" xmlns:w16="http://schemas.microsoft.com/office/word/2018/wordml" xmlns:w16sdtdh="http://schemas.microsoft.com/office/word/2020/wordml/sdtdatahash" xmlns:w16se="http://schemas.microsoft.com/office/word/2015/wordml/symex" mc:Ignorable="w14 w15 w16se w16cid w16 w16cex w16sdtdh">
+  <w:optimizeForBrowser/>
+  <w:allowPNG/>
+</w:webSettings>
 </file>
 
 <file path=word/theme/theme1.xml><?xml version="1.0" encoding="utf-8"?>

</xml_diff>